<commit_message>
OOPDraw after Exercise 1
</commit_message>
<xml_diff>
--- a/OOPDraw/Student Workbook.docx
+++ b/OOPDraw/Student Workbook.docx
@@ -309,307 +309,1114 @@
     </w:p>
     <w:p>
       <w:pPr>
-        <w:autoSpaceDE w:val="0"/>
-        <w:autoSpaceDN w:val="0"/>
-        <w:adjustRightInd w:val="0"/>
-        <w:spacing w:after="0" w:line="240" w:lineRule="auto"/>
+        <w:pStyle w:val="Code"/>
+        <w:rPr>
+          <w:color w:val="000000"/>
+        </w:rPr>
+      </w:pPr>
+      <w:r>
+        <w:t>namespace</w:t>
+      </w:r>
+      <w:r>
+        <w:rPr>
+          <w:color w:val="000000"/>
+        </w:rPr>
+        <w:t xml:space="preserve"> OOPDraw</w:t>
+      </w:r>
+    </w:p>
+    <w:p>
+      <w:pPr>
+        <w:pStyle w:val="Code"/>
+        <w:rPr>
+          <w:color w:val="000000"/>
+        </w:rPr>
+      </w:pPr>
+      <w:r>
+        <w:rPr>
+          <w:color w:val="000000"/>
+        </w:rPr>
+        <w:t>{</w:t>
+      </w:r>
+    </w:p>
+    <w:p>
+      <w:pPr>
+        <w:pStyle w:val="Code"/>
+        <w:rPr>
+          <w:color w:val="000000"/>
+        </w:rPr>
+      </w:pPr>
+      <w:r>
+        <w:rPr>
+          <w:color w:val="000000"/>
+        </w:rPr>
+        <w:t xml:space="preserve">    </w:t>
+      </w:r>
+      <w:r>
+        <w:t>public</w:t>
+      </w:r>
+      <w:r>
+        <w:rPr>
+          <w:color w:val="000000"/>
+        </w:rPr>
+        <w:t xml:space="preserve"> </w:t>
+      </w:r>
+      <w:r>
+        <w:t>class</w:t>
+      </w:r>
+      <w:r>
+        <w:rPr>
+          <w:color w:val="000000"/>
+        </w:rPr>
+        <w:t xml:space="preserve"> </w:t>
+      </w:r>
+      <w:r>
+        <w:rPr>
+          <w:color w:val="2B91AF"/>
+        </w:rPr>
+        <w:t>MyDrawing</w:t>
+      </w:r>
+    </w:p>
+    <w:p>
+      <w:pPr>
+        <w:pStyle w:val="Code"/>
+        <w:rPr>
+          <w:color w:val="000000"/>
+        </w:rPr>
+      </w:pPr>
+      <w:r>
+        <w:rPr>
+          <w:color w:val="000000"/>
+        </w:rPr>
+        <w:t xml:space="preserve">    {</w:t>
+      </w:r>
+    </w:p>
+    <w:p>
+      <w:pPr>
+        <w:pStyle w:val="Code"/>
+        <w:rPr>
+          <w:color w:val="000000"/>
+        </w:rPr>
+      </w:pPr>
+      <w:r>
+        <w:rPr>
+          <w:color w:val="000000"/>
+        </w:rPr>
+        <w:t xml:space="preserve">        </w:t>
+      </w:r>
+      <w:r>
+        <w:t>public</w:t>
+      </w:r>
+      <w:r>
+        <w:rPr>
+          <w:color w:val="000000"/>
+        </w:rPr>
+        <w:t xml:space="preserve"> </w:t>
+      </w:r>
+      <w:r>
+        <w:t>static</w:t>
+      </w:r>
+      <w:r>
+        <w:rPr>
+          <w:color w:val="000000"/>
+        </w:rPr>
+        <w:t xml:space="preserve"> </w:t>
+      </w:r>
+      <w:r>
+        <w:t>void</w:t>
+      </w:r>
+      <w:r>
+        <w:rPr>
+          <w:color w:val="000000"/>
+        </w:rPr>
+        <w:t xml:space="preserve"> Draw()</w:t>
+      </w:r>
+    </w:p>
+    <w:p>
+      <w:pPr>
+        <w:pStyle w:val="Code"/>
+        <w:rPr>
+          <w:color w:val="000000"/>
+        </w:rPr>
+      </w:pPr>
+      <w:r>
+        <w:rPr>
+          <w:color w:val="000000"/>
+        </w:rPr>
+        <w:t xml:space="preserve">        {</w:t>
+      </w:r>
+    </w:p>
+    <w:p>
+      <w:pPr>
+        <w:pStyle w:val="Code"/>
+        <w:rPr>
+          <w:color w:val="000000"/>
+          <w:highlight w:val="yellow"/>
+        </w:rPr>
+      </w:pPr>
+      <w:r>
+        <w:rPr>
+          <w:color w:val="000000"/>
+        </w:rPr>
+        <w:t xml:space="preserve">            </w:t>
+      </w:r>
+      <w:r>
+        <w:rPr>
+          <w:color w:val="2B91AF"/>
+          <w:highlight w:val="yellow"/>
+        </w:rPr>
+        <w:t>Turtle</w:t>
+      </w:r>
+      <w:r>
+        <w:rPr>
+          <w:color w:val="000000"/>
+          <w:highlight w:val="yellow"/>
+        </w:rPr>
+        <w:t xml:space="preserve">.PenColor = </w:t>
+      </w:r>
+      <w:r>
+        <w:rPr>
+          <w:color w:val="2B91AF"/>
+          <w:highlight w:val="yellow"/>
+        </w:rPr>
+        <w:t>Color</w:t>
+      </w:r>
+      <w:r>
+        <w:rPr>
+          <w:color w:val="000000"/>
+          <w:highlight w:val="yellow"/>
+        </w:rPr>
+        <w:t>.Blue;</w:t>
+      </w:r>
+    </w:p>
+    <w:p>
+      <w:pPr>
+        <w:pStyle w:val="Code"/>
+        <w:rPr>
+          <w:color w:val="000000"/>
+          <w:highlight w:val="yellow"/>
+        </w:rPr>
+      </w:pPr>
+      <w:r>
+        <w:rPr>
+          <w:color w:val="000000"/>
+          <w:highlight w:val="yellow"/>
+        </w:rPr>
+        <w:t xml:space="preserve">            </w:t>
+      </w:r>
+      <w:r>
+        <w:rPr>
+          <w:highlight w:val="yellow"/>
+        </w:rPr>
+        <w:t>for</w:t>
+      </w:r>
+      <w:r>
+        <w:rPr>
+          <w:color w:val="000000"/>
+          <w:highlight w:val="yellow"/>
+        </w:rPr>
+        <w:t xml:space="preserve"> (</w:t>
+      </w:r>
+      <w:r>
+        <w:rPr>
+          <w:highlight w:val="yellow"/>
+        </w:rPr>
+        <w:t>int</w:t>
+      </w:r>
+      <w:r>
+        <w:rPr>
+          <w:color w:val="000000"/>
+          <w:highlight w:val="yellow"/>
+        </w:rPr>
+        <w:t xml:space="preserve"> i = 0; i &lt; 4; i++)</w:t>
+      </w:r>
+    </w:p>
+    <w:p>
+      <w:pPr>
+        <w:pStyle w:val="Code"/>
+        <w:rPr>
+          <w:color w:val="000000"/>
+          <w:highlight w:val="yellow"/>
+        </w:rPr>
+      </w:pPr>
+      <w:r>
+        <w:rPr>
+          <w:color w:val="000000"/>
+          <w:highlight w:val="yellow"/>
+        </w:rPr>
+        <w:t xml:space="preserve">            {</w:t>
+      </w:r>
+    </w:p>
+    <w:p>
+      <w:pPr>
+        <w:pStyle w:val="Code"/>
+        <w:rPr>
+          <w:color w:val="000000"/>
+          <w:highlight w:val="yellow"/>
+        </w:rPr>
+      </w:pPr>
+      <w:r>
+        <w:rPr>
+          <w:color w:val="000000"/>
+          <w:highlight w:val="yellow"/>
+        </w:rPr>
+        <w:t xml:space="preserve">                </w:t>
+      </w:r>
+      <w:r>
+        <w:rPr>
+          <w:color w:val="2B91AF"/>
+          <w:highlight w:val="yellow"/>
+        </w:rPr>
+        <w:t>Turtle</w:t>
+      </w:r>
+      <w:r>
+        <w:rPr>
+          <w:color w:val="000000"/>
+          <w:highlight w:val="yellow"/>
+        </w:rPr>
+        <w:t>.Forward(100);</w:t>
+      </w:r>
+    </w:p>
+    <w:p>
+      <w:pPr>
+        <w:pStyle w:val="Code"/>
+        <w:rPr>
+          <w:color w:val="000000"/>
+          <w:highlight w:val="yellow"/>
+        </w:rPr>
+      </w:pPr>
+      <w:r>
+        <w:rPr>
+          <w:color w:val="000000"/>
+          <w:highlight w:val="yellow"/>
+        </w:rPr>
+        <w:t xml:space="preserve">                </w:t>
+      </w:r>
+      <w:r>
+        <w:rPr>
+          <w:color w:val="2B91AF"/>
+          <w:highlight w:val="yellow"/>
+        </w:rPr>
+        <w:t>Turtle</w:t>
+      </w:r>
+      <w:r>
+        <w:rPr>
+          <w:color w:val="000000"/>
+          <w:highlight w:val="yellow"/>
+        </w:rPr>
+        <w:t>.Rotate(90);</w:t>
+      </w:r>
+    </w:p>
+    <w:p>
+      <w:pPr>
+        <w:pStyle w:val="Code"/>
+        <w:rPr>
+          <w:color w:val="000000"/>
+        </w:rPr>
+      </w:pPr>
+      <w:r>
+        <w:rPr>
+          <w:color w:val="000000"/>
+          <w:highlight w:val="yellow"/>
+        </w:rPr>
+        <w:t xml:space="preserve">            }</w:t>
+      </w:r>
+    </w:p>
+    <w:p>
+      <w:pPr>
+        <w:pStyle w:val="Code"/>
+        <w:rPr>
+          <w:color w:val="000000"/>
+        </w:rPr>
+      </w:pPr>
+      <w:r>
+        <w:rPr>
+          <w:color w:val="000000"/>
+        </w:rPr>
+        <w:t xml:space="preserve">        }</w:t>
+      </w:r>
+    </w:p>
+    <w:p>
+      <w:pPr>
+        <w:pStyle w:val="Code"/>
+        <w:rPr>
+          <w:color w:val="000000"/>
+        </w:rPr>
+      </w:pPr>
+      <w:r>
+        <w:rPr>
+          <w:color w:val="000000"/>
+        </w:rPr>
+        <w:t xml:space="preserve">    }</w:t>
+      </w:r>
+    </w:p>
+    <w:p>
+      <w:pPr>
+        <w:pStyle w:val="Code"/>
+        <w:rPr>
+          <w:color w:val="000000"/>
+        </w:rPr>
+      </w:pPr>
+      <w:r>
+        <w:rPr>
+          <w:color w:val="000000"/>
+        </w:rPr>
+        <w:t>}</w:t>
+      </w:r>
+    </w:p>
+    <w:p/>
+    <w:p>
+      <w:pPr>
+        <w:pStyle w:val="Instruction"/>
+      </w:pPr>
+      <w:r>
+        <w:t xml:space="preserve">Run the program and copy a partial screenshot showing the resulting drawing here. Make sure you understand why this generates a square. </w:t>
+      </w:r>
+    </w:p>
+    <w:p>
+      <w:pPr>
+        <w:pStyle w:val="Instruction"/>
+      </w:pPr>
+      <w:r>
+        <w:t>Experiment with different values in the Forward(100) function call.</w:t>
+      </w:r>
+    </w:p>
+    <w:p>
+      <w:r>
+        <w:t xml:space="preserve">Next we will extract the code for drawing a square into a separate function, passing the sideLength and Colour as paramaters, and also a positionX and position to specify where the square should be started (0,0 being the centre of the screen).  Then we will call this function more than once to draw multiple squares. </w:t>
+      </w:r>
+    </w:p>
+    <w:p>
+      <w:pPr>
+        <w:pStyle w:val="Code"/>
+        <w:rPr>
+          <w:color w:val="000000"/>
+        </w:rPr>
+      </w:pPr>
+      <w:r>
+        <w:lastRenderedPageBreak/>
+        <w:t>public</w:t>
+      </w:r>
+      <w:r>
+        <w:rPr>
+          <w:color w:val="000000"/>
+        </w:rPr>
+        <w:t xml:space="preserve"> </w:t>
+      </w:r>
+      <w:r>
+        <w:t>static</w:t>
+      </w:r>
+      <w:r>
+        <w:rPr>
+          <w:color w:val="000000"/>
+        </w:rPr>
+        <w:t xml:space="preserve"> </w:t>
+      </w:r>
+      <w:r>
+        <w:t>void</w:t>
+      </w:r>
+      <w:r>
+        <w:rPr>
+          <w:color w:val="000000"/>
+        </w:rPr>
+        <w:t xml:space="preserve"> Draw()</w:t>
+      </w:r>
+    </w:p>
+    <w:p>
+      <w:pPr>
+        <w:pStyle w:val="Code"/>
+        <w:rPr>
+          <w:color w:val="000000"/>
+        </w:rPr>
+      </w:pPr>
+      <w:r>
+        <w:rPr>
+          <w:color w:val="000000"/>
+        </w:rPr>
+        <w:t>{</w:t>
+      </w:r>
+    </w:p>
+    <w:p>
+      <w:pPr>
+        <w:pStyle w:val="Code"/>
+        <w:rPr>
+          <w:color w:val="000000"/>
+          <w:highlight w:val="yellow"/>
+        </w:rPr>
+      </w:pPr>
+      <w:r>
+        <w:rPr>
+          <w:color w:val="000000"/>
+        </w:rPr>
+        <w:t xml:space="preserve">    </w:t>
+      </w:r>
+      <w:r>
+        <w:rPr>
+          <w:color w:val="000000"/>
+          <w:highlight w:val="yellow"/>
+        </w:rPr>
+        <w:t>Square(0,0,</w:t>
+      </w:r>
+      <w:r>
+        <w:rPr>
+          <w:color w:val="2B91AF"/>
+          <w:highlight w:val="yellow"/>
+        </w:rPr>
+        <w:t>Color</w:t>
+      </w:r>
+      <w:r>
+        <w:rPr>
+          <w:color w:val="000000"/>
+          <w:highlight w:val="yellow"/>
+        </w:rPr>
+        <w:t>.Blue, 100);</w:t>
+      </w:r>
+    </w:p>
+    <w:p>
+      <w:pPr>
+        <w:pStyle w:val="Code"/>
+        <w:rPr>
+          <w:color w:val="000000"/>
+          <w:highlight w:val="yellow"/>
+        </w:rPr>
+      </w:pPr>
+      <w:r>
+        <w:rPr>
+          <w:color w:val="000000"/>
+          <w:highlight w:val="yellow"/>
+        </w:rPr>
+        <w:t xml:space="preserve">    Square(100, 0, </w:t>
+      </w:r>
+      <w:r>
+        <w:rPr>
+          <w:color w:val="2B91AF"/>
+          <w:highlight w:val="yellow"/>
+        </w:rPr>
+        <w:t>Color</w:t>
+      </w:r>
+      <w:r>
+        <w:rPr>
+          <w:color w:val="000000"/>
+          <w:highlight w:val="yellow"/>
+        </w:rPr>
+        <w:t>.Red, 50);</w:t>
+      </w:r>
+    </w:p>
+    <w:p>
+      <w:pPr>
+        <w:pStyle w:val="Code"/>
+        <w:rPr>
+          <w:color w:val="000000"/>
+          <w:highlight w:val="yellow"/>
+        </w:rPr>
+      </w:pPr>
+      <w:r>
+        <w:rPr>
+          <w:color w:val="000000"/>
+          <w:highlight w:val="yellow"/>
+        </w:rPr>
+        <w:t>}</w:t>
+      </w:r>
+    </w:p>
+    <w:p>
+      <w:pPr>
+        <w:pStyle w:val="Code"/>
+        <w:rPr>
+          <w:color w:val="000000"/>
+          <w:highlight w:val="yellow"/>
+        </w:rPr>
+      </w:pPr>
+    </w:p>
+    <w:p>
+      <w:pPr>
+        <w:pStyle w:val="Code"/>
+        <w:rPr>
+          <w:color w:val="000000"/>
+          <w:highlight w:val="yellow"/>
+        </w:rPr>
+      </w:pPr>
+      <w:r>
+        <w:rPr>
+          <w:highlight w:val="yellow"/>
+        </w:rPr>
+        <w:t>private</w:t>
+      </w:r>
+      <w:r>
+        <w:rPr>
+          <w:color w:val="000000"/>
+          <w:highlight w:val="yellow"/>
+        </w:rPr>
+        <w:t xml:space="preserve"> </w:t>
+      </w:r>
+      <w:r>
+        <w:rPr>
+          <w:highlight w:val="yellow"/>
+        </w:rPr>
+        <w:t>static</w:t>
+      </w:r>
+      <w:r>
+        <w:rPr>
+          <w:color w:val="000000"/>
+          <w:highlight w:val="yellow"/>
+        </w:rPr>
+        <w:t xml:space="preserve"> </w:t>
+      </w:r>
+      <w:r>
+        <w:rPr>
+          <w:highlight w:val="yellow"/>
+        </w:rPr>
+        <w:t>void</w:t>
+      </w:r>
+      <w:r>
+        <w:rPr>
+          <w:color w:val="000000"/>
+          <w:highlight w:val="yellow"/>
+        </w:rPr>
+        <w:t xml:space="preserve"> Square(</w:t>
+      </w:r>
+      <w:r>
+        <w:rPr>
+          <w:highlight w:val="yellow"/>
+        </w:rPr>
+        <w:t>float</w:t>
+      </w:r>
+      <w:r>
+        <w:rPr>
+          <w:color w:val="000000"/>
+          <w:highlight w:val="yellow"/>
+        </w:rPr>
+        <w:t xml:space="preserve"> positionX, </w:t>
+      </w:r>
+      <w:r>
+        <w:rPr>
+          <w:highlight w:val="yellow"/>
+        </w:rPr>
+        <w:t>float</w:t>
+      </w:r>
+      <w:r>
+        <w:rPr>
+          <w:color w:val="000000"/>
+          <w:highlight w:val="yellow"/>
+        </w:rPr>
+        <w:t xml:space="preserve"> positionY, </w:t>
+      </w:r>
+      <w:r>
+        <w:rPr>
+          <w:color w:val="000000"/>
+          <w:highlight w:val="yellow"/>
+        </w:rPr>
+        <w:br/>
+        <w:t xml:space="preserve">                                    </w:t>
+      </w:r>
+      <w:r>
+        <w:rPr>
+          <w:color w:val="2B91AF"/>
+          <w:highlight w:val="yellow"/>
+        </w:rPr>
+        <w:t>Color</w:t>
+      </w:r>
+      <w:r>
+        <w:rPr>
+          <w:color w:val="000000"/>
+          <w:highlight w:val="yellow"/>
+        </w:rPr>
+        <w:t xml:space="preserve"> color, </w:t>
+      </w:r>
+      <w:r>
+        <w:rPr>
+          <w:highlight w:val="yellow"/>
+        </w:rPr>
+        <w:t>float</w:t>
+      </w:r>
+      <w:r>
+        <w:rPr>
+          <w:color w:val="000000"/>
+          <w:highlight w:val="yellow"/>
+        </w:rPr>
+        <w:t xml:space="preserve"> sideLength)</w:t>
+      </w:r>
+    </w:p>
+    <w:p>
+      <w:pPr>
+        <w:pStyle w:val="Code"/>
+        <w:rPr>
+          <w:color w:val="000000"/>
+        </w:rPr>
+      </w:pPr>
+      <w:r>
+        <w:rPr>
+          <w:color w:val="000000"/>
+          <w:highlight w:val="yellow"/>
+        </w:rPr>
+        <w:t>{</w:t>
+      </w:r>
+    </w:p>
+    <w:p>
+      <w:pPr>
+        <w:pStyle w:val="Code"/>
+        <w:rPr>
+          <w:color w:val="000000"/>
+          <w:highlight w:val="yellow"/>
+        </w:rPr>
+      </w:pPr>
+      <w:r>
+        <w:rPr>
+          <w:color w:val="000000"/>
+        </w:rPr>
+        <w:t xml:space="preserve">    </w:t>
+      </w:r>
+      <w:r>
+        <w:rPr>
+          <w:color w:val="2B91AF"/>
+          <w:highlight w:val="yellow"/>
+        </w:rPr>
+        <w:t>Turtle</w:t>
+      </w:r>
+      <w:r>
+        <w:rPr>
+          <w:color w:val="000000"/>
+          <w:highlight w:val="yellow"/>
+        </w:rPr>
+        <w:t>.X = positionX;</w:t>
+      </w:r>
+    </w:p>
+    <w:p>
+      <w:pPr>
+        <w:pStyle w:val="Code"/>
+        <w:rPr>
+          <w:color w:val="000000"/>
+        </w:rPr>
+      </w:pPr>
+      <w:r>
+        <w:rPr>
+          <w:color w:val="000000"/>
+          <w:highlight w:val="yellow"/>
+        </w:rPr>
+        <w:t xml:space="preserve">    </w:t>
+      </w:r>
+      <w:r>
+        <w:rPr>
+          <w:color w:val="2B91AF"/>
+          <w:highlight w:val="yellow"/>
+        </w:rPr>
+        <w:t>Turtle</w:t>
+      </w:r>
+      <w:r>
+        <w:rPr>
+          <w:color w:val="000000"/>
+          <w:highlight w:val="yellow"/>
+        </w:rPr>
+        <w:t>.Y = positionY;</w:t>
+      </w:r>
+    </w:p>
+    <w:p>
+      <w:pPr>
+        <w:pStyle w:val="Code"/>
+        <w:rPr>
+          <w:color w:val="000000"/>
+        </w:rPr>
+      </w:pPr>
+      <w:r>
+        <w:rPr>
+          <w:color w:val="000000"/>
+        </w:rPr>
+        <w:t xml:space="preserve">    </w:t>
+      </w:r>
+      <w:r>
+        <w:rPr>
+          <w:color w:val="2B91AF"/>
+        </w:rPr>
+        <w:t>Turtle</w:t>
+      </w:r>
+      <w:r>
+        <w:rPr>
+          <w:color w:val="000000"/>
+        </w:rPr>
+        <w:t xml:space="preserve">.PenColor = </w:t>
+      </w:r>
+      <w:r>
+        <w:rPr>
+          <w:color w:val="000000"/>
+          <w:highlight w:val="yellow"/>
+        </w:rPr>
+        <w:t>color</w:t>
+      </w:r>
+      <w:r>
+        <w:rPr>
+          <w:color w:val="000000"/>
+        </w:rPr>
+        <w:t>;</w:t>
+      </w:r>
+    </w:p>
+    <w:p>
+      <w:pPr>
+        <w:pStyle w:val="Code"/>
+        <w:rPr>
+          <w:color w:val="000000"/>
+        </w:rPr>
+      </w:pPr>
+      <w:r>
+        <w:rPr>
+          <w:color w:val="000000"/>
+        </w:rPr>
+        <w:t xml:space="preserve">    </w:t>
+      </w:r>
+      <w:r>
+        <w:t>for</w:t>
+      </w:r>
+      <w:r>
+        <w:rPr>
+          <w:color w:val="000000"/>
+        </w:rPr>
+        <w:t xml:space="preserve"> (</w:t>
+      </w:r>
+      <w:r>
+        <w:t>int</w:t>
+      </w:r>
+      <w:r>
+        <w:rPr>
+          <w:color w:val="000000"/>
+        </w:rPr>
+        <w:t xml:space="preserve"> i = 0; i &lt; 4; i++)</w:t>
+      </w:r>
+    </w:p>
+    <w:p>
+      <w:pPr>
+        <w:pStyle w:val="Code"/>
+        <w:rPr>
+          <w:color w:val="000000"/>
+        </w:rPr>
+      </w:pPr>
+      <w:r>
+        <w:rPr>
+          <w:color w:val="000000"/>
+        </w:rPr>
+        <w:t xml:space="preserve">    {</w:t>
+      </w:r>
+    </w:p>
+    <w:p>
+      <w:pPr>
+        <w:pStyle w:val="Code"/>
+        <w:rPr>
+          <w:color w:val="000000"/>
+        </w:rPr>
+      </w:pPr>
+      <w:r>
+        <w:rPr>
+          <w:color w:val="000000"/>
+        </w:rPr>
+        <w:t xml:space="preserve">        </w:t>
+      </w:r>
+      <w:r>
+        <w:rPr>
+          <w:color w:val="2B91AF"/>
+        </w:rPr>
+        <w:t>Turtle</w:t>
+      </w:r>
+      <w:r>
+        <w:rPr>
+          <w:color w:val="000000"/>
+        </w:rPr>
+        <w:t>.Forward(</w:t>
+      </w:r>
+      <w:r>
+        <w:rPr>
+          <w:color w:val="000000"/>
+          <w:highlight w:val="yellow"/>
+        </w:rPr>
+        <w:t>sideLength</w:t>
+      </w:r>
+      <w:r>
+        <w:rPr>
+          <w:color w:val="000000"/>
+        </w:rPr>
+        <w:t>);</w:t>
+      </w:r>
+    </w:p>
+    <w:p>
+      <w:pPr>
+        <w:pStyle w:val="Code"/>
+        <w:rPr>
+          <w:color w:val="000000"/>
+        </w:rPr>
+      </w:pPr>
+      <w:r>
+        <w:rPr>
+          <w:color w:val="000000"/>
+        </w:rPr>
+        <w:t xml:space="preserve">        </w:t>
+      </w:r>
+      <w:r>
+        <w:rPr>
+          <w:color w:val="2B91AF"/>
+        </w:rPr>
+        <w:t>Turtle</w:t>
+      </w:r>
+      <w:r>
+        <w:rPr>
+          <w:color w:val="000000"/>
+        </w:rPr>
+        <w:t>.Rotate(90);</w:t>
+      </w:r>
+    </w:p>
+    <w:p>
+      <w:pPr>
+        <w:pStyle w:val="Code"/>
+        <w:rPr>
+          <w:color w:val="000000"/>
+        </w:rPr>
+      </w:pPr>
+      <w:r>
+        <w:rPr>
+          <w:color w:val="000000"/>
+        </w:rPr>
+        <w:t xml:space="preserve">    }</w:t>
+      </w:r>
+    </w:p>
+    <w:p>
+      <w:pPr>
+        <w:pStyle w:val="Code"/>
+        <w:rPr>
+          <w:color w:val="000000"/>
+        </w:rPr>
+      </w:pPr>
+      <w:r>
+        <w:rPr>
+          <w:color w:val="000000"/>
+        </w:rPr>
+        <w:t>}</w:t>
+      </w:r>
+    </w:p>
+    <w:p>
+      <w:pPr>
+        <w:pStyle w:val="Instruction"/>
+      </w:pPr>
+      <w:r>
+        <w:t xml:space="preserve">Make the changes highlighted above, run the program, and paste in a partial screenshot showing the resulting </w:t>
+      </w:r>
+      <w:r>
+        <w:t>drawing.</w:t>
+      </w:r>
+    </w:p>
+    <w:p>
+      <w:pPr>
+        <w:pStyle w:val="Instruction"/>
+      </w:pPr>
+      <w:r>
+        <w:t xml:space="preserve">Now create a new function called </w:t>
+      </w:r>
+      <w:r>
+        <w:rPr>
+          <w:rFonts w:ascii="Consolas" w:hAnsi="Consolas"/>
+          <w:b w:val="0"/>
+        </w:rPr>
+        <w:t>Circle</w:t>
+      </w:r>
+      <w:r>
+        <w:t xml:space="preserve">, which takes four parameters. The first three are the same as for </w:t>
+      </w:r>
+      <w:r>
+        <w:rPr>
+          <w:rFonts w:ascii="Consolas" w:hAnsi="Consolas"/>
+          <w:b w:val="0"/>
+        </w:rPr>
+        <w:t>Square</w:t>
+      </w:r>
+      <w:r>
+        <w:t xml:space="preserve">, but the last one should be a </w:t>
+      </w:r>
+      <w:r>
+        <w:rPr>
+          <w:rFonts w:ascii="Consolas" w:hAnsi="Consolas"/>
+          <w:b w:val="0"/>
+        </w:rPr>
+        <w:t>float</w:t>
+      </w:r>
+      <w:r>
+        <w:t xml:space="preserve"> named </w:t>
+      </w:r>
+      <w:r>
+        <w:rPr>
+          <w:rFonts w:ascii="Consolas" w:hAnsi="Consolas"/>
+          <w:b w:val="0"/>
+        </w:rPr>
+        <w:t>radius</w:t>
+      </w:r>
+      <w:r>
+        <w:t xml:space="preserve">. </w:t>
+      </w:r>
+    </w:p>
+    <w:p>
+      <w:pPr>
+        <w:pStyle w:val="Instruction"/>
+      </w:pPr>
+      <w:r>
+        <w:t>In Turtle graphics, the simplest way to draw a circle is to draw a polygon with 360 sides -  rotating one degree each time. The length of each side can be calculated as:</w:t>
+      </w:r>
+    </w:p>
+    <w:p>
+      <w:pPr>
+        <w:pStyle w:val="Instruction"/>
+        <w:rPr>
+          <w:rFonts w:ascii="Consolas" w:hAnsi="Consolas"/>
+          <w:b w:val="0"/>
+        </w:rPr>
+      </w:pPr>
+      <w:r>
         <w:rPr>
           <w:rFonts w:ascii="Consolas" w:hAnsi="Consolas" w:cs="Consolas"/>
+          <w:b w:val="0"/>
           <w:color w:val="000000"/>
           <w:sz w:val="19"/>
           <w:szCs w:val="19"/>
         </w:rPr>
-      </w:pPr>
+        <w:t>(</w:t>
+      </w:r>
       <w:r>
         <w:rPr>
           <w:rFonts w:ascii="Consolas" w:hAnsi="Consolas" w:cs="Consolas"/>
-          <w:color w:val="000000"/>
+          <w:b w:val="0"/>
+          <w:color w:val="0000FF"/>
           <w:sz w:val="19"/>
           <w:szCs w:val="19"/>
         </w:rPr>
-        <w:t xml:space="preserve">           </w:t>
+        <w:t>float</w:t>
       </w:r>
       <w:r>
         <w:rPr>
           <w:rFonts w:ascii="Consolas" w:hAnsi="Consolas" w:cs="Consolas"/>
+          <w:b w:val="0"/>
+          <w:color w:val="000000"/>
+          <w:sz w:val="19"/>
+          <w:szCs w:val="19"/>
+        </w:rPr>
+        <w:t xml:space="preserve">) (2 * </w:t>
+      </w:r>
+      <w:r>
+        <w:rPr>
+          <w:rFonts w:ascii="Consolas" w:hAnsi="Consolas" w:cs="Consolas"/>
+          <w:b w:val="0"/>
           <w:color w:val="2B91AF"/>
           <w:sz w:val="19"/>
           <w:szCs w:val="19"/>
         </w:rPr>
-        <w:t>Turtle</w:t>
+        <w:t>Math</w:t>
       </w:r>
       <w:r>
         <w:rPr>
           <w:rFonts w:ascii="Consolas" w:hAnsi="Consolas" w:cs="Consolas"/>
+          <w:b w:val="0"/>
           <w:color w:val="000000"/>
           <w:sz w:val="19"/>
           <w:szCs w:val="19"/>
         </w:rPr>
-        <w:t>.PenColor = LineColor;</w:t>
-      </w:r>
-    </w:p>
-    <w:p>
-      <w:pPr>
-        <w:autoSpaceDE w:val="0"/>
-        <w:autoSpaceDN w:val="0"/>
-        <w:adjustRightInd w:val="0"/>
-        <w:spacing w:after="0" w:line="240" w:lineRule="auto"/>
+        <w:t>.PI * radius /360)</w:t>
+      </w:r>
+    </w:p>
+    <w:p>
+      <w:pPr>
+        <w:pStyle w:val="Instruction"/>
+      </w:pPr>
+      <w:r>
+        <w:t xml:space="preserve">(The is needed to convert the result of the calculation from a double to a float, which is the type taken by the </w:t>
+      </w:r>
+      <w:r>
         <w:rPr>
           <w:rFonts w:ascii="Consolas" w:hAnsi="Consolas" w:cs="Consolas"/>
+          <w:b w:val="0"/>
           <w:color w:val="000000"/>
           <w:sz w:val="19"/>
           <w:szCs w:val="19"/>
         </w:rPr>
-      </w:pPr>
-      <w:r>
-        <w:rPr>
-          <w:rFonts w:ascii="Consolas" w:hAnsi="Consolas" w:cs="Consolas"/>
-          <w:color w:val="000000"/>
-          <w:sz w:val="19"/>
-          <w:szCs w:val="19"/>
-        </w:rPr>
-        <w:t xml:space="preserve">            </w:t>
-      </w:r>
-      <w:r>
-        <w:rPr>
-          <w:rFonts w:ascii="Consolas" w:hAnsi="Consolas" w:cs="Consolas"/>
-          <w:color w:val="2B91AF"/>
-          <w:sz w:val="19"/>
-          <w:szCs w:val="19"/>
-        </w:rPr>
-        <w:t>Turtle</w:t>
-      </w:r>
-      <w:r>
-        <w:rPr>
-          <w:rFonts w:ascii="Consolas" w:hAnsi="Consolas" w:cs="Consolas"/>
-          <w:color w:val="000000"/>
-          <w:sz w:val="19"/>
-          <w:szCs w:val="19"/>
-        </w:rPr>
-        <w:t>.X = PositionX;</w:t>
-      </w:r>
-    </w:p>
-    <w:p>
-      <w:pPr>
-        <w:autoSpaceDE w:val="0"/>
-        <w:autoSpaceDN w:val="0"/>
-        <w:adjustRightInd w:val="0"/>
-        <w:spacing w:after="0" w:line="240" w:lineRule="auto"/>
-        <w:rPr>
-          <w:rFonts w:ascii="Consolas" w:hAnsi="Consolas" w:cs="Consolas"/>
-          <w:color w:val="000000"/>
-          <w:sz w:val="19"/>
-          <w:szCs w:val="19"/>
-        </w:rPr>
-      </w:pPr>
-      <w:r>
-        <w:rPr>
-          <w:rFonts w:ascii="Consolas" w:hAnsi="Consolas" w:cs="Consolas"/>
-          <w:color w:val="000000"/>
-          <w:sz w:val="19"/>
-          <w:szCs w:val="19"/>
-        </w:rPr>
-        <w:t xml:space="preserve">            </w:t>
-      </w:r>
-      <w:r>
-        <w:rPr>
-          <w:rFonts w:ascii="Consolas" w:hAnsi="Consolas" w:cs="Consolas"/>
-          <w:color w:val="2B91AF"/>
-          <w:sz w:val="19"/>
-          <w:szCs w:val="19"/>
-        </w:rPr>
-        <w:t>Turtle</w:t>
-      </w:r>
-      <w:r>
-        <w:rPr>
-          <w:rFonts w:ascii="Consolas" w:hAnsi="Consolas" w:cs="Consolas"/>
-          <w:color w:val="000000"/>
-          <w:sz w:val="19"/>
-          <w:szCs w:val="19"/>
-        </w:rPr>
-        <w:t>.Y = PositionY;</w:t>
-      </w:r>
-    </w:p>
-    <w:p>
-      <w:pPr>
-        <w:autoSpaceDE w:val="0"/>
-        <w:autoSpaceDN w:val="0"/>
-        <w:adjustRightInd w:val="0"/>
-        <w:spacing w:after="0" w:line="240" w:lineRule="auto"/>
-        <w:rPr>
-          <w:rFonts w:ascii="Consolas" w:hAnsi="Consolas" w:cs="Consolas"/>
-          <w:color w:val="000000"/>
-          <w:sz w:val="19"/>
-          <w:szCs w:val="19"/>
-        </w:rPr>
-      </w:pPr>
-      <w:r>
-        <w:rPr>
-          <w:rFonts w:ascii="Consolas" w:hAnsi="Consolas" w:cs="Consolas"/>
-          <w:color w:val="000000"/>
-          <w:sz w:val="19"/>
-          <w:szCs w:val="19"/>
-        </w:rPr>
-        <w:t xml:space="preserve">            </w:t>
-      </w:r>
-      <w:r>
-        <w:rPr>
-          <w:rFonts w:ascii="Consolas" w:hAnsi="Consolas" w:cs="Consolas"/>
-          <w:color w:val="0000FF"/>
-          <w:sz w:val="19"/>
-          <w:szCs w:val="19"/>
-        </w:rPr>
-        <w:t>for</w:t>
-      </w:r>
-      <w:r>
-        <w:rPr>
-          <w:rFonts w:ascii="Consolas" w:hAnsi="Consolas" w:cs="Consolas"/>
-          <w:color w:val="000000"/>
-          <w:sz w:val="19"/>
-          <w:szCs w:val="19"/>
-        </w:rPr>
-        <w:t xml:space="preserve"> (</w:t>
-      </w:r>
-      <w:r>
-        <w:rPr>
-          <w:rFonts w:ascii="Consolas" w:hAnsi="Consolas" w:cs="Consolas"/>
-          <w:color w:val="0000FF"/>
-          <w:sz w:val="19"/>
-          <w:szCs w:val="19"/>
-        </w:rPr>
-        <w:t>int</w:t>
-      </w:r>
-      <w:r>
-        <w:rPr>
-          <w:rFonts w:ascii="Consolas" w:hAnsi="Consolas" w:cs="Consolas"/>
-          <w:color w:val="000000"/>
-          <w:sz w:val="19"/>
-          <w:szCs w:val="19"/>
-        </w:rPr>
-        <w:t xml:space="preserve"> i = 0; i &lt; 4; i++)</w:t>
-      </w:r>
-    </w:p>
-    <w:p>
-      <w:pPr>
-        <w:autoSpaceDE w:val="0"/>
-        <w:autoSpaceDN w:val="0"/>
-        <w:adjustRightInd w:val="0"/>
-        <w:spacing w:after="0" w:line="240" w:lineRule="auto"/>
-        <w:rPr>
-          <w:rFonts w:ascii="Consolas" w:hAnsi="Consolas" w:cs="Consolas"/>
-          <w:color w:val="000000"/>
-          <w:sz w:val="19"/>
-          <w:szCs w:val="19"/>
-        </w:rPr>
-      </w:pPr>
-      <w:r>
-        <w:rPr>
-          <w:rFonts w:ascii="Consolas" w:hAnsi="Consolas" w:cs="Consolas"/>
-          <w:color w:val="000000"/>
-          <w:sz w:val="19"/>
-          <w:szCs w:val="19"/>
-        </w:rPr>
-        <w:t xml:space="preserve">            {</w:t>
-      </w:r>
-    </w:p>
-    <w:p>
-      <w:pPr>
-        <w:autoSpaceDE w:val="0"/>
-        <w:autoSpaceDN w:val="0"/>
-        <w:adjustRightInd w:val="0"/>
-        <w:spacing w:after="0" w:line="240" w:lineRule="auto"/>
-        <w:rPr>
-          <w:rFonts w:ascii="Consolas" w:hAnsi="Consolas" w:cs="Consolas"/>
-          <w:color w:val="000000"/>
-          <w:sz w:val="19"/>
-          <w:szCs w:val="19"/>
-        </w:rPr>
-      </w:pPr>
-      <w:r>
-        <w:rPr>
-          <w:rFonts w:ascii="Consolas" w:hAnsi="Consolas" w:cs="Consolas"/>
-          <w:color w:val="000000"/>
-          <w:sz w:val="19"/>
-          <w:szCs w:val="19"/>
-        </w:rPr>
-        <w:t xml:space="preserve">                </w:t>
-      </w:r>
-      <w:r>
-        <w:rPr>
-          <w:rFonts w:ascii="Consolas" w:hAnsi="Consolas" w:cs="Consolas"/>
-          <w:color w:val="2B91AF"/>
-          <w:sz w:val="19"/>
-          <w:szCs w:val="19"/>
-        </w:rPr>
-        <w:t>Turtle</w:t>
-      </w:r>
-      <w:r>
-        <w:rPr>
-          <w:rFonts w:ascii="Consolas" w:hAnsi="Consolas" w:cs="Consolas"/>
-          <w:color w:val="000000"/>
-          <w:sz w:val="19"/>
-          <w:szCs w:val="19"/>
-        </w:rPr>
-        <w:t>.Forward(SideLength);</w:t>
-      </w:r>
-    </w:p>
-    <w:p>
-      <w:pPr>
-        <w:autoSpaceDE w:val="0"/>
-        <w:autoSpaceDN w:val="0"/>
-        <w:adjustRightInd w:val="0"/>
-        <w:spacing w:after="0" w:line="240" w:lineRule="auto"/>
-        <w:rPr>
-          <w:rFonts w:ascii="Consolas" w:hAnsi="Consolas" w:cs="Consolas"/>
-          <w:color w:val="000000"/>
-          <w:sz w:val="19"/>
-          <w:szCs w:val="19"/>
-        </w:rPr>
-      </w:pPr>
-      <w:r>
-        <w:rPr>
-          <w:rFonts w:ascii="Consolas" w:hAnsi="Consolas" w:cs="Consolas"/>
-          <w:color w:val="000000"/>
-          <w:sz w:val="19"/>
-          <w:szCs w:val="19"/>
-        </w:rPr>
-        <w:t xml:space="preserve">                </w:t>
-      </w:r>
-      <w:r>
-        <w:rPr>
-          <w:rFonts w:ascii="Consolas" w:hAnsi="Consolas" w:cs="Consolas"/>
-          <w:color w:val="2B91AF"/>
-          <w:sz w:val="19"/>
-          <w:szCs w:val="19"/>
-        </w:rPr>
-        <w:t>Turtle</w:t>
-      </w:r>
-      <w:r>
-        <w:rPr>
-          <w:rFonts w:ascii="Consolas" w:hAnsi="Consolas" w:cs="Consolas"/>
-          <w:color w:val="000000"/>
-          <w:sz w:val="19"/>
-          <w:szCs w:val="19"/>
-        </w:rPr>
-        <w:t>.Rotate(90);</w:t>
-      </w:r>
-    </w:p>
-    <w:p>
-      <w:r>
-        <w:rPr>
-          <w:rFonts w:ascii="Consolas" w:hAnsi="Consolas" w:cs="Consolas"/>
-          <w:color w:val="000000"/>
-          <w:sz w:val="19"/>
-          <w:szCs w:val="19"/>
-        </w:rPr>
-        <w:t xml:space="preserve">            }</w:t>
+        <w:t>Forward</w:t>
+      </w:r>
+      <w:r>
+        <w:t xml:space="preserve"> function).</w:t>
+      </w:r>
+    </w:p>
+    <w:p>
+      <w:pPr>
+        <w:pStyle w:val="Instruction"/>
+      </w:pPr>
+      <w:r>
+        <w:t>Within the Draw function, create two small circles positions such that your drawing resembles a truck:</w:t>
+      </w:r>
+    </w:p>
+    <w:p>
+      <w:pPr>
+        <w:pStyle w:val="Instruction"/>
+      </w:pPr>
+      <w:r>
+        <w:rPr>
+          <w:noProof/>
+        </w:rPr>
+        <w:drawing>
+          <wp:inline distT="0" distB="0" distL="0" distR="0" wp14:anchorId="7810D525" wp14:editId="3F8F9F3B">
+            <wp:extent cx="2073234" cy="1596390"/>
+            <wp:effectExtent l="0" t="0" r="3810" b="3810"/>
+            <wp:docPr id="1" name="Picture 1"/>
+            <wp:cNvGraphicFramePr>
+              <a:graphicFrameLocks xmlns:a="http://schemas.openxmlformats.org/drawingml/2006/main" noChangeAspect="1"/>
+            </wp:cNvGraphicFramePr>
+            <a:graphic xmlns:a="http://schemas.openxmlformats.org/drawingml/2006/main">
+              <a:graphicData uri="http://schemas.openxmlformats.org/drawingml/2006/picture">
+                <pic:pic xmlns:pic="http://schemas.openxmlformats.org/drawingml/2006/picture">
+                  <pic:nvPicPr>
+                    <pic:cNvPr id="1" name=""/>
+                    <pic:cNvPicPr/>
+                  </pic:nvPicPr>
+                  <pic:blipFill>
+                    <a:blip r:embed="rId11"/>
+                    <a:stretch>
+                      <a:fillRect/>
+                    </a:stretch>
+                  </pic:blipFill>
+                  <pic:spPr>
+                    <a:xfrm>
+                      <a:off x="0" y="0"/>
+                      <a:ext cx="2082582" cy="1603588"/>
+                    </a:xfrm>
+                    <a:prstGeom prst="rect">
+                      <a:avLst/>
+                    </a:prstGeom>
+                  </pic:spPr>
+                </pic:pic>
+              </a:graphicData>
+            </a:graphic>
+          </wp:inline>
+        </w:drawing>
+      </w:r>
+    </w:p>
+    <w:p>
+      <w:pPr>
+        <w:pStyle w:val="Instruction"/>
+      </w:pPr>
+      <w:r>
+        <w:t xml:space="preserve">Paste in </w:t>
+      </w:r>
+      <w:r>
+        <w:t xml:space="preserve">the code for </w:t>
+      </w:r>
+      <w:r>
+        <w:t xml:space="preserve">your </w:t>
+      </w:r>
+      <w:r>
+        <w:t>Circle function and the Draw function that calls it.</w:t>
       </w:r>
       <w:bookmarkStart w:id="0" w:name="_GoBack"/>
       <w:bookmarkEnd w:id="0"/>
     </w:p>
-    <w:p/>
+    <w:p>
+      <w:pPr>
+        <w:pStyle w:val="Instruction"/>
+      </w:pPr>
+    </w:p>
+    <w:p>
+      <w:pPr>
+        <w:pStyle w:val="Instruction"/>
+      </w:pPr>
+    </w:p>
     <w:sectPr>
-      <w:footerReference w:type="default" r:id="rId11"/>
+      <w:footerReference w:type="default" r:id="rId12"/>
       <w:pgSz w:w="11906" w:h="16838"/>
       <w:pgMar w:top="1440" w:right="1440" w:bottom="1440" w:left="1440" w:header="708" w:footer="708" w:gutter="0"/>
       <w:cols w:space="708"/>
@@ -2125,7 +2932,7 @@
 </file>
 
 <file path=customXml/itemProps1.xml><?xml version="1.0" encoding="utf-8"?>
-<ds:datastoreItem xmlns:ds="http://schemas.openxmlformats.org/officeDocument/2006/customXml" ds:itemID="{0B939D77-DF46-40CD-B04D-0DEACFA17FBC}">
+<ds:datastoreItem xmlns:ds="http://schemas.openxmlformats.org/officeDocument/2006/customXml" ds:itemID="{1F23A5B1-E42E-404A-9966-5F4B65167C39}">
   <ds:schemaRefs>
     <ds:schemaRef ds:uri="http://schemas.openxmlformats.org/officeDocument/2006/bibliography"/>
   </ds:schemaRefs>

</xml_diff>

<commit_message>
OOPDraw -  after Exercise 2
</commit_message>
<xml_diff>
--- a/OOPDraw/Student Workbook.docx
+++ b/OOPDraw/Student Workbook.docx
@@ -291,7 +291,70 @@
     <w:p/>
     <w:p>
       <w:r>
-        <w:t>We are initially to make simple drawings of a square and circle, using the ‘Procedural Programming’ paradigm.</w:t>
+        <w:t>In this first exercise we are going to</w:t>
+      </w:r>
+      <w:r>
+        <w:t xml:space="preserve"> </w:t>
+      </w:r>
+      <w:r>
+        <w:t>write a program to create</w:t>
+      </w:r>
+      <w:r>
+        <w:t xml:space="preserve"> </w:t>
+      </w:r>
+      <w:r>
+        <w:t xml:space="preserve">a </w:t>
+      </w:r>
+      <w:r>
+        <w:t>simple drawing</w:t>
+      </w:r>
+      <w:r>
+        <w:t xml:space="preserve"> made up of </w:t>
+      </w:r>
+      <w:r>
+        <w:t>square</w:t>
+      </w:r>
+      <w:r>
+        <w:t>s</w:t>
+      </w:r>
+      <w:r>
+        <w:t xml:space="preserve"> and circle</w:t>
+      </w:r>
+      <w:r>
+        <w:t>s</w:t>
+      </w:r>
+      <w:r>
+        <w:t xml:space="preserve">, using the </w:t>
+      </w:r>
+      <w:r>
+        <w:rPr>
+          <w:i/>
+        </w:rPr>
+        <w:t>p</w:t>
+      </w:r>
+      <w:r>
+        <w:rPr>
+          <w:i/>
+        </w:rPr>
+        <w:t xml:space="preserve">rocedural </w:t>
+      </w:r>
+      <w:r>
+        <w:rPr>
+          <w:i/>
+        </w:rPr>
+        <w:t>p</w:t>
+      </w:r>
+      <w:r>
+        <w:rPr>
+          <w:i/>
+        </w:rPr>
+        <w:t>rogramming</w:t>
+      </w:r>
+      <w:r>
+        <w:t xml:space="preserve"> paradigm</w:t>
+      </w:r>
+      <w:r>
+        <w:t xml:space="preserve"> that you have mainly used so far.</w:t>
       </w:r>
     </w:p>
     <w:p>
@@ -304,7 +367,38 @@
     </w:p>
     <w:p>
       <w:r>
-        <w:t>Start by downloading, unzipping, and then opening the OOPDraw project.  Find and edit the empty MyDrawings.Draw function, and then add this code into it:</w:t>
+        <w:t xml:space="preserve">Start by downloading, unzipping, and then opening the OOPDraw project.  </w:t>
+      </w:r>
+      <w:r>
+        <w:t>Build the solution (</w:t>
+      </w:r>
+      <w:r>
+        <w:rPr>
+          <w:b/>
+        </w:rPr>
+        <w:t>Build &gt; Build Solution</w:t>
+      </w:r>
+      <w:r>
+        <w:t xml:space="preserve">) -  this is necessary to get Visual Studio to download and install any packages (specifically </w:t>
+      </w:r>
+      <w:r>
+        <w:rPr>
+          <w:i/>
+        </w:rPr>
+        <w:t>Nakov.TurtleGraphics</w:t>
+      </w:r>
+      <w:r>
+        <w:t xml:space="preserve"> that it depends upo</w:t>
+      </w:r>
+      <w:bookmarkStart w:id="0" w:name="_GoBack"/>
+      <w:bookmarkEnd w:id="0"/>
+      <w:r>
+        <w:t>n). After this the code should compile.</w:t>
+      </w:r>
+    </w:p>
+    <w:p>
+      <w:r>
+        <w:t>Find and edit the empty MyDrawings.Draw function, and then add this code into it:</w:t>
       </w:r>
     </w:p>
     <w:p>
@@ -754,6 +848,13 @@
           <w:color w:val="000000"/>
           <w:highlight w:val="yellow"/>
         </w:rPr>
+        <w:t>Draw</w:t>
+      </w:r>
+      <w:r>
+        <w:rPr>
+          <w:color w:val="000000"/>
+          <w:highlight w:val="yellow"/>
+        </w:rPr>
         <w:t>Square(0,0,</w:t>
       </w:r>
       <w:r>
@@ -784,7 +885,21 @@
           <w:color w:val="000000"/>
           <w:highlight w:val="yellow"/>
         </w:rPr>
-        <w:t xml:space="preserve">    Square(100, 0, </w:t>
+        <w:t xml:space="preserve">    </w:t>
+      </w:r>
+      <w:r>
+        <w:rPr>
+          <w:color w:val="000000"/>
+          <w:highlight w:val="yellow"/>
+        </w:rPr>
+        <w:t>Draw</w:t>
+      </w:r>
+      <w:r>
+        <w:rPr>
+          <w:color w:val="000000"/>
+          <w:highlight w:val="yellow"/>
+        </w:rPr>
+        <w:t xml:space="preserve">Square(100, 0, </w:t>
       </w:r>
       <w:r>
         <w:rPr>
@@ -871,7 +986,21 @@
           <w:color w:val="000000"/>
           <w:highlight w:val="yellow"/>
         </w:rPr>
-        <w:t xml:space="preserve"> Square(</w:t>
+        <w:t xml:space="preserve"> </w:t>
+      </w:r>
+      <w:r>
+        <w:rPr>
+          <w:color w:val="000000"/>
+          <w:highlight w:val="yellow"/>
+        </w:rPr>
+        <w:t>Draw</w:t>
+      </w:r>
+      <w:r>
+        <w:rPr>
+          <w:color w:val="000000"/>
+          <w:highlight w:val="yellow"/>
+        </w:rPr>
+        <w:t>Square(</w:t>
       </w:r>
       <w:r>
         <w:rPr>
@@ -919,7 +1048,21 @@
           <w:color w:val="000000"/>
           <w:highlight w:val="yellow"/>
         </w:rPr>
-        <w:t xml:space="preserve"> color, </w:t>
+        <w:t xml:space="preserve"> </w:t>
+      </w:r>
+      <w:r>
+        <w:rPr>
+          <w:color w:val="000000"/>
+          <w:highlight w:val="yellow"/>
+        </w:rPr>
+        <w:t>lineC</w:t>
+      </w:r>
+      <w:r>
+        <w:rPr>
+          <w:color w:val="000000"/>
+          <w:highlight w:val="yellow"/>
+        </w:rPr>
+        <w:t xml:space="preserve">olor, </w:t>
       </w:r>
       <w:r>
         <w:rPr>
@@ -1038,7 +1181,14 @@
           <w:color w:val="000000"/>
           <w:highlight w:val="yellow"/>
         </w:rPr>
-        <w:t>color</w:t>
+        <w:t>lineC</w:t>
+      </w:r>
+      <w:r>
+        <w:rPr>
+          <w:color w:val="000000"/>
+          <w:highlight w:val="yellow"/>
+        </w:rPr>
+        <w:t>olor</w:t>
       </w:r>
       <w:r>
         <w:rPr>
@@ -1203,6 +1353,13 @@
       </w:pPr>
       <w:r>
         <w:t xml:space="preserve">Now create a new function called </w:t>
+      </w:r>
+      <w:r>
+        <w:rPr>
+          <w:rFonts w:ascii="Consolas" w:hAnsi="Consolas"/>
+          <w:b w:val="0"/>
+        </w:rPr>
+        <w:t>Draw</w:t>
       </w:r>
       <w:r>
         <w:rPr>
@@ -1402,18 +1559,1755 @@
       <w:r>
         <w:t>Circle function and the Draw function that calls it.</w:t>
       </w:r>
-      <w:bookmarkStart w:id="0" w:name="_GoBack"/>
-      <w:bookmarkEnd w:id="0"/>
+    </w:p>
+    <w:p>
+      <w:pPr>
+        <w:pStyle w:val="Heading1"/>
+      </w:pPr>
+      <w:r>
+        <w:lastRenderedPageBreak/>
+        <w:t>Exercise 2: Introducing objects as custom data types</w:t>
+      </w:r>
+    </w:p>
+    <w:p>
+      <w:r>
+        <w:t xml:space="preserve">It would be possible continue with the </w:t>
+      </w:r>
+      <w:r>
+        <w:rPr>
+          <w:i/>
+        </w:rPr>
+        <w:t>procedural</w:t>
+      </w:r>
+      <w:r>
+        <w:t xml:space="preserve"> approach adopted in Exercise 1 to create a sophisticated drawing, and indeed this is somewhat like the approach used by </w:t>
+      </w:r>
+      <w:r>
+        <w:rPr>
+          <w:i/>
+        </w:rPr>
+        <w:t>Paint</w:t>
+      </w:r>
+      <w:r>
+        <w:t xml:space="preserve"> programs -  except that the functions to draw lines and shapes, to fill them with colour and so forth are triggered by the user’s mouse clicks and movements.</w:t>
+      </w:r>
+    </w:p>
+    <w:p>
+      <w:r>
+        <w:t>The limitation of this approach is that once a square has been drawn, that square exists only as a set of pixels on the screen.  If we wanted to change the drawing (because, say, we weren’t happy with the size of the wheels) we would have to erase the necessary pixels and draw something afresh</w:t>
+      </w:r>
+      <w:r>
+        <w:t xml:space="preserve">, copying all the parameters we need for the shape, and modifying the one(s) we want to change.  </w:t>
+      </w:r>
+    </w:p>
+    <w:p>
+      <w:r>
+        <w:t xml:space="preserve">At minimum it would be nice to hold all the parameters that define one square in one holder and give it a meaningful name such as Cab, or Wheel, say. We can’t hold those parameters in an array because they are of different types:  </w:t>
+      </w:r>
+      <w:r>
+        <w:rPr>
+          <w:rFonts w:ascii="Consolas" w:hAnsi="Consolas"/>
+        </w:rPr>
+        <w:t>float</w:t>
+      </w:r>
+      <w:r>
+        <w:t xml:space="preserve">, and </w:t>
+      </w:r>
+      <w:r>
+        <w:rPr>
+          <w:rFonts w:ascii="Consolas" w:hAnsi="Consolas"/>
+        </w:rPr>
+        <w:t>color</w:t>
+      </w:r>
+      <w:r>
+        <w:t>, so far.</w:t>
+      </w:r>
+    </w:p>
+    <w:p>
+      <w:r>
+        <w:t xml:space="preserve">An </w:t>
+      </w:r>
+      <w:r>
+        <w:rPr>
+          <w:i/>
+        </w:rPr>
+        <w:t>object</w:t>
+      </w:r>
+      <w:r>
+        <w:t xml:space="preserve"> can be thought of, in the first instance, as custom data type </w:t>
+      </w:r>
+      <w:r>
+        <w:t xml:space="preserve">with multiple </w:t>
+      </w:r>
+      <w:r>
+        <w:rPr>
+          <w:i/>
+        </w:rPr>
+        <w:t>properties</w:t>
+      </w:r>
+      <w:r>
+        <w:t xml:space="preserve"> holding individual data items, each with a name and type.  (Shortly, we will see that this is a very limited view of what an object is, but it will do for the moment).  We define one of these custom types by creating a </w:t>
+      </w:r>
+      <w:r>
+        <w:rPr>
+          <w:i/>
+        </w:rPr>
+        <w:t xml:space="preserve">class. </w:t>
+      </w:r>
+      <w:r>
+        <w:t>You can define a new class within the same code file as your drawing functions, but it is considered better practice to create each new class in a file of its own.  Do this by right-clicking on the project icon and selecting Add &gt; Class, giving the new class the name Square. Then edit the new file to look like this:</w:t>
+      </w:r>
+    </w:p>
+    <w:p>
+      <w:pPr>
+        <w:pStyle w:val="Code"/>
+      </w:pPr>
+      <w:r>
+        <w:rPr>
+          <w:color w:val="0000FF"/>
+          <w:highlight w:val="yellow"/>
+        </w:rPr>
+        <w:t>using</w:t>
+      </w:r>
+      <w:r>
+        <w:rPr>
+          <w:highlight w:val="yellow"/>
+        </w:rPr>
+        <w:t xml:space="preserve"> System.Drawing;</w:t>
+      </w:r>
+    </w:p>
+    <w:p>
+      <w:pPr>
+        <w:pStyle w:val="Code"/>
+      </w:pPr>
+    </w:p>
+    <w:p>
+      <w:pPr>
+        <w:pStyle w:val="Code"/>
+      </w:pPr>
+      <w:r>
+        <w:rPr>
+          <w:color w:val="0000FF"/>
+        </w:rPr>
+        <w:t>namespace</w:t>
+      </w:r>
+      <w:r>
+        <w:t xml:space="preserve"> OOPDraw</w:t>
+      </w:r>
+    </w:p>
+    <w:p>
+      <w:pPr>
+        <w:pStyle w:val="Code"/>
+      </w:pPr>
+      <w:r>
+        <w:t>{</w:t>
+      </w:r>
+    </w:p>
+    <w:p>
+      <w:pPr>
+        <w:pStyle w:val="Code"/>
+      </w:pPr>
+      <w:r>
+        <w:t xml:space="preserve">    </w:t>
+      </w:r>
+      <w:r>
+        <w:rPr>
+          <w:color w:val="0000FF"/>
+          <w:highlight w:val="yellow"/>
+        </w:rPr>
+        <w:t>public</w:t>
+      </w:r>
+      <w:r>
+        <w:t xml:space="preserve"> </w:t>
+      </w:r>
+      <w:r>
+        <w:rPr>
+          <w:color w:val="0000FF"/>
+        </w:rPr>
+        <w:t>class</w:t>
+      </w:r>
+      <w:r>
+        <w:t xml:space="preserve"> </w:t>
+      </w:r>
+      <w:r>
+        <w:rPr>
+          <w:color w:val="2B91AF"/>
+        </w:rPr>
+        <w:t>Square</w:t>
+      </w:r>
+    </w:p>
+    <w:p>
+      <w:pPr>
+        <w:pStyle w:val="Code"/>
+      </w:pPr>
+      <w:r>
+        <w:t xml:space="preserve">    {</w:t>
+      </w:r>
+    </w:p>
+    <w:p>
+      <w:pPr>
+        <w:pStyle w:val="Code"/>
+        <w:rPr>
+          <w:highlight w:val="yellow"/>
+        </w:rPr>
+      </w:pPr>
+      <w:r>
+        <w:t xml:space="preserve">        </w:t>
+      </w:r>
+      <w:r>
+        <w:rPr>
+          <w:color w:val="008000"/>
+          <w:highlight w:val="yellow"/>
+        </w:rPr>
+        <w:t>//Properties</w:t>
+      </w:r>
+    </w:p>
+    <w:p>
+      <w:pPr>
+        <w:pStyle w:val="Code"/>
+        <w:rPr>
+          <w:highlight w:val="yellow"/>
+        </w:rPr>
+      </w:pPr>
+      <w:r>
+        <w:rPr>
+          <w:highlight w:val="yellow"/>
+        </w:rPr>
+        <w:t xml:space="preserve">        </w:t>
+      </w:r>
+      <w:r>
+        <w:rPr>
+          <w:color w:val="0000FF"/>
+          <w:highlight w:val="yellow"/>
+        </w:rPr>
+        <w:t>public</w:t>
+      </w:r>
+      <w:r>
+        <w:rPr>
+          <w:highlight w:val="yellow"/>
+        </w:rPr>
+        <w:t xml:space="preserve"> </w:t>
+      </w:r>
+      <w:r>
+        <w:rPr>
+          <w:color w:val="0000FF"/>
+          <w:highlight w:val="yellow"/>
+        </w:rPr>
+        <w:t>float</w:t>
+      </w:r>
+      <w:r>
+        <w:rPr>
+          <w:highlight w:val="yellow"/>
+        </w:rPr>
+        <w:t xml:space="preserve"> PositionX { </w:t>
+      </w:r>
+      <w:r>
+        <w:rPr>
+          <w:color w:val="0000FF"/>
+          <w:highlight w:val="yellow"/>
+        </w:rPr>
+        <w:t>get</w:t>
+      </w:r>
+      <w:r>
+        <w:rPr>
+          <w:highlight w:val="yellow"/>
+        </w:rPr>
+        <w:t xml:space="preserve">; </w:t>
+      </w:r>
+      <w:r>
+        <w:rPr>
+          <w:color w:val="0000FF"/>
+          <w:highlight w:val="yellow"/>
+        </w:rPr>
+        <w:t>set</w:t>
+      </w:r>
+      <w:r>
+        <w:rPr>
+          <w:highlight w:val="yellow"/>
+        </w:rPr>
+        <w:t>; }</w:t>
+      </w:r>
+    </w:p>
+    <w:p>
+      <w:pPr>
+        <w:pStyle w:val="Code"/>
+        <w:rPr>
+          <w:highlight w:val="yellow"/>
+        </w:rPr>
+      </w:pPr>
+      <w:r>
+        <w:rPr>
+          <w:highlight w:val="yellow"/>
+        </w:rPr>
+        <w:t xml:space="preserve">        </w:t>
+      </w:r>
+      <w:r>
+        <w:rPr>
+          <w:color w:val="0000FF"/>
+          <w:highlight w:val="yellow"/>
+        </w:rPr>
+        <w:t>public</w:t>
+      </w:r>
+      <w:r>
+        <w:rPr>
+          <w:highlight w:val="yellow"/>
+        </w:rPr>
+        <w:t xml:space="preserve"> </w:t>
+      </w:r>
+      <w:r>
+        <w:rPr>
+          <w:color w:val="0000FF"/>
+          <w:highlight w:val="yellow"/>
+        </w:rPr>
+        <w:t>float</w:t>
+      </w:r>
+      <w:r>
+        <w:rPr>
+          <w:highlight w:val="yellow"/>
+        </w:rPr>
+        <w:t xml:space="preserve"> PositionY { </w:t>
+      </w:r>
+      <w:r>
+        <w:rPr>
+          <w:color w:val="0000FF"/>
+          <w:highlight w:val="yellow"/>
+        </w:rPr>
+        <w:t>get</w:t>
+      </w:r>
+      <w:r>
+        <w:rPr>
+          <w:highlight w:val="yellow"/>
+        </w:rPr>
+        <w:t xml:space="preserve">; </w:t>
+      </w:r>
+      <w:r>
+        <w:rPr>
+          <w:color w:val="0000FF"/>
+          <w:highlight w:val="yellow"/>
+        </w:rPr>
+        <w:t>set</w:t>
+      </w:r>
+      <w:r>
+        <w:rPr>
+          <w:highlight w:val="yellow"/>
+        </w:rPr>
+        <w:t>; }</w:t>
+      </w:r>
+    </w:p>
+    <w:p>
+      <w:pPr>
+        <w:pStyle w:val="Code"/>
+        <w:rPr>
+          <w:highlight w:val="yellow"/>
+        </w:rPr>
+      </w:pPr>
+      <w:r>
+        <w:rPr>
+          <w:highlight w:val="yellow"/>
+        </w:rPr>
+        <w:t xml:space="preserve">        </w:t>
+      </w:r>
+      <w:r>
+        <w:rPr>
+          <w:color w:val="0000FF"/>
+          <w:highlight w:val="yellow"/>
+        </w:rPr>
+        <w:t>public</w:t>
+      </w:r>
+      <w:r>
+        <w:rPr>
+          <w:highlight w:val="yellow"/>
+        </w:rPr>
+        <w:t xml:space="preserve"> </w:t>
+      </w:r>
+      <w:r>
+        <w:rPr>
+          <w:color w:val="2B91AF"/>
+          <w:highlight w:val="yellow"/>
+        </w:rPr>
+        <w:t>Color</w:t>
+      </w:r>
+      <w:r>
+        <w:rPr>
+          <w:highlight w:val="yellow"/>
+        </w:rPr>
+        <w:t xml:space="preserve"> LineColor { </w:t>
+      </w:r>
+      <w:r>
+        <w:rPr>
+          <w:color w:val="0000FF"/>
+          <w:highlight w:val="yellow"/>
+        </w:rPr>
+        <w:t>get</w:t>
+      </w:r>
+      <w:r>
+        <w:rPr>
+          <w:highlight w:val="yellow"/>
+        </w:rPr>
+        <w:t xml:space="preserve">; </w:t>
+      </w:r>
+      <w:r>
+        <w:rPr>
+          <w:color w:val="0000FF"/>
+          <w:highlight w:val="yellow"/>
+        </w:rPr>
+        <w:t>set</w:t>
+      </w:r>
+      <w:r>
+        <w:rPr>
+          <w:highlight w:val="yellow"/>
+        </w:rPr>
+        <w:t>; }</w:t>
+      </w:r>
+    </w:p>
+    <w:p>
+      <w:pPr>
+        <w:pStyle w:val="Code"/>
+        <w:rPr>
+          <w:highlight w:val="yellow"/>
+        </w:rPr>
+      </w:pPr>
+      <w:r>
+        <w:rPr>
+          <w:highlight w:val="yellow"/>
+        </w:rPr>
+        <w:t xml:space="preserve">        </w:t>
+      </w:r>
+      <w:r>
+        <w:rPr>
+          <w:color w:val="0000FF"/>
+          <w:highlight w:val="yellow"/>
+        </w:rPr>
+        <w:t>public</w:t>
+      </w:r>
+      <w:r>
+        <w:rPr>
+          <w:highlight w:val="yellow"/>
+        </w:rPr>
+        <w:t xml:space="preserve"> </w:t>
+      </w:r>
+      <w:r>
+        <w:rPr>
+          <w:color w:val="0000FF"/>
+          <w:highlight w:val="yellow"/>
+        </w:rPr>
+        <w:t>float</w:t>
+      </w:r>
+      <w:r>
+        <w:rPr>
+          <w:highlight w:val="yellow"/>
+        </w:rPr>
+        <w:t xml:space="preserve"> SideLength { </w:t>
+      </w:r>
+      <w:r>
+        <w:rPr>
+          <w:color w:val="0000FF"/>
+          <w:highlight w:val="yellow"/>
+        </w:rPr>
+        <w:t>get</w:t>
+      </w:r>
+      <w:r>
+        <w:rPr>
+          <w:highlight w:val="yellow"/>
+        </w:rPr>
+        <w:t xml:space="preserve">; </w:t>
+      </w:r>
+      <w:r>
+        <w:rPr>
+          <w:color w:val="0000FF"/>
+          <w:highlight w:val="yellow"/>
+        </w:rPr>
+        <w:t>set</w:t>
+      </w:r>
+      <w:r>
+        <w:rPr>
+          <w:highlight w:val="yellow"/>
+        </w:rPr>
+        <w:t>; }</w:t>
+      </w:r>
+    </w:p>
+    <w:p>
+      <w:pPr>
+        <w:pStyle w:val="Code"/>
+        <w:rPr>
+          <w:highlight w:val="yellow"/>
+        </w:rPr>
+      </w:pPr>
+    </w:p>
+    <w:p>
+      <w:pPr>
+        <w:pStyle w:val="Code"/>
+        <w:rPr>
+          <w:highlight w:val="yellow"/>
+        </w:rPr>
+      </w:pPr>
+      <w:r>
+        <w:rPr>
+          <w:highlight w:val="yellow"/>
+        </w:rPr>
+        <w:t xml:space="preserve">        </w:t>
+      </w:r>
+      <w:r>
+        <w:rPr>
+          <w:color w:val="008000"/>
+          <w:highlight w:val="yellow"/>
+        </w:rPr>
+        <w:t>//The 'Constructor</w:t>
+      </w:r>
+    </w:p>
+    <w:p>
+      <w:pPr>
+        <w:pStyle w:val="Code"/>
+        <w:rPr>
+          <w:highlight w:val="yellow"/>
+        </w:rPr>
+      </w:pPr>
+      <w:r>
+        <w:rPr>
+          <w:highlight w:val="yellow"/>
+        </w:rPr>
+        <w:t xml:space="preserve">        </w:t>
+      </w:r>
+      <w:r>
+        <w:rPr>
+          <w:color w:val="0000FF"/>
+          <w:highlight w:val="yellow"/>
+        </w:rPr>
+        <w:t>public</w:t>
+      </w:r>
+      <w:r>
+        <w:rPr>
+          <w:highlight w:val="yellow"/>
+        </w:rPr>
+        <w:t xml:space="preserve"> Square(</w:t>
+      </w:r>
+      <w:r>
+        <w:rPr>
+          <w:color w:val="0000FF"/>
+          <w:highlight w:val="yellow"/>
+        </w:rPr>
+        <w:t>float</w:t>
+      </w:r>
+      <w:r>
+        <w:rPr>
+          <w:highlight w:val="yellow"/>
+        </w:rPr>
+        <w:t xml:space="preserve"> x, </w:t>
+      </w:r>
+      <w:r>
+        <w:rPr>
+          <w:color w:val="0000FF"/>
+          <w:highlight w:val="yellow"/>
+        </w:rPr>
+        <w:t>float</w:t>
+      </w:r>
+      <w:r>
+        <w:rPr>
+          <w:highlight w:val="yellow"/>
+        </w:rPr>
+        <w:t xml:space="preserve"> y, </w:t>
+      </w:r>
+      <w:r>
+        <w:rPr>
+          <w:color w:val="2B91AF"/>
+          <w:highlight w:val="yellow"/>
+        </w:rPr>
+        <w:t>Color</w:t>
+      </w:r>
+      <w:r>
+        <w:rPr>
+          <w:highlight w:val="yellow"/>
+        </w:rPr>
+        <w:t xml:space="preserve"> lineColor, </w:t>
+      </w:r>
+      <w:r>
+        <w:rPr>
+          <w:color w:val="0000FF"/>
+          <w:highlight w:val="yellow"/>
+        </w:rPr>
+        <w:t>float</w:t>
+      </w:r>
+      <w:r>
+        <w:rPr>
+          <w:highlight w:val="yellow"/>
+        </w:rPr>
+        <w:t xml:space="preserve"> sideLength)</w:t>
+      </w:r>
+    </w:p>
+    <w:p>
+      <w:pPr>
+        <w:pStyle w:val="Code"/>
+        <w:rPr>
+          <w:highlight w:val="yellow"/>
+        </w:rPr>
+      </w:pPr>
+      <w:r>
+        <w:rPr>
+          <w:highlight w:val="yellow"/>
+        </w:rPr>
+        <w:t xml:space="preserve">        {</w:t>
+      </w:r>
+    </w:p>
+    <w:p>
+      <w:pPr>
+        <w:pStyle w:val="Code"/>
+        <w:rPr>
+          <w:highlight w:val="yellow"/>
+        </w:rPr>
+      </w:pPr>
+      <w:r>
+        <w:rPr>
+          <w:highlight w:val="yellow"/>
+        </w:rPr>
+        <w:t xml:space="preserve">            LineColor = lineColor;</w:t>
+      </w:r>
+    </w:p>
+    <w:p>
+      <w:pPr>
+        <w:pStyle w:val="Code"/>
+        <w:rPr>
+          <w:highlight w:val="yellow"/>
+        </w:rPr>
+      </w:pPr>
+      <w:r>
+        <w:rPr>
+          <w:highlight w:val="yellow"/>
+        </w:rPr>
+        <w:t xml:space="preserve">            PositionX = x;</w:t>
+      </w:r>
+    </w:p>
+    <w:p>
+      <w:pPr>
+        <w:pStyle w:val="Code"/>
+        <w:rPr>
+          <w:highlight w:val="yellow"/>
+        </w:rPr>
+      </w:pPr>
+      <w:r>
+        <w:rPr>
+          <w:highlight w:val="yellow"/>
+        </w:rPr>
+        <w:t xml:space="preserve">            PositionY = y;</w:t>
+      </w:r>
+    </w:p>
+    <w:p>
+      <w:pPr>
+        <w:pStyle w:val="Code"/>
+        <w:rPr>
+          <w:highlight w:val="yellow"/>
+        </w:rPr>
+      </w:pPr>
+      <w:r>
+        <w:rPr>
+          <w:highlight w:val="yellow"/>
+        </w:rPr>
+        <w:t xml:space="preserve">            SideLength = sideLength;</w:t>
+      </w:r>
+    </w:p>
+    <w:p>
+      <w:pPr>
+        <w:pStyle w:val="Code"/>
+      </w:pPr>
+      <w:r>
+        <w:rPr>
+          <w:highlight w:val="yellow"/>
+        </w:rPr>
+        <w:t xml:space="preserve">        }</w:t>
+      </w:r>
+    </w:p>
+    <w:p>
+      <w:pPr>
+        <w:pStyle w:val="Code"/>
+      </w:pPr>
+      <w:r>
+        <w:t xml:space="preserve">    }</w:t>
+      </w:r>
+    </w:p>
+    <w:p>
+      <w:pPr>
+        <w:pStyle w:val="Code"/>
+      </w:pPr>
+      <w:r>
+        <w:t>}</w:t>
+      </w:r>
+    </w:p>
+    <w:p>
+      <w:r>
+        <w:t xml:space="preserve"> </w:t>
+      </w:r>
+      <w:r>
+        <w:t xml:space="preserve">When writing the four properties you can make use of the ‘prop’ </w:t>
+      </w:r>
+      <w:r>
+        <w:rPr>
+          <w:i/>
+        </w:rPr>
+        <w:t>code snippet</w:t>
+      </w:r>
+      <w:r>
+        <w:t xml:space="preserve">: just type </w:t>
+      </w:r>
+      <w:r>
+        <w:rPr>
+          <w:rFonts w:ascii="Consolas" w:hAnsi="Consolas"/>
+        </w:rPr>
+        <w:t>prop</w:t>
+      </w:r>
+      <w:r>
+        <w:t xml:space="preserve"> and then Tab twice, then edit the highlighted fields for type and name.</w:t>
+      </w:r>
+    </w:p>
+    <w:p>
+      <w:pPr>
+        <w:pStyle w:val="Goodpractice"/>
+      </w:pPr>
+      <w:r>
+        <w:t>It is a convention to start each property name with a capital letter.</w:t>
+      </w:r>
+    </w:p>
+    <w:p>
+      <w:r>
+        <w:lastRenderedPageBreak/>
+        <w:t xml:space="preserve">A </w:t>
+      </w:r>
+      <w:r>
+        <w:rPr>
+          <w:i/>
+        </w:rPr>
+        <w:t xml:space="preserve"> class</w:t>
+      </w:r>
+      <w:r>
+        <w:t xml:space="preserve"> can be thought of as a </w:t>
+      </w:r>
+      <w:r>
+        <w:rPr>
+          <w:i/>
+        </w:rPr>
+        <w:t>template</w:t>
+      </w:r>
+      <w:r>
+        <w:t xml:space="preserve"> that defines a type (Square) and from which you can create multiple objects (also known as </w:t>
+      </w:r>
+      <w:r>
+        <w:rPr>
+          <w:i/>
+        </w:rPr>
+        <w:t xml:space="preserve">instances) </w:t>
+      </w:r>
+      <w:r>
+        <w:t xml:space="preserve">each having its own copy of the properties containing its own individual values. </w:t>
+      </w:r>
+    </w:p>
+    <w:p>
+      <w:r>
+        <w:t xml:space="preserve">The </w:t>
+      </w:r>
+      <w:r>
+        <w:rPr>
+          <w:i/>
+        </w:rPr>
+        <w:t>constructor</w:t>
+      </w:r>
+      <w:r>
+        <w:t xml:space="preserve"> is the function that is used to create a new instance of that type (in this case to create a new Square). Its parameters specify the values that you must provide to create an instance, and in the body of the constructor these parameters are used to set up the individual properties.  (Many people comment that it looks a bit wasteful copying each parameter into a similarly-named property, but you’ll soon get used to it.  Some programming languages have side-stepped this apparent repetition.)</w:t>
+      </w:r>
+    </w:p>
+    <w:p>
+      <w:r>
+        <w:t>You can use the ‘ctor’ code snippet to help write the constructor, though you will need to add all the parameters to it yourself.</w:t>
+      </w:r>
     </w:p>
     <w:p>
       <w:pPr>
         <w:pStyle w:val="Instruction"/>
-      </w:pPr>
+        <w:rPr>
+          <w:b w:val="0"/>
+        </w:rPr>
+      </w:pPr>
+      <w:r>
+        <w:rPr>
+          <w:b w:val="0"/>
+        </w:rPr>
+        <w:t>Now we can change the code in our Draw function to create two instances of type Square as follows:</w:t>
+      </w:r>
+    </w:p>
+    <w:p>
+      <w:pPr>
+        <w:pStyle w:val="Code"/>
+        <w:rPr>
+          <w:color w:val="000000"/>
+        </w:rPr>
+      </w:pPr>
+      <w:r>
+        <w:t>public</w:t>
+      </w:r>
+      <w:r>
+        <w:rPr>
+          <w:color w:val="000000"/>
+        </w:rPr>
+        <w:t xml:space="preserve"> </w:t>
+      </w:r>
+      <w:r>
+        <w:t>static</w:t>
+      </w:r>
+      <w:r>
+        <w:rPr>
+          <w:color w:val="000000"/>
+        </w:rPr>
+        <w:t xml:space="preserve"> </w:t>
+      </w:r>
+      <w:r>
+        <w:t>void</w:t>
+      </w:r>
+      <w:r>
+        <w:rPr>
+          <w:color w:val="000000"/>
+        </w:rPr>
+        <w:t xml:space="preserve"> Draw()</w:t>
+      </w:r>
+    </w:p>
+    <w:p>
+      <w:pPr>
+        <w:pStyle w:val="Code"/>
+        <w:rPr>
+          <w:color w:val="000000"/>
+        </w:rPr>
+      </w:pPr>
+      <w:r>
+        <w:rPr>
+          <w:color w:val="000000"/>
+        </w:rPr>
+        <w:t>{</w:t>
+      </w:r>
+    </w:p>
+    <w:p>
+      <w:pPr>
+        <w:pStyle w:val="Code"/>
+        <w:rPr>
+          <w:color w:val="000000"/>
+        </w:rPr>
+      </w:pPr>
+      <w:r>
+        <w:rPr>
+          <w:color w:val="000000"/>
+        </w:rPr>
+        <w:t xml:space="preserve">    </w:t>
+      </w:r>
+      <w:r>
+        <w:rPr>
+          <w:highlight w:val="yellow"/>
+        </w:rPr>
+        <w:t>var</w:t>
+      </w:r>
+      <w:r>
+        <w:rPr>
+          <w:color w:val="000000"/>
+          <w:highlight w:val="yellow"/>
+        </w:rPr>
+        <w:t xml:space="preserve"> body = </w:t>
+      </w:r>
+      <w:r>
+        <w:rPr>
+          <w:highlight w:val="yellow"/>
+        </w:rPr>
+        <w:t>new</w:t>
+      </w:r>
+      <w:r>
+        <w:rPr>
+          <w:color w:val="000000"/>
+        </w:rPr>
+        <w:t xml:space="preserve"> </w:t>
+      </w:r>
+      <w:r>
+        <w:rPr>
+          <w:color w:val="2B91AF"/>
+        </w:rPr>
+        <w:t>Square</w:t>
+      </w:r>
+      <w:r>
+        <w:rPr>
+          <w:color w:val="000000"/>
+        </w:rPr>
+        <w:t>(0,0,</w:t>
+      </w:r>
+      <w:r>
+        <w:rPr>
+          <w:color w:val="2B91AF"/>
+        </w:rPr>
+        <w:t>Color</w:t>
+      </w:r>
+      <w:r>
+        <w:rPr>
+          <w:color w:val="000000"/>
+        </w:rPr>
+        <w:t>.Blue, 100);</w:t>
+      </w:r>
+    </w:p>
+    <w:p>
+      <w:pPr>
+        <w:pStyle w:val="Code"/>
+        <w:rPr>
+          <w:color w:val="000000"/>
+        </w:rPr>
+      </w:pPr>
+      <w:r>
+        <w:rPr>
+          <w:color w:val="000000"/>
+        </w:rPr>
+        <w:t xml:space="preserve">    </w:t>
+      </w:r>
+      <w:r>
+        <w:rPr>
+          <w:highlight w:val="yellow"/>
+        </w:rPr>
+        <w:t>var</w:t>
+      </w:r>
+      <w:r>
+        <w:rPr>
+          <w:color w:val="000000"/>
+          <w:highlight w:val="yellow"/>
+        </w:rPr>
+        <w:t xml:space="preserve"> cab = </w:t>
+      </w:r>
+      <w:r>
+        <w:rPr>
+          <w:highlight w:val="yellow"/>
+        </w:rPr>
+        <w:t>new</w:t>
+      </w:r>
+      <w:r>
+        <w:rPr>
+          <w:color w:val="000000"/>
+        </w:rPr>
+        <w:t xml:space="preserve"> </w:t>
+      </w:r>
+      <w:r>
+        <w:rPr>
+          <w:color w:val="2B91AF"/>
+        </w:rPr>
+        <w:t>Square</w:t>
+      </w:r>
+      <w:r>
+        <w:rPr>
+          <w:color w:val="000000"/>
+        </w:rPr>
+        <w:t xml:space="preserve">(100, 0, </w:t>
+      </w:r>
+      <w:r>
+        <w:rPr>
+          <w:color w:val="2B91AF"/>
+        </w:rPr>
+        <w:t>Color</w:t>
+      </w:r>
+      <w:r>
+        <w:rPr>
+          <w:color w:val="000000"/>
+        </w:rPr>
+        <w:t>.Red, 50);</w:t>
+      </w:r>
+    </w:p>
+    <w:p>
+      <w:pPr>
+        <w:pStyle w:val="Code"/>
+        <w:rPr>
+          <w:color w:val="000000"/>
+        </w:rPr>
+      </w:pPr>
+      <w:r>
+        <w:rPr>
+          <w:color w:val="000000"/>
+        </w:rPr>
+        <w:t xml:space="preserve">    Circle(125, -10, </w:t>
+      </w:r>
+      <w:r>
+        <w:rPr>
+          <w:color w:val="2B91AF"/>
+        </w:rPr>
+        <w:t>Color</w:t>
+      </w:r>
+      <w:r>
+        <w:rPr>
+          <w:color w:val="000000"/>
+        </w:rPr>
+        <w:t>.Black, 10);</w:t>
+      </w:r>
+    </w:p>
+    <w:p>
+      <w:pPr>
+        <w:pStyle w:val="Code"/>
+        <w:rPr>
+          <w:color w:val="000000"/>
+        </w:rPr>
+      </w:pPr>
+      <w:r>
+        <w:rPr>
+          <w:color w:val="000000"/>
+        </w:rPr>
+        <w:t xml:space="preserve">    Circle(25, -10, </w:t>
+      </w:r>
+      <w:r>
+        <w:rPr>
+          <w:color w:val="2B91AF"/>
+        </w:rPr>
+        <w:t>Color</w:t>
+      </w:r>
+      <w:r>
+        <w:rPr>
+          <w:color w:val="000000"/>
+        </w:rPr>
+        <w:t>.Black, 10);</w:t>
+      </w:r>
+    </w:p>
+    <w:p>
+      <w:pPr>
+        <w:pStyle w:val="Code"/>
+        <w:rPr>
+          <w:color w:val="000000"/>
+        </w:rPr>
+      </w:pPr>
+      <w:r>
+        <w:rPr>
+          <w:color w:val="000000"/>
+        </w:rPr>
+        <w:t>}</w:t>
+      </w:r>
+    </w:p>
+    <w:p/>
+    <w:p>
+      <w:r>
+        <w:t xml:space="preserve">Note the use of </w:t>
+      </w:r>
+      <w:r>
+        <w:rPr>
+          <w:rFonts w:ascii="Consolas" w:hAnsi="Consolas"/>
+          <w:sz w:val="20"/>
+        </w:rPr>
+        <w:t>new</w:t>
+      </w:r>
+      <w:r>
+        <w:t xml:space="preserve"> to create a new instance.  If you right click on the word </w:t>
+      </w:r>
+      <w:r>
+        <w:rPr>
+          <w:rFonts w:ascii="Consolas" w:hAnsi="Consolas"/>
+          <w:color w:val="2B91AF"/>
+          <w:sz w:val="20"/>
+        </w:rPr>
+        <w:t>Square</w:t>
+      </w:r>
+      <w:r>
+        <w:t xml:space="preserve"> and select </w:t>
+      </w:r>
+      <w:r>
+        <w:rPr>
+          <w:b/>
+        </w:rPr>
+        <w:t>Go To Definition</w:t>
+      </w:r>
+      <w:r>
+        <w:t xml:space="preserve"> you will be taken to the </w:t>
+      </w:r>
+      <w:r>
+        <w:rPr>
+          <w:i/>
+        </w:rPr>
+        <w:t>constructor</w:t>
+      </w:r>
+      <w:r>
+        <w:t xml:space="preserve"> on the </w:t>
+      </w:r>
+      <w:r>
+        <w:rPr>
+          <w:rFonts w:ascii="Consolas" w:hAnsi="Consolas"/>
+          <w:color w:val="2B91AF"/>
+          <w:sz w:val="20"/>
+        </w:rPr>
+        <w:t>Square</w:t>
+      </w:r>
+      <w:r>
+        <w:t xml:space="preserve"> class</w:t>
+      </w:r>
+      <w:r>
+        <w:t>.</w:t>
+      </w:r>
+    </w:p>
+    <w:p>
+      <w:r>
+        <w:t>However, if you run the program now, the body and cab are no longer drawn.  We’ve created holders for the properties of each (instances of Square) but we have not told the program to draw them.  We need to call the DrawSquare function, but instead of passing it the individual parameters as before, we now just want to pass it an object of type Square, from which it can read the properties it needs</w:t>
+      </w:r>
+      <w:r>
+        <w:t>. Make these changes:</w:t>
+      </w:r>
+    </w:p>
+    <w:p>
+      <w:pPr>
+        <w:pStyle w:val="Code"/>
+        <w:rPr>
+          <w:color w:val="000000"/>
+        </w:rPr>
+      </w:pPr>
+      <w:r>
+        <w:lastRenderedPageBreak/>
+        <w:t>public</w:t>
+      </w:r>
+      <w:r>
+        <w:rPr>
+          <w:color w:val="000000"/>
+        </w:rPr>
+        <w:t xml:space="preserve"> </w:t>
+      </w:r>
+      <w:r>
+        <w:t>static</w:t>
+      </w:r>
+      <w:r>
+        <w:rPr>
+          <w:color w:val="000000"/>
+        </w:rPr>
+        <w:t xml:space="preserve"> </w:t>
+      </w:r>
+      <w:r>
+        <w:t>void</w:t>
+      </w:r>
+      <w:r>
+        <w:rPr>
+          <w:color w:val="000000"/>
+        </w:rPr>
+        <w:t xml:space="preserve"> Draw()</w:t>
+      </w:r>
+    </w:p>
+    <w:p>
+      <w:pPr>
+        <w:pStyle w:val="Code"/>
+        <w:rPr>
+          <w:color w:val="000000"/>
+        </w:rPr>
+      </w:pPr>
+      <w:r>
+        <w:rPr>
+          <w:color w:val="000000"/>
+        </w:rPr>
+        <w:t>{</w:t>
+      </w:r>
+    </w:p>
+    <w:p>
+      <w:pPr>
+        <w:pStyle w:val="Code"/>
+        <w:rPr>
+          <w:color w:val="000000"/>
+        </w:rPr>
+      </w:pPr>
+      <w:r>
+        <w:rPr>
+          <w:color w:val="000000"/>
+        </w:rPr>
+        <w:t xml:space="preserve">    </w:t>
+      </w:r>
+      <w:r>
+        <w:t>var</w:t>
+      </w:r>
+      <w:r>
+        <w:rPr>
+          <w:color w:val="000000"/>
+        </w:rPr>
+        <w:t xml:space="preserve"> body = </w:t>
+      </w:r>
+      <w:r>
+        <w:t>new</w:t>
+      </w:r>
+      <w:r>
+        <w:rPr>
+          <w:color w:val="000000"/>
+        </w:rPr>
+        <w:t xml:space="preserve"> </w:t>
+      </w:r>
+      <w:r>
+        <w:rPr>
+          <w:color w:val="2B91AF"/>
+        </w:rPr>
+        <w:t>Square</w:t>
+      </w:r>
+      <w:r>
+        <w:rPr>
+          <w:color w:val="000000"/>
+        </w:rPr>
+        <w:t>(0,0,</w:t>
+      </w:r>
+      <w:r>
+        <w:rPr>
+          <w:color w:val="2B91AF"/>
+        </w:rPr>
+        <w:t>Color</w:t>
+      </w:r>
+      <w:r>
+        <w:rPr>
+          <w:color w:val="000000"/>
+        </w:rPr>
+        <w:t>.Blue, 100);</w:t>
+      </w:r>
+    </w:p>
+    <w:p>
+      <w:pPr>
+        <w:pStyle w:val="Code"/>
+        <w:rPr>
+          <w:color w:val="000000"/>
+        </w:rPr>
+      </w:pPr>
+      <w:r>
+        <w:rPr>
+          <w:color w:val="000000"/>
+        </w:rPr>
+        <w:t xml:space="preserve">    </w:t>
+      </w:r>
+      <w:r>
+        <w:rPr>
+          <w:color w:val="000000"/>
+          <w:highlight w:val="yellow"/>
+        </w:rPr>
+        <w:t>DrawSquare(body);</w:t>
+      </w:r>
+    </w:p>
+    <w:p>
+      <w:pPr>
+        <w:pStyle w:val="Code"/>
+        <w:rPr>
+          <w:color w:val="000000"/>
+        </w:rPr>
+      </w:pPr>
+      <w:r>
+        <w:rPr>
+          <w:color w:val="000000"/>
+        </w:rPr>
+        <w:t xml:space="preserve">    </w:t>
+      </w:r>
+      <w:r>
+        <w:t>var</w:t>
+      </w:r>
+      <w:r>
+        <w:rPr>
+          <w:color w:val="000000"/>
+        </w:rPr>
+        <w:t xml:space="preserve"> cab = </w:t>
+      </w:r>
+      <w:r>
+        <w:t>new</w:t>
+      </w:r>
+      <w:r>
+        <w:rPr>
+          <w:color w:val="000000"/>
+        </w:rPr>
+        <w:t xml:space="preserve"> </w:t>
+      </w:r>
+      <w:r>
+        <w:rPr>
+          <w:color w:val="2B91AF"/>
+        </w:rPr>
+        <w:t>Square</w:t>
+      </w:r>
+      <w:r>
+        <w:rPr>
+          <w:color w:val="000000"/>
+        </w:rPr>
+        <w:t xml:space="preserve">(100, 0, </w:t>
+      </w:r>
+      <w:r>
+        <w:rPr>
+          <w:color w:val="2B91AF"/>
+        </w:rPr>
+        <w:t>Color</w:t>
+      </w:r>
+      <w:r>
+        <w:rPr>
+          <w:color w:val="000000"/>
+        </w:rPr>
+        <w:t>.Red, 50);</w:t>
+      </w:r>
+    </w:p>
+    <w:p>
+      <w:pPr>
+        <w:pStyle w:val="Code"/>
+        <w:rPr>
+          <w:color w:val="000000"/>
+        </w:rPr>
+      </w:pPr>
+      <w:r>
+        <w:rPr>
+          <w:color w:val="000000"/>
+        </w:rPr>
+        <w:t xml:space="preserve">    </w:t>
+      </w:r>
+      <w:r>
+        <w:rPr>
+          <w:color w:val="000000"/>
+          <w:highlight w:val="yellow"/>
+        </w:rPr>
+        <w:t>DrawSquare(cab);</w:t>
+      </w:r>
+    </w:p>
+    <w:p>
+      <w:pPr>
+        <w:pStyle w:val="Code"/>
+        <w:rPr>
+          <w:color w:val="000000"/>
+        </w:rPr>
+      </w:pPr>
+      <w:r>
+        <w:rPr>
+          <w:color w:val="000000"/>
+        </w:rPr>
+        <w:t xml:space="preserve">    DrawCircle(125, -10, </w:t>
+      </w:r>
+      <w:r>
+        <w:rPr>
+          <w:color w:val="2B91AF"/>
+        </w:rPr>
+        <w:t>Color</w:t>
+      </w:r>
+      <w:r>
+        <w:rPr>
+          <w:color w:val="000000"/>
+        </w:rPr>
+        <w:t>.Black, 10);</w:t>
+      </w:r>
+    </w:p>
+    <w:p>
+      <w:pPr>
+        <w:pStyle w:val="Code"/>
+        <w:rPr>
+          <w:color w:val="000000"/>
+        </w:rPr>
+      </w:pPr>
+      <w:r>
+        <w:rPr>
+          <w:color w:val="000000"/>
+        </w:rPr>
+        <w:t xml:space="preserve">    DrawCircle(25, -10, </w:t>
+      </w:r>
+      <w:r>
+        <w:rPr>
+          <w:color w:val="2B91AF"/>
+        </w:rPr>
+        <w:t>Color</w:t>
+      </w:r>
+      <w:r>
+        <w:rPr>
+          <w:color w:val="000000"/>
+        </w:rPr>
+        <w:t>.Black, 10);</w:t>
+      </w:r>
+    </w:p>
+    <w:p>
+      <w:pPr>
+        <w:pStyle w:val="Code"/>
+        <w:rPr>
+          <w:color w:val="000000"/>
+        </w:rPr>
+      </w:pPr>
+      <w:r>
+        <w:rPr>
+          <w:color w:val="000000"/>
+        </w:rPr>
+        <w:t>}</w:t>
+      </w:r>
+    </w:p>
+    <w:p>
+      <w:pPr>
+        <w:pStyle w:val="Code"/>
+        <w:rPr>
+          <w:color w:val="000000"/>
+        </w:rPr>
+      </w:pPr>
+    </w:p>
+    <w:p>
+      <w:pPr>
+        <w:pStyle w:val="Code"/>
+        <w:rPr>
+          <w:color w:val="000000"/>
+        </w:rPr>
+      </w:pPr>
+      <w:r>
+        <w:t>private</w:t>
+      </w:r>
+      <w:r>
+        <w:rPr>
+          <w:color w:val="000000"/>
+        </w:rPr>
+        <w:t xml:space="preserve"> </w:t>
+      </w:r>
+      <w:r>
+        <w:t>static</w:t>
+      </w:r>
+      <w:r>
+        <w:rPr>
+          <w:color w:val="000000"/>
+        </w:rPr>
+        <w:t xml:space="preserve"> </w:t>
+      </w:r>
+      <w:r>
+        <w:t>void</w:t>
+      </w:r>
+      <w:r>
+        <w:rPr>
+          <w:color w:val="000000"/>
+        </w:rPr>
+        <w:t xml:space="preserve"> DrawSquare(</w:t>
+      </w:r>
+      <w:r>
+        <w:rPr>
+          <w:color w:val="2B91AF"/>
+          <w:highlight w:val="yellow"/>
+        </w:rPr>
+        <w:t>Square</w:t>
+      </w:r>
+      <w:r>
+        <w:rPr>
+          <w:color w:val="000000"/>
+          <w:highlight w:val="yellow"/>
+        </w:rPr>
+        <w:t xml:space="preserve"> sq</w:t>
+      </w:r>
+      <w:r>
+        <w:rPr>
+          <w:color w:val="000000"/>
+        </w:rPr>
+        <w:t>)</w:t>
+      </w:r>
+    </w:p>
+    <w:p>
+      <w:pPr>
+        <w:pStyle w:val="Code"/>
+        <w:rPr>
+          <w:color w:val="000000"/>
+        </w:rPr>
+      </w:pPr>
+      <w:r>
+        <w:rPr>
+          <w:color w:val="000000"/>
+        </w:rPr>
+        <w:t>{</w:t>
+      </w:r>
+    </w:p>
+    <w:p>
+      <w:pPr>
+        <w:pStyle w:val="Code"/>
+        <w:rPr>
+          <w:color w:val="000000"/>
+        </w:rPr>
+      </w:pPr>
+      <w:r>
+        <w:rPr>
+          <w:color w:val="000000"/>
+        </w:rPr>
+        <w:t xml:space="preserve">    </w:t>
+      </w:r>
+      <w:r>
+        <w:rPr>
+          <w:color w:val="2B91AF"/>
+        </w:rPr>
+        <w:t>Turtle</w:t>
+      </w:r>
+      <w:r>
+        <w:rPr>
+          <w:color w:val="000000"/>
+        </w:rPr>
+        <w:t xml:space="preserve">.X = </w:t>
+      </w:r>
+      <w:r>
+        <w:rPr>
+          <w:color w:val="000000"/>
+          <w:highlight w:val="yellow"/>
+        </w:rPr>
+        <w:t>sq.PositionX</w:t>
+      </w:r>
+      <w:r>
+        <w:rPr>
+          <w:color w:val="000000"/>
+        </w:rPr>
+        <w:t>;</w:t>
+      </w:r>
+    </w:p>
+    <w:p>
+      <w:pPr>
+        <w:pStyle w:val="Code"/>
+        <w:rPr>
+          <w:color w:val="000000"/>
+        </w:rPr>
+      </w:pPr>
+      <w:r>
+        <w:rPr>
+          <w:color w:val="000000"/>
+        </w:rPr>
+        <w:t xml:space="preserve">    </w:t>
+      </w:r>
+      <w:r>
+        <w:rPr>
+          <w:color w:val="2B91AF"/>
+        </w:rPr>
+        <w:t>Turtle</w:t>
+      </w:r>
+      <w:r>
+        <w:rPr>
+          <w:color w:val="000000"/>
+        </w:rPr>
+        <w:t xml:space="preserve">.Y = </w:t>
+      </w:r>
+      <w:r>
+        <w:rPr>
+          <w:color w:val="000000"/>
+          <w:highlight w:val="yellow"/>
+        </w:rPr>
+        <w:t>sq.PositionY</w:t>
+      </w:r>
+      <w:r>
+        <w:rPr>
+          <w:color w:val="000000"/>
+        </w:rPr>
+        <w:t>;</w:t>
+      </w:r>
+    </w:p>
+    <w:p>
+      <w:pPr>
+        <w:pStyle w:val="Code"/>
+        <w:rPr>
+          <w:color w:val="000000"/>
+        </w:rPr>
+      </w:pPr>
+      <w:r>
+        <w:rPr>
+          <w:color w:val="000000"/>
+        </w:rPr>
+        <w:t xml:space="preserve">    </w:t>
+      </w:r>
+      <w:r>
+        <w:rPr>
+          <w:color w:val="2B91AF"/>
+        </w:rPr>
+        <w:t>Turtle</w:t>
+      </w:r>
+      <w:r>
+        <w:rPr>
+          <w:color w:val="000000"/>
+        </w:rPr>
+        <w:t xml:space="preserve">.PenColor = </w:t>
+      </w:r>
+      <w:r>
+        <w:rPr>
+          <w:color w:val="000000"/>
+          <w:highlight w:val="yellow"/>
+        </w:rPr>
+        <w:t>sq.LineColor</w:t>
+      </w:r>
+      <w:r>
+        <w:rPr>
+          <w:color w:val="000000"/>
+        </w:rPr>
+        <w:t>;</w:t>
+      </w:r>
+    </w:p>
+    <w:p>
+      <w:pPr>
+        <w:pStyle w:val="Code"/>
+        <w:rPr>
+          <w:color w:val="000000"/>
+        </w:rPr>
+      </w:pPr>
+      <w:r>
+        <w:rPr>
+          <w:color w:val="000000"/>
+        </w:rPr>
+        <w:t xml:space="preserve">    </w:t>
+      </w:r>
+      <w:r>
+        <w:t>for</w:t>
+      </w:r>
+      <w:r>
+        <w:rPr>
+          <w:color w:val="000000"/>
+        </w:rPr>
+        <w:t xml:space="preserve"> (</w:t>
+      </w:r>
+      <w:r>
+        <w:t>int</w:t>
+      </w:r>
+      <w:r>
+        <w:rPr>
+          <w:color w:val="000000"/>
+        </w:rPr>
+        <w:t xml:space="preserve"> i = 0; i &lt; 4; i++)</w:t>
+      </w:r>
+    </w:p>
+    <w:p>
+      <w:pPr>
+        <w:pStyle w:val="Code"/>
+        <w:rPr>
+          <w:color w:val="000000"/>
+        </w:rPr>
+      </w:pPr>
+      <w:r>
+        <w:rPr>
+          <w:color w:val="000000"/>
+        </w:rPr>
+        <w:t xml:space="preserve">    {</w:t>
+      </w:r>
+    </w:p>
+    <w:p>
+      <w:pPr>
+        <w:pStyle w:val="Code"/>
+        <w:rPr>
+          <w:color w:val="000000"/>
+        </w:rPr>
+      </w:pPr>
+      <w:r>
+        <w:rPr>
+          <w:color w:val="000000"/>
+        </w:rPr>
+        <w:t xml:space="preserve">        </w:t>
+      </w:r>
+      <w:r>
+        <w:rPr>
+          <w:color w:val="2B91AF"/>
+        </w:rPr>
+        <w:t>Turtle</w:t>
+      </w:r>
+      <w:r>
+        <w:rPr>
+          <w:color w:val="000000"/>
+        </w:rPr>
+        <w:t>.Forward(</w:t>
+      </w:r>
+      <w:r>
+        <w:rPr>
+          <w:color w:val="000000"/>
+          <w:highlight w:val="yellow"/>
+        </w:rPr>
+        <w:t>sq.SideLength</w:t>
+      </w:r>
+      <w:r>
+        <w:rPr>
+          <w:color w:val="000000"/>
+        </w:rPr>
+        <w:t>);</w:t>
+      </w:r>
+    </w:p>
+    <w:p>
+      <w:pPr>
+        <w:pStyle w:val="Code"/>
+        <w:rPr>
+          <w:color w:val="000000"/>
+        </w:rPr>
+      </w:pPr>
+      <w:r>
+        <w:rPr>
+          <w:color w:val="000000"/>
+        </w:rPr>
+        <w:t xml:space="preserve">        </w:t>
+      </w:r>
+      <w:r>
+        <w:rPr>
+          <w:color w:val="2B91AF"/>
+        </w:rPr>
+        <w:t>Turtle</w:t>
+      </w:r>
+      <w:r>
+        <w:rPr>
+          <w:color w:val="000000"/>
+        </w:rPr>
+        <w:t>.Rotate(90);</w:t>
+      </w:r>
+    </w:p>
+    <w:p>
+      <w:pPr>
+        <w:pStyle w:val="Code"/>
+        <w:rPr>
+          <w:color w:val="000000"/>
+        </w:rPr>
+      </w:pPr>
+      <w:r>
+        <w:rPr>
+          <w:color w:val="000000"/>
+        </w:rPr>
+        <w:t xml:space="preserve">    }</w:t>
+      </w:r>
+    </w:p>
+    <w:p>
+      <w:pPr>
+        <w:pStyle w:val="Code"/>
+      </w:pPr>
+      <w:r>
+        <w:rPr>
+          <w:color w:val="000000"/>
+        </w:rPr>
+        <w:t>}</w:t>
+      </w:r>
+    </w:p>
+    <w:p/>
+    <w:p>
+      <w:r>
+        <w:t xml:space="preserve">Code of the form  sq.PositionX may be read as ‘the </w:t>
+      </w:r>
+      <w:r>
+        <w:rPr>
+          <w:rFonts w:ascii="Consolas" w:hAnsi="Consolas"/>
+        </w:rPr>
+        <w:t>PositionX</w:t>
+      </w:r>
+      <w:r>
+        <w:t xml:space="preserve"> property of the object </w:t>
+      </w:r>
+      <w:r>
+        <w:rPr>
+          <w:rFonts w:ascii="Consolas" w:hAnsi="Consolas"/>
+        </w:rPr>
+        <w:t>sq</w:t>
+      </w:r>
+      <w:r>
+        <w:t xml:space="preserve">’ and this is known as the </w:t>
+      </w:r>
+      <w:r>
+        <w:rPr>
+          <w:i/>
+        </w:rPr>
+        <w:t xml:space="preserve">dot syntax. </w:t>
+      </w:r>
+      <w:r>
+        <w:t>As well as being easy to read, it has another advantage: if you type just ‘</w:t>
+      </w:r>
+      <w:r>
+        <w:rPr>
+          <w:rFonts w:ascii="Consolas" w:hAnsi="Consolas"/>
+        </w:rPr>
+        <w:t>sq.</w:t>
+      </w:r>
+      <w:r>
+        <w:t>’ Visual Studio will give you a pop up list showing all the properties you can access on that typefrom which you can select</w:t>
+      </w:r>
+      <w:r>
+        <w:t xml:space="preserve">  - or carry on typing (e.g. ‘sq.Pos’) to see matching properties. This </w:t>
+      </w:r>
+      <w:r>
+        <w:rPr>
+          <w:i/>
+        </w:rPr>
+        <w:t>auto-complete</w:t>
+      </w:r>
+      <w:r>
+        <w:t xml:space="preserve"> feature saves time and reduces errors and is one of the big advantages of statically-typed object-orientation languages such as Java, C# and VB -  you won’t get this in a dynamically-typed language such as Python or JavaScript because the system is not able to determine the type of a variable or parameter until the program is run  - so it can’t work out which properties are available.</w:t>
+      </w:r>
     </w:p>
     <w:p>
       <w:pPr>
         <w:pStyle w:val="Instruction"/>
       </w:pPr>
+      <w:r>
+        <w:t>Check that the program now draws the whole truck again.</w:t>
+      </w:r>
+    </w:p>
+    <w:p>
+      <w:pPr>
+        <w:pStyle w:val="Instruction"/>
+      </w:pPr>
+      <w:r>
+        <w:t>Now add a new class named Circle, using appropriate properties for that type. Modify the DrawCircle function in a manner equivalent to DrawSquare. Then in the Draw method create two instances of Circle for the two wheels, and draw them.  Paste in your completed code for the Circle class, the modified DrawCircle function, and the modified Draw function that uses both.</w:t>
+      </w:r>
     </w:p>
     <w:sectPr>
       <w:footerReference w:type="default" r:id="rId12"/>
@@ -1485,7 +3379,7 @@
           <w:rPr>
             <w:noProof/>
           </w:rPr>
-          <w:t>2</w:t>
+          <w:t>6</w:t>
         </w:r>
         <w:r>
           <w:rPr>
@@ -2228,7 +4122,6 @@
   <w:style w:type="character" w:default="1" w:styleId="DefaultParagraphFont">
     <w:name w:val="Default Paragraph Font"/>
     <w:uiPriority w:val="1"/>
-    <w:semiHidden/>
     <w:unhideWhenUsed/>
   </w:style>
   <w:style w:type="table" w:default="1" w:styleId="TableNormal">
@@ -2932,7 +4825,7 @@
 </file>
 
 <file path=customXml/itemProps1.xml><?xml version="1.0" encoding="utf-8"?>
-<ds:datastoreItem xmlns:ds="http://schemas.openxmlformats.org/officeDocument/2006/customXml" ds:itemID="{1F23A5B1-E42E-404A-9966-5F4B65167C39}">
+<ds:datastoreItem xmlns:ds="http://schemas.openxmlformats.org/officeDocument/2006/customXml" ds:itemID="{20E52DE1-B700-465A-82CB-483DE758B2DD}">
   <ds:schemaRefs>
     <ds:schemaRef ds:uri="http://schemas.openxmlformats.org/officeDocument/2006/bibliography"/>
   </ds:schemaRefs>

</xml_diff>

<commit_message>
OOPDraw: after Exercise 3
</commit_message>
<xml_diff>
--- a/OOPDraw/Student Workbook.docx
+++ b/OOPDraw/Student Workbook.docx
@@ -388,12 +388,7 @@
         <w:t>Nakov.TurtleGraphics</w:t>
       </w:r>
       <w:r>
-        <w:t xml:space="preserve"> that it depends upo</w:t>
-      </w:r>
-      <w:bookmarkStart w:id="0" w:name="_GoBack"/>
-      <w:bookmarkEnd w:id="0"/>
-      <w:r>
-        <w:t>n). After this the code should compile.</w:t>
+        <w:t xml:space="preserve"> that it depends upon). After this the code should compile.</w:t>
       </w:r>
     </w:p>
     <w:p>
@@ -3309,8 +3304,1913 @@
         <w:t>Now add a new class named Circle, using appropriate properties for that type. Modify the DrawCircle function in a manner equivalent to DrawSquare. Then in the Draw method create two instances of Circle for the two wheels, and draw them.  Paste in your completed code for the Circle class, the modified DrawCircle function, and the modified Draw function that uses both.</w:t>
       </w:r>
     </w:p>
+    <w:p>
+      <w:pPr>
+        <w:pStyle w:val="Heading1"/>
+      </w:pPr>
+      <w:r>
+        <w:lastRenderedPageBreak/>
+        <w:t>Exercise 3: Adding behaviour to the object</w:t>
+      </w:r>
+    </w:p>
+    <w:p>
+      <w:r>
+        <w:t xml:space="preserve">So far we have used objects only for the purpose of holding multiple pieces data, all related but potentially of different types, in a single </w:t>
+      </w:r>
+      <w:r>
+        <w:rPr>
+          <w:i/>
+        </w:rPr>
+        <w:t>instance</w:t>
+      </w:r>
+      <w:r>
+        <w:t xml:space="preserve"> of a custom data type. Properly, though, object instances don’t just have properties (also known as </w:t>
+      </w:r>
+      <w:r>
+        <w:rPr>
+          <w:i/>
+        </w:rPr>
+        <w:t>data</w:t>
+      </w:r>
+      <w:r>
+        <w:t xml:space="preserve"> and collectively representing the object’s </w:t>
+      </w:r>
+      <w:r>
+        <w:rPr>
+          <w:i/>
+        </w:rPr>
+        <w:t>state</w:t>
+      </w:r>
+      <w:r>
+        <w:t xml:space="preserve">) they have </w:t>
+      </w:r>
+      <w:r>
+        <w:rPr>
+          <w:i/>
+        </w:rPr>
+        <w:t>methods</w:t>
+      </w:r>
+      <w:r>
+        <w:t xml:space="preserve"> (also known as </w:t>
+      </w:r>
+      <w:r>
+        <w:rPr>
+          <w:i/>
+        </w:rPr>
+        <w:t>functions</w:t>
+      </w:r>
+      <w:r>
+        <w:rPr>
+          <w:i/>
+        </w:rPr>
+        <w:t xml:space="preserve"> </w:t>
+      </w:r>
+      <w:r>
+        <w:t xml:space="preserve">and collectively representing the object’s </w:t>
+      </w:r>
+      <w:r>
+        <w:rPr>
+          <w:i/>
+        </w:rPr>
+        <w:t>behaviour</w:t>
+      </w:r>
+      <w:r>
+        <w:t xml:space="preserve">). </w:t>
+      </w:r>
+      <w:r>
+        <w:t xml:space="preserve">In fact, in real OOP the </w:t>
+      </w:r>
+      <w:r>
+        <w:rPr>
+          <w:i/>
+        </w:rPr>
+        <w:t>behaviour</w:t>
+      </w:r>
+      <w:r>
+        <w:t xml:space="preserve"> of objects is considered the more important of the two things.</w:t>
+      </w:r>
+    </w:p>
+    <w:p>
+      <w:r>
+        <w:t xml:space="preserve">Another way of putting this is that objects have two types of </w:t>
+      </w:r>
+      <w:r>
+        <w:rPr>
+          <w:i/>
+        </w:rPr>
+        <w:t>responsibility</w:t>
+      </w:r>
+      <w:r>
+        <w:t>:</w:t>
+      </w:r>
+    </w:p>
+    <w:p>
+      <w:pPr>
+        <w:pStyle w:val="ListParagraph"/>
+        <w:numPr>
+          <w:ilvl w:val="0"/>
+          <w:numId w:val="3"/>
+        </w:numPr>
+      </w:pPr>
+      <w:r>
+        <w:t xml:space="preserve">What they </w:t>
+      </w:r>
+      <w:r>
+        <w:rPr>
+          <w:i/>
+        </w:rPr>
+        <w:t>know</w:t>
+      </w:r>
+      <w:r>
+        <w:t xml:space="preserve"> (or their ‘know-whats’), represented by their properties.</w:t>
+      </w:r>
+    </w:p>
+    <w:p>
+      <w:pPr>
+        <w:pStyle w:val="ListParagraph"/>
+        <w:numPr>
+          <w:ilvl w:val="0"/>
+          <w:numId w:val="3"/>
+        </w:numPr>
+      </w:pPr>
+      <w:r>
+        <w:t xml:space="preserve">What they </w:t>
+      </w:r>
+      <w:r>
+        <w:rPr>
+          <w:i/>
+        </w:rPr>
+        <w:t>know how to do</w:t>
+      </w:r>
+      <w:r>
+        <w:t xml:space="preserve"> (or their ‘know-how-tos’), represented by their methods.</w:t>
+      </w:r>
+    </w:p>
+    <w:p>
+      <w:r>
+        <w:t>One of the goals of object-oriented design is to push as much of the behaviour of the program as a whole onto the objects that the program uses.</w:t>
+      </w:r>
+    </w:p>
+    <w:p>
+      <w:r>
+        <w:t xml:space="preserve">We’ll start this process by transferring the responsibility </w:t>
+      </w:r>
+      <w:r>
+        <w:t>for drawing individual objects:</w:t>
+      </w:r>
+    </w:p>
+    <w:p>
+      <w:r>
+        <w:t xml:space="preserve">Start by creating a new function </w:t>
+      </w:r>
+      <w:r>
+        <w:rPr>
+          <w:rFonts w:ascii="Consolas" w:hAnsi="Consolas"/>
+        </w:rPr>
+        <w:t>Draw()</w:t>
+      </w:r>
+      <w:r>
+        <w:t xml:space="preserve"> inside the Square class (properly known as a </w:t>
+      </w:r>
+      <w:r>
+        <w:rPr>
+          <w:i/>
+        </w:rPr>
+        <w:t>method</w:t>
+      </w:r>
+      <w:r>
+        <w:t xml:space="preserve"> when it is in a class) as follows:</w:t>
+      </w:r>
+    </w:p>
+    <w:p>
+      <w:pPr>
+        <w:pStyle w:val="Code"/>
+      </w:pPr>
+      <w:r>
+        <w:rPr>
+          <w:color w:val="0000FF"/>
+        </w:rPr>
+        <w:lastRenderedPageBreak/>
+        <w:t>using</w:t>
+      </w:r>
+      <w:r>
+        <w:t xml:space="preserve"> Nakov.TurtleGraphics;</w:t>
+      </w:r>
+    </w:p>
+    <w:p>
+      <w:pPr>
+        <w:pStyle w:val="Code"/>
+      </w:pPr>
+      <w:r>
+        <w:rPr>
+          <w:color w:val="0000FF"/>
+        </w:rPr>
+        <w:t>using</w:t>
+      </w:r>
+      <w:r>
+        <w:t xml:space="preserve"> System.Drawing;</w:t>
+      </w:r>
+    </w:p>
+    <w:p>
+      <w:pPr>
+        <w:pStyle w:val="Code"/>
+      </w:pPr>
+    </w:p>
+    <w:p>
+      <w:pPr>
+        <w:pStyle w:val="Code"/>
+      </w:pPr>
+      <w:r>
+        <w:rPr>
+          <w:color w:val="0000FF"/>
+        </w:rPr>
+        <w:t>namespace</w:t>
+      </w:r>
+      <w:r>
+        <w:t xml:space="preserve"> OOPDraw</w:t>
+      </w:r>
+    </w:p>
+    <w:p>
+      <w:pPr>
+        <w:pStyle w:val="Code"/>
+      </w:pPr>
+      <w:r>
+        <w:t>{</w:t>
+      </w:r>
+    </w:p>
+    <w:p>
+      <w:pPr>
+        <w:pStyle w:val="Code"/>
+      </w:pPr>
+      <w:r>
+        <w:t xml:space="preserve">    </w:t>
+      </w:r>
+      <w:r>
+        <w:rPr>
+          <w:color w:val="0000FF"/>
+        </w:rPr>
+        <w:t>public</w:t>
+      </w:r>
+      <w:r>
+        <w:t xml:space="preserve"> </w:t>
+      </w:r>
+      <w:r>
+        <w:rPr>
+          <w:color w:val="0000FF"/>
+        </w:rPr>
+        <w:t>class</w:t>
+      </w:r>
+      <w:r>
+        <w:t xml:space="preserve"> </w:t>
+      </w:r>
+      <w:r>
+        <w:rPr>
+          <w:color w:val="2B91AF"/>
+        </w:rPr>
+        <w:t>Square</w:t>
+      </w:r>
+    </w:p>
+    <w:p>
+      <w:pPr>
+        <w:pStyle w:val="Code"/>
+      </w:pPr>
+      <w:r>
+        <w:t xml:space="preserve">    {</w:t>
+      </w:r>
+    </w:p>
+    <w:p>
+      <w:pPr>
+        <w:pStyle w:val="Code"/>
+      </w:pPr>
+      <w:r>
+        <w:t xml:space="preserve">        </w:t>
+      </w:r>
+      <w:r>
+        <w:rPr>
+          <w:color w:val="008000"/>
+        </w:rPr>
+        <w:t>//Properties</w:t>
+      </w:r>
+    </w:p>
+    <w:p>
+      <w:pPr>
+        <w:pStyle w:val="Code"/>
+      </w:pPr>
+      <w:r>
+        <w:t xml:space="preserve">        </w:t>
+      </w:r>
+      <w:r>
+        <w:rPr>
+          <w:color w:val="0000FF"/>
+        </w:rPr>
+        <w:t>public</w:t>
+      </w:r>
+      <w:r>
+        <w:t xml:space="preserve"> </w:t>
+      </w:r>
+      <w:r>
+        <w:rPr>
+          <w:color w:val="0000FF"/>
+        </w:rPr>
+        <w:t>float</w:t>
+      </w:r>
+      <w:r>
+        <w:t xml:space="preserve"> PositionX { </w:t>
+      </w:r>
+      <w:r>
+        <w:rPr>
+          <w:color w:val="0000FF"/>
+        </w:rPr>
+        <w:t>get</w:t>
+      </w:r>
+      <w:r>
+        <w:t xml:space="preserve">; </w:t>
+      </w:r>
+      <w:r>
+        <w:rPr>
+          <w:color w:val="0000FF"/>
+        </w:rPr>
+        <w:t>set</w:t>
+      </w:r>
+      <w:r>
+        <w:t>; }</w:t>
+      </w:r>
+    </w:p>
+    <w:p>
+      <w:pPr>
+        <w:pStyle w:val="Code"/>
+      </w:pPr>
+      <w:r>
+        <w:t xml:space="preserve">        </w:t>
+      </w:r>
+      <w:r>
+        <w:rPr>
+          <w:color w:val="0000FF"/>
+        </w:rPr>
+        <w:t>public</w:t>
+      </w:r>
+      <w:r>
+        <w:t xml:space="preserve"> </w:t>
+      </w:r>
+      <w:r>
+        <w:rPr>
+          <w:color w:val="0000FF"/>
+        </w:rPr>
+        <w:t>float</w:t>
+      </w:r>
+      <w:r>
+        <w:t xml:space="preserve"> PositionY { </w:t>
+      </w:r>
+      <w:r>
+        <w:rPr>
+          <w:color w:val="0000FF"/>
+        </w:rPr>
+        <w:t>get</w:t>
+      </w:r>
+      <w:r>
+        <w:t xml:space="preserve">; </w:t>
+      </w:r>
+      <w:r>
+        <w:rPr>
+          <w:color w:val="0000FF"/>
+        </w:rPr>
+        <w:t>set</w:t>
+      </w:r>
+      <w:r>
+        <w:t>; }</w:t>
+      </w:r>
+    </w:p>
+    <w:p>
+      <w:pPr>
+        <w:pStyle w:val="Code"/>
+      </w:pPr>
+      <w:r>
+        <w:t xml:space="preserve">        </w:t>
+      </w:r>
+      <w:r>
+        <w:rPr>
+          <w:color w:val="0000FF"/>
+        </w:rPr>
+        <w:t>public</w:t>
+      </w:r>
+      <w:r>
+        <w:t xml:space="preserve"> </w:t>
+      </w:r>
+      <w:r>
+        <w:rPr>
+          <w:color w:val="2B91AF"/>
+        </w:rPr>
+        <w:t>Color</w:t>
+      </w:r>
+      <w:r>
+        <w:t xml:space="preserve"> LineColor { </w:t>
+      </w:r>
+      <w:r>
+        <w:rPr>
+          <w:color w:val="0000FF"/>
+        </w:rPr>
+        <w:t>get</w:t>
+      </w:r>
+      <w:r>
+        <w:t xml:space="preserve">; </w:t>
+      </w:r>
+      <w:r>
+        <w:rPr>
+          <w:color w:val="0000FF"/>
+        </w:rPr>
+        <w:t>set</w:t>
+      </w:r>
+      <w:r>
+        <w:t>; }</w:t>
+      </w:r>
+    </w:p>
+    <w:p>
+      <w:pPr>
+        <w:pStyle w:val="Code"/>
+      </w:pPr>
+      <w:r>
+        <w:t xml:space="preserve">        </w:t>
+      </w:r>
+      <w:r>
+        <w:rPr>
+          <w:color w:val="0000FF"/>
+        </w:rPr>
+        <w:t>public</w:t>
+      </w:r>
+      <w:r>
+        <w:t xml:space="preserve"> </w:t>
+      </w:r>
+      <w:r>
+        <w:rPr>
+          <w:color w:val="0000FF"/>
+        </w:rPr>
+        <w:t>float</w:t>
+      </w:r>
+      <w:r>
+        <w:t xml:space="preserve"> SideLength { </w:t>
+      </w:r>
+      <w:r>
+        <w:rPr>
+          <w:color w:val="0000FF"/>
+        </w:rPr>
+        <w:t>get</w:t>
+      </w:r>
+      <w:r>
+        <w:t xml:space="preserve">; </w:t>
+      </w:r>
+      <w:r>
+        <w:rPr>
+          <w:color w:val="0000FF"/>
+        </w:rPr>
+        <w:t>set</w:t>
+      </w:r>
+      <w:r>
+        <w:t>; }</w:t>
+      </w:r>
+    </w:p>
+    <w:p>
+      <w:pPr>
+        <w:pStyle w:val="Code"/>
+      </w:pPr>
+    </w:p>
+    <w:p>
+      <w:pPr>
+        <w:pStyle w:val="Code"/>
+      </w:pPr>
+      <w:r>
+        <w:t xml:space="preserve">        </w:t>
+      </w:r>
+      <w:r>
+        <w:rPr>
+          <w:color w:val="008000"/>
+        </w:rPr>
+        <w:t>//The 'Constructor</w:t>
+      </w:r>
+    </w:p>
+    <w:p>
+      <w:pPr>
+        <w:pStyle w:val="Code"/>
+      </w:pPr>
+      <w:r>
+        <w:t xml:space="preserve">        </w:t>
+      </w:r>
+      <w:r>
+        <w:rPr>
+          <w:color w:val="0000FF"/>
+        </w:rPr>
+        <w:t>public</w:t>
+      </w:r>
+      <w:r>
+        <w:t xml:space="preserve"> Square(</w:t>
+      </w:r>
+      <w:r>
+        <w:rPr>
+          <w:color w:val="0000FF"/>
+        </w:rPr>
+        <w:t>float</w:t>
+      </w:r>
+      <w:r>
+        <w:t xml:space="preserve"> x, </w:t>
+      </w:r>
+      <w:r>
+        <w:rPr>
+          <w:color w:val="0000FF"/>
+        </w:rPr>
+        <w:t>float</w:t>
+      </w:r>
+      <w:r>
+        <w:t xml:space="preserve"> y, </w:t>
+      </w:r>
+      <w:r>
+        <w:rPr>
+          <w:color w:val="2B91AF"/>
+        </w:rPr>
+        <w:t>Color</w:t>
+      </w:r>
+      <w:r>
+        <w:t xml:space="preserve"> lineColor, </w:t>
+      </w:r>
+      <w:r>
+        <w:rPr>
+          <w:color w:val="0000FF"/>
+        </w:rPr>
+        <w:t>float</w:t>
+      </w:r>
+      <w:r>
+        <w:t xml:space="preserve"> sideLength)</w:t>
+      </w:r>
+    </w:p>
+    <w:p>
+      <w:pPr>
+        <w:pStyle w:val="Code"/>
+      </w:pPr>
+      <w:r>
+        <w:t xml:space="preserve">        {</w:t>
+      </w:r>
+    </w:p>
+    <w:p>
+      <w:pPr>
+        <w:pStyle w:val="Code"/>
+      </w:pPr>
+      <w:r>
+        <w:t xml:space="preserve">            LineColor = lineColor;</w:t>
+      </w:r>
+    </w:p>
+    <w:p>
+      <w:pPr>
+        <w:pStyle w:val="Code"/>
+      </w:pPr>
+      <w:r>
+        <w:t xml:space="preserve">            PositionX = x;</w:t>
+      </w:r>
+    </w:p>
+    <w:p>
+      <w:pPr>
+        <w:pStyle w:val="Code"/>
+      </w:pPr>
+      <w:r>
+        <w:t xml:space="preserve">            PositionY = y;</w:t>
+      </w:r>
+    </w:p>
+    <w:p>
+      <w:pPr>
+        <w:pStyle w:val="Code"/>
+      </w:pPr>
+      <w:r>
+        <w:t xml:space="preserve">            SideLength = sideLength;</w:t>
+      </w:r>
+    </w:p>
+    <w:p>
+      <w:pPr>
+        <w:pStyle w:val="Code"/>
+      </w:pPr>
+      <w:r>
+        <w:t xml:space="preserve">        }</w:t>
+      </w:r>
+    </w:p>
+    <w:p>
+      <w:pPr>
+        <w:pStyle w:val="Code"/>
+      </w:pPr>
+    </w:p>
+    <w:p>
+      <w:pPr>
+        <w:pStyle w:val="Code"/>
+        <w:rPr>
+          <w:highlight w:val="yellow"/>
+        </w:rPr>
+      </w:pPr>
+      <w:r>
+        <w:t xml:space="preserve">        </w:t>
+      </w:r>
+      <w:r>
+        <w:rPr>
+          <w:color w:val="0000FF"/>
+          <w:highlight w:val="yellow"/>
+        </w:rPr>
+        <w:t>public</w:t>
+      </w:r>
+      <w:r>
+        <w:rPr>
+          <w:highlight w:val="yellow"/>
+        </w:rPr>
+        <w:t xml:space="preserve"> </w:t>
+      </w:r>
+      <w:r>
+        <w:rPr>
+          <w:color w:val="0000FF"/>
+          <w:highlight w:val="yellow"/>
+        </w:rPr>
+        <w:t>void</w:t>
+      </w:r>
+      <w:r>
+        <w:rPr>
+          <w:highlight w:val="yellow"/>
+        </w:rPr>
+        <w:t xml:space="preserve"> Draw()</w:t>
+      </w:r>
+    </w:p>
+    <w:p>
+      <w:pPr>
+        <w:pStyle w:val="Code"/>
+        <w:rPr>
+          <w:highlight w:val="yellow"/>
+        </w:rPr>
+      </w:pPr>
+      <w:r>
+        <w:rPr>
+          <w:highlight w:val="yellow"/>
+        </w:rPr>
+        <w:t xml:space="preserve">        {</w:t>
+      </w:r>
+    </w:p>
+    <w:p>
+      <w:pPr>
+        <w:pStyle w:val="Code"/>
+        <w:rPr>
+          <w:highlight w:val="yellow"/>
+        </w:rPr>
+      </w:pPr>
+      <w:r>
+        <w:rPr>
+          <w:highlight w:val="yellow"/>
+        </w:rPr>
+        <w:t xml:space="preserve">            </w:t>
+      </w:r>
+      <w:r>
+        <w:rPr>
+          <w:color w:val="2B91AF"/>
+          <w:highlight w:val="yellow"/>
+        </w:rPr>
+        <w:t>Turtle</w:t>
+      </w:r>
+      <w:r>
+        <w:rPr>
+          <w:highlight w:val="yellow"/>
+        </w:rPr>
+        <w:t>.X = PositionX;</w:t>
+      </w:r>
+    </w:p>
+    <w:p>
+      <w:pPr>
+        <w:pStyle w:val="Code"/>
+        <w:rPr>
+          <w:highlight w:val="yellow"/>
+        </w:rPr>
+      </w:pPr>
+      <w:r>
+        <w:rPr>
+          <w:highlight w:val="yellow"/>
+        </w:rPr>
+        <w:t xml:space="preserve">            </w:t>
+      </w:r>
+      <w:r>
+        <w:rPr>
+          <w:color w:val="2B91AF"/>
+          <w:highlight w:val="yellow"/>
+        </w:rPr>
+        <w:t>Turtle</w:t>
+      </w:r>
+      <w:r>
+        <w:rPr>
+          <w:highlight w:val="yellow"/>
+        </w:rPr>
+        <w:t>.Y = PositionY;</w:t>
+      </w:r>
+    </w:p>
+    <w:p>
+      <w:pPr>
+        <w:pStyle w:val="Code"/>
+        <w:rPr>
+          <w:highlight w:val="yellow"/>
+        </w:rPr>
+      </w:pPr>
+      <w:r>
+        <w:rPr>
+          <w:highlight w:val="yellow"/>
+        </w:rPr>
+        <w:t xml:space="preserve">            </w:t>
+      </w:r>
+      <w:r>
+        <w:rPr>
+          <w:color w:val="2B91AF"/>
+          <w:highlight w:val="yellow"/>
+        </w:rPr>
+        <w:t>Turtle</w:t>
+      </w:r>
+      <w:r>
+        <w:rPr>
+          <w:highlight w:val="yellow"/>
+        </w:rPr>
+        <w:t>.PenColor = LineColor;</w:t>
+      </w:r>
+    </w:p>
+    <w:p>
+      <w:pPr>
+        <w:pStyle w:val="Code"/>
+        <w:rPr>
+          <w:highlight w:val="yellow"/>
+        </w:rPr>
+      </w:pPr>
+      <w:r>
+        <w:rPr>
+          <w:highlight w:val="yellow"/>
+        </w:rPr>
+        <w:t xml:space="preserve">            </w:t>
+      </w:r>
+      <w:r>
+        <w:rPr>
+          <w:color w:val="0000FF"/>
+          <w:highlight w:val="yellow"/>
+        </w:rPr>
+        <w:t>for</w:t>
+      </w:r>
+      <w:r>
+        <w:rPr>
+          <w:highlight w:val="yellow"/>
+        </w:rPr>
+        <w:t xml:space="preserve"> (</w:t>
+      </w:r>
+      <w:r>
+        <w:rPr>
+          <w:color w:val="0000FF"/>
+          <w:highlight w:val="yellow"/>
+        </w:rPr>
+        <w:t>int</w:t>
+      </w:r>
+      <w:r>
+        <w:rPr>
+          <w:highlight w:val="yellow"/>
+        </w:rPr>
+        <w:t xml:space="preserve"> i = 0; i &lt; 4; i++)</w:t>
+      </w:r>
+    </w:p>
+    <w:p>
+      <w:pPr>
+        <w:pStyle w:val="Code"/>
+        <w:rPr>
+          <w:highlight w:val="yellow"/>
+        </w:rPr>
+      </w:pPr>
+      <w:r>
+        <w:rPr>
+          <w:highlight w:val="yellow"/>
+        </w:rPr>
+        <w:t xml:space="preserve">            {</w:t>
+      </w:r>
+    </w:p>
+    <w:p>
+      <w:pPr>
+        <w:pStyle w:val="Code"/>
+        <w:rPr>
+          <w:highlight w:val="yellow"/>
+        </w:rPr>
+      </w:pPr>
+      <w:r>
+        <w:rPr>
+          <w:highlight w:val="yellow"/>
+        </w:rPr>
+        <w:t xml:space="preserve">                </w:t>
+      </w:r>
+      <w:r>
+        <w:rPr>
+          <w:color w:val="2B91AF"/>
+          <w:highlight w:val="yellow"/>
+        </w:rPr>
+        <w:t>Turtle</w:t>
+      </w:r>
+      <w:r>
+        <w:rPr>
+          <w:highlight w:val="yellow"/>
+        </w:rPr>
+        <w:t>.Forward(SideLength);</w:t>
+      </w:r>
+    </w:p>
+    <w:p>
+      <w:pPr>
+        <w:pStyle w:val="Code"/>
+        <w:rPr>
+          <w:highlight w:val="yellow"/>
+        </w:rPr>
+      </w:pPr>
+      <w:r>
+        <w:rPr>
+          <w:highlight w:val="yellow"/>
+        </w:rPr>
+        <w:t xml:space="preserve">                </w:t>
+      </w:r>
+      <w:r>
+        <w:rPr>
+          <w:color w:val="2B91AF"/>
+          <w:highlight w:val="yellow"/>
+        </w:rPr>
+        <w:t>Turtle</w:t>
+      </w:r>
+      <w:r>
+        <w:rPr>
+          <w:highlight w:val="yellow"/>
+        </w:rPr>
+        <w:t>.Rotate(90);</w:t>
+      </w:r>
+    </w:p>
+    <w:p>
+      <w:pPr>
+        <w:pStyle w:val="Code"/>
+        <w:rPr>
+          <w:highlight w:val="yellow"/>
+        </w:rPr>
+      </w:pPr>
+      <w:r>
+        <w:rPr>
+          <w:highlight w:val="yellow"/>
+        </w:rPr>
+        <w:t xml:space="preserve">            }</w:t>
+      </w:r>
+    </w:p>
+    <w:p>
+      <w:pPr>
+        <w:pStyle w:val="Code"/>
+      </w:pPr>
+      <w:r>
+        <w:rPr>
+          <w:highlight w:val="yellow"/>
+        </w:rPr>
+        <w:t xml:space="preserve">        }</w:t>
+      </w:r>
+    </w:p>
+    <w:p>
+      <w:pPr>
+        <w:pStyle w:val="Code"/>
+      </w:pPr>
+      <w:r>
+        <w:t xml:space="preserve">    }</w:t>
+      </w:r>
+    </w:p>
+    <w:p>
+      <w:pPr>
+        <w:pStyle w:val="Code"/>
+      </w:pPr>
+      <w:r>
+        <w:t>}</w:t>
+      </w:r>
+    </w:p>
+    <w:p/>
+    <w:p>
+      <w:r>
+        <w:t xml:space="preserve">Note that this is somewhat similar to the </w:t>
+      </w:r>
+      <w:r>
+        <w:rPr>
+          <w:rFonts w:ascii="Consolas" w:hAnsi="Consolas"/>
+        </w:rPr>
+        <w:t>DrawSquare</w:t>
+      </w:r>
+      <w:r>
+        <w:t xml:space="preserve"> method in </w:t>
+      </w:r>
+      <w:r>
+        <w:rPr>
+          <w:rFonts w:cstheme="minorHAnsi"/>
+        </w:rPr>
+        <w:t>MyDrawing</w:t>
+      </w:r>
+      <w:r>
+        <w:t>, but note these differences:</w:t>
+      </w:r>
+    </w:p>
+    <w:p>
+      <w:pPr>
+        <w:pStyle w:val="ListParagraph"/>
+        <w:numPr>
+          <w:ilvl w:val="0"/>
+          <w:numId w:val="4"/>
+        </w:numPr>
+      </w:pPr>
+      <w:r>
+        <w:t xml:space="preserve">Draw is </w:t>
+      </w:r>
+      <w:r>
+        <w:rPr>
+          <w:rFonts w:ascii="Consolas" w:hAnsi="Consolas"/>
+        </w:rPr>
+        <w:t>public</w:t>
+      </w:r>
+      <w:r>
+        <w:t xml:space="preserve">  - which means that it can be accessed by code outside the class</w:t>
+      </w:r>
+    </w:p>
+    <w:p>
+      <w:pPr>
+        <w:pStyle w:val="ListParagraph"/>
+        <w:numPr>
+          <w:ilvl w:val="0"/>
+          <w:numId w:val="4"/>
+        </w:numPr>
+      </w:pPr>
+      <w:r>
+        <w:t xml:space="preserve">It does not need to take a </w:t>
+      </w:r>
+      <w:r>
+        <w:rPr>
+          <w:rFonts w:ascii="Consolas" w:hAnsi="Consolas"/>
+        </w:rPr>
+        <w:t>Square</w:t>
+      </w:r>
+      <w:r>
+        <w:t xml:space="preserve"> parameter, because it has direct access to the properties defined in the class.</w:t>
+      </w:r>
+    </w:p>
+    <w:p>
+      <w:pPr>
+        <w:pStyle w:val="ListParagraph"/>
+        <w:numPr>
+          <w:ilvl w:val="0"/>
+          <w:numId w:val="4"/>
+        </w:numPr>
+      </w:pPr>
+      <w:r>
+        <w:t xml:space="preserve">It does not have the keyword </w:t>
+      </w:r>
+      <w:r>
+        <w:rPr>
+          <w:rFonts w:ascii="Consolas" w:hAnsi="Consolas"/>
+        </w:rPr>
+        <w:t>static</w:t>
+      </w:r>
+      <w:r>
+        <w:t xml:space="preserve">.  This is because we want </w:t>
+      </w:r>
+      <w:r>
+        <w:rPr>
+          <w:rFonts w:ascii="Consolas" w:hAnsi="Consolas"/>
+        </w:rPr>
+        <w:t>Draw</w:t>
+      </w:r>
+      <w:r>
+        <w:t xml:space="preserve"> to operate on a specific instance of the class, not on the class as a whole.  If you try </w:t>
+      </w:r>
+      <w:r>
+        <w:rPr>
+          <w:i/>
+        </w:rPr>
+        <w:t>temporarily</w:t>
+      </w:r>
+      <w:r>
+        <w:t xml:space="preserve"> adding the </w:t>
+      </w:r>
+      <w:r>
+        <w:rPr>
+          <w:rFonts w:ascii="Consolas" w:hAnsi="Consolas"/>
+        </w:rPr>
+        <w:t>static</w:t>
+      </w:r>
+      <w:r>
+        <w:t xml:space="preserve"> keyword to </w:t>
+      </w:r>
+      <w:r>
+        <w:rPr>
+          <w:rFonts w:ascii="Consolas" w:hAnsi="Consolas"/>
+        </w:rPr>
+        <w:t>Draw</w:t>
+      </w:r>
+      <w:r>
+        <w:t>, you will find that the properties (which always belong to a specific instance) can no longer be accessed, and you get compile errors.</w:t>
+      </w:r>
+    </w:p>
+    <w:p>
+      <w:r>
+        <w:t>Now modify the code in Draw function on MyDrawing, so that you call the Square’s new Draw function, as follows:</w:t>
+      </w:r>
+    </w:p>
+    <w:p>
+      <w:pPr>
+        <w:pStyle w:val="Code"/>
+        <w:rPr>
+          <w:color w:val="000000"/>
+        </w:rPr>
+      </w:pPr>
+      <w:r>
+        <w:lastRenderedPageBreak/>
+        <w:t>public</w:t>
+      </w:r>
+      <w:r>
+        <w:rPr>
+          <w:color w:val="000000"/>
+        </w:rPr>
+        <w:t xml:space="preserve"> </w:t>
+      </w:r>
+      <w:r>
+        <w:t>class</w:t>
+      </w:r>
+      <w:r>
+        <w:rPr>
+          <w:color w:val="000000"/>
+        </w:rPr>
+        <w:t xml:space="preserve"> </w:t>
+      </w:r>
+      <w:r>
+        <w:rPr>
+          <w:color w:val="2B91AF"/>
+        </w:rPr>
+        <w:t>MyDrawing</w:t>
+      </w:r>
+    </w:p>
+    <w:p>
+      <w:pPr>
+        <w:pStyle w:val="Code"/>
+        <w:rPr>
+          <w:color w:val="000000"/>
+        </w:rPr>
+      </w:pPr>
+      <w:r>
+        <w:rPr>
+          <w:color w:val="000000"/>
+        </w:rPr>
+        <w:t>{</w:t>
+      </w:r>
+    </w:p>
+    <w:p>
+      <w:pPr>
+        <w:pStyle w:val="Code"/>
+        <w:rPr>
+          <w:color w:val="000000"/>
+        </w:rPr>
+      </w:pPr>
+      <w:r>
+        <w:rPr>
+          <w:color w:val="000000"/>
+        </w:rPr>
+        <w:t xml:space="preserve">    </w:t>
+      </w:r>
+      <w:r>
+        <w:t>public</w:t>
+      </w:r>
+      <w:r>
+        <w:rPr>
+          <w:color w:val="000000"/>
+        </w:rPr>
+        <w:t xml:space="preserve"> </w:t>
+      </w:r>
+      <w:r>
+        <w:t>static</w:t>
+      </w:r>
+      <w:r>
+        <w:rPr>
+          <w:color w:val="000000"/>
+        </w:rPr>
+        <w:t xml:space="preserve"> </w:t>
+      </w:r>
+      <w:r>
+        <w:t>void</w:t>
+      </w:r>
+      <w:r>
+        <w:rPr>
+          <w:color w:val="000000"/>
+        </w:rPr>
+        <w:t xml:space="preserve"> Draw()</w:t>
+      </w:r>
+    </w:p>
+    <w:p>
+      <w:pPr>
+        <w:pStyle w:val="Code"/>
+        <w:rPr>
+          <w:color w:val="000000"/>
+        </w:rPr>
+      </w:pPr>
+      <w:r>
+        <w:rPr>
+          <w:color w:val="000000"/>
+        </w:rPr>
+        <w:t xml:space="preserve">    {</w:t>
+      </w:r>
+    </w:p>
+    <w:p>
+      <w:pPr>
+        <w:pStyle w:val="Code"/>
+        <w:rPr>
+          <w:color w:val="000000"/>
+        </w:rPr>
+      </w:pPr>
+      <w:r>
+        <w:rPr>
+          <w:color w:val="000000"/>
+        </w:rPr>
+        <w:t xml:space="preserve">        </w:t>
+      </w:r>
+      <w:r>
+        <w:t>var</w:t>
+      </w:r>
+      <w:r>
+        <w:rPr>
+          <w:color w:val="000000"/>
+        </w:rPr>
+        <w:t xml:space="preserve"> body = </w:t>
+      </w:r>
+      <w:r>
+        <w:t>new</w:t>
+      </w:r>
+      <w:r>
+        <w:rPr>
+          <w:color w:val="000000"/>
+        </w:rPr>
+        <w:t xml:space="preserve"> </w:t>
+      </w:r>
+      <w:r>
+        <w:rPr>
+          <w:color w:val="2B91AF"/>
+        </w:rPr>
+        <w:t>Square</w:t>
+      </w:r>
+      <w:r>
+        <w:rPr>
+          <w:color w:val="000000"/>
+        </w:rPr>
+        <w:t>(0,0,</w:t>
+      </w:r>
+      <w:r>
+        <w:rPr>
+          <w:color w:val="2B91AF"/>
+        </w:rPr>
+        <w:t>Color</w:t>
+      </w:r>
+      <w:r>
+        <w:rPr>
+          <w:color w:val="000000"/>
+        </w:rPr>
+        <w:t>.Blue, 100);</w:t>
+      </w:r>
+    </w:p>
+    <w:p>
+      <w:pPr>
+        <w:pStyle w:val="Code"/>
+        <w:rPr>
+          <w:color w:val="000000"/>
+        </w:rPr>
+      </w:pPr>
+      <w:r>
+        <w:rPr>
+          <w:color w:val="000000"/>
+        </w:rPr>
+        <w:t xml:space="preserve">        </w:t>
+      </w:r>
+      <w:r>
+        <w:rPr>
+          <w:color w:val="000000"/>
+          <w:highlight w:val="yellow"/>
+        </w:rPr>
+        <w:t>body.Draw();</w:t>
+      </w:r>
+    </w:p>
+    <w:p>
+      <w:pPr>
+        <w:pStyle w:val="Code"/>
+        <w:rPr>
+          <w:color w:val="000000"/>
+        </w:rPr>
+      </w:pPr>
+      <w:r>
+        <w:rPr>
+          <w:color w:val="000000"/>
+        </w:rPr>
+        <w:t xml:space="preserve">        </w:t>
+      </w:r>
+      <w:r>
+        <w:t>var</w:t>
+      </w:r>
+      <w:r>
+        <w:rPr>
+          <w:color w:val="000000"/>
+        </w:rPr>
+        <w:t xml:space="preserve"> cab = </w:t>
+      </w:r>
+      <w:r>
+        <w:t>new</w:t>
+      </w:r>
+      <w:r>
+        <w:rPr>
+          <w:color w:val="000000"/>
+        </w:rPr>
+        <w:t xml:space="preserve"> </w:t>
+      </w:r>
+      <w:r>
+        <w:rPr>
+          <w:color w:val="2B91AF"/>
+        </w:rPr>
+        <w:t>Square</w:t>
+      </w:r>
+      <w:r>
+        <w:rPr>
+          <w:color w:val="000000"/>
+        </w:rPr>
+        <w:t xml:space="preserve">(100, 0, </w:t>
+      </w:r>
+      <w:r>
+        <w:rPr>
+          <w:color w:val="2B91AF"/>
+        </w:rPr>
+        <w:t>Color</w:t>
+      </w:r>
+      <w:r>
+        <w:rPr>
+          <w:color w:val="000000"/>
+        </w:rPr>
+        <w:t>.Red, 50);</w:t>
+      </w:r>
+    </w:p>
+    <w:p>
+      <w:pPr>
+        <w:pStyle w:val="Code"/>
+        <w:rPr>
+          <w:color w:val="000000"/>
+        </w:rPr>
+      </w:pPr>
+      <w:r>
+        <w:rPr>
+          <w:color w:val="000000"/>
+        </w:rPr>
+        <w:t xml:space="preserve">        </w:t>
+      </w:r>
+      <w:r>
+        <w:rPr>
+          <w:color w:val="000000"/>
+          <w:highlight w:val="yellow"/>
+        </w:rPr>
+        <w:t>cab.Draw();</w:t>
+      </w:r>
+    </w:p>
+    <w:p>
+      <w:pPr>
+        <w:pStyle w:val="Code"/>
+        <w:rPr>
+          <w:color w:val="000000"/>
+        </w:rPr>
+      </w:pPr>
+      <w:r>
+        <w:rPr>
+          <w:color w:val="000000"/>
+        </w:rPr>
+        <w:t xml:space="preserve">        </w:t>
+      </w:r>
+      <w:r>
+        <w:t>var</w:t>
+      </w:r>
+      <w:r>
+        <w:rPr>
+          <w:color w:val="000000"/>
+        </w:rPr>
+        <w:t xml:space="preserve"> frontWheel = </w:t>
+      </w:r>
+      <w:r>
+        <w:t>new</w:t>
+      </w:r>
+      <w:r>
+        <w:rPr>
+          <w:color w:val="000000"/>
+        </w:rPr>
+        <w:t xml:space="preserve"> </w:t>
+      </w:r>
+      <w:r>
+        <w:rPr>
+          <w:color w:val="2B91AF"/>
+        </w:rPr>
+        <w:t>Circle</w:t>
+      </w:r>
+      <w:r>
+        <w:rPr>
+          <w:color w:val="000000"/>
+        </w:rPr>
+        <w:t xml:space="preserve">(125, -10, </w:t>
+      </w:r>
+      <w:r>
+        <w:rPr>
+          <w:color w:val="2B91AF"/>
+        </w:rPr>
+        <w:t>Color</w:t>
+      </w:r>
+      <w:r>
+        <w:rPr>
+          <w:color w:val="000000"/>
+        </w:rPr>
+        <w:t>.Black, 10);</w:t>
+      </w:r>
+    </w:p>
+    <w:p>
+      <w:pPr>
+        <w:pStyle w:val="Code"/>
+        <w:rPr>
+          <w:color w:val="000000"/>
+        </w:rPr>
+      </w:pPr>
+      <w:r>
+        <w:rPr>
+          <w:color w:val="000000"/>
+        </w:rPr>
+        <w:t xml:space="preserve">        DrawCircle(frontWheel);</w:t>
+      </w:r>
+    </w:p>
+    <w:p>
+      <w:pPr>
+        <w:pStyle w:val="Code"/>
+        <w:rPr>
+          <w:color w:val="000000"/>
+        </w:rPr>
+      </w:pPr>
+      <w:r>
+        <w:rPr>
+          <w:color w:val="000000"/>
+        </w:rPr>
+        <w:t xml:space="preserve">        </w:t>
+      </w:r>
+      <w:r>
+        <w:t>var</w:t>
+      </w:r>
+      <w:r>
+        <w:rPr>
+          <w:color w:val="000000"/>
+        </w:rPr>
+        <w:t xml:space="preserve"> rearWheel = </w:t>
+      </w:r>
+      <w:r>
+        <w:t>new</w:t>
+      </w:r>
+      <w:r>
+        <w:rPr>
+          <w:color w:val="000000"/>
+        </w:rPr>
+        <w:t xml:space="preserve"> </w:t>
+      </w:r>
+      <w:r>
+        <w:rPr>
+          <w:color w:val="2B91AF"/>
+        </w:rPr>
+        <w:t>Circle</w:t>
+      </w:r>
+      <w:r>
+        <w:rPr>
+          <w:color w:val="000000"/>
+        </w:rPr>
+        <w:t xml:space="preserve">(25, -10, </w:t>
+      </w:r>
+      <w:r>
+        <w:rPr>
+          <w:color w:val="2B91AF"/>
+        </w:rPr>
+        <w:t>Color</w:t>
+      </w:r>
+      <w:r>
+        <w:rPr>
+          <w:color w:val="000000"/>
+        </w:rPr>
+        <w:t>.Black, 10);</w:t>
+      </w:r>
+    </w:p>
+    <w:p>
+      <w:pPr>
+        <w:pStyle w:val="Code"/>
+        <w:rPr>
+          <w:color w:val="000000"/>
+        </w:rPr>
+      </w:pPr>
+      <w:r>
+        <w:rPr>
+          <w:color w:val="000000"/>
+        </w:rPr>
+        <w:t xml:space="preserve">        DrawCircle(rearWheel);</w:t>
+      </w:r>
+    </w:p>
+    <w:p>
+      <w:pPr>
+        <w:pStyle w:val="Code"/>
+      </w:pPr>
+      <w:r>
+        <w:rPr>
+          <w:color w:val="000000"/>
+        </w:rPr>
+        <w:t xml:space="preserve">    }</w:t>
+      </w:r>
+    </w:p>
+    <w:p/>
+    <w:p>
+      <w:r>
+        <w:t xml:space="preserve">Notice that we are invoking the new method using the </w:t>
+      </w:r>
+      <w:r>
+        <w:rPr>
+          <w:i/>
+        </w:rPr>
+        <w:t xml:space="preserve">dot-syntax </w:t>
+      </w:r>
+      <w:r>
+        <w:t xml:space="preserve">again, only this time, the brackets after the name </w:t>
+      </w:r>
+      <w:r>
+        <w:rPr>
+          <w:rFonts w:ascii="Consolas" w:hAnsi="Consolas"/>
+        </w:rPr>
+        <w:t>Draw</w:t>
+      </w:r>
+      <w:r>
+        <w:t xml:space="preserve"> indicate that it is a method (function) not a property.  Also, in the auto-complete, you will see that properties have a small spanner icon next to them and methods don’t:</w:t>
+      </w:r>
+    </w:p>
+    <w:p>
+      <w:r>
+        <w:rPr>
+          <w:noProof/>
+        </w:rPr>
+        <w:drawing>
+          <wp:inline distT="0" distB="0" distL="0" distR="0" wp14:anchorId="42CFE995" wp14:editId="482CF458">
+            <wp:extent cx="2217420" cy="1924050"/>
+            <wp:effectExtent l="0" t="0" r="0" b="0"/>
+            <wp:docPr id="17" name="Picture 17"/>
+            <wp:cNvGraphicFramePr>
+              <a:graphicFrameLocks xmlns:a="http://schemas.openxmlformats.org/drawingml/2006/main" noChangeAspect="1"/>
+            </wp:cNvGraphicFramePr>
+            <a:graphic xmlns:a="http://schemas.openxmlformats.org/drawingml/2006/main">
+              <a:graphicData uri="http://schemas.openxmlformats.org/drawingml/2006/picture">
+                <pic:pic xmlns:pic="http://schemas.openxmlformats.org/drawingml/2006/picture">
+                  <pic:nvPicPr>
+                    <pic:cNvPr id="0" name="Picture 1"/>
+                    <pic:cNvPicPr>
+                      <a:picLocks noChangeAspect="1" noChangeArrowheads="1"/>
+                    </pic:cNvPicPr>
+                  </pic:nvPicPr>
+                  <pic:blipFill>
+                    <a:blip r:embed="rId12" cstate="print">
+                      <a:extLst>
+                        <a:ext uri="{28A0092B-C50C-407E-A947-70E740481C1C}">
+                          <a14:useLocalDpi xmlns:a14="http://schemas.microsoft.com/office/drawing/2010/main" val="0"/>
+                        </a:ext>
+                      </a:extLst>
+                    </a:blip>
+                    <a:srcRect/>
+                    <a:stretch>
+                      <a:fillRect/>
+                    </a:stretch>
+                  </pic:blipFill>
+                  <pic:spPr bwMode="auto">
+                    <a:xfrm>
+                      <a:off x="0" y="0"/>
+                      <a:ext cx="2217420" cy="1924050"/>
+                    </a:xfrm>
+                    <a:prstGeom prst="rect">
+                      <a:avLst/>
+                    </a:prstGeom>
+                    <a:noFill/>
+                    <a:ln>
+                      <a:noFill/>
+                    </a:ln>
+                  </pic:spPr>
+                </pic:pic>
+              </a:graphicData>
+            </a:graphic>
+          </wp:inline>
+        </w:drawing>
+      </w:r>
+    </w:p>
+    <w:p>
+      <w:r>
+        <w:t>(We’ll find out where the other methods – such as Equals and ToString -  come from later on).</w:t>
+      </w:r>
+    </w:p>
+    <w:p>
+      <w:r>
+        <w:t>You should now delete the original DrawSquare() function from MyDrawing, as it is no longer used.</w:t>
+      </w:r>
+    </w:p>
+    <w:p>
+      <w:r>
+        <w:t>Check that the program still runs</w:t>
+      </w:r>
+    </w:p>
+    <w:p>
+      <w:pPr>
+        <w:pStyle w:val="Instruction"/>
+      </w:pPr>
+      <w:r>
+        <w:t>Now do the same for Circle:</w:t>
+      </w:r>
+    </w:p>
+    <w:p>
+      <w:pPr>
+        <w:pStyle w:val="Instruction"/>
+        <w:numPr>
+          <w:ilvl w:val="0"/>
+          <w:numId w:val="4"/>
+        </w:numPr>
+      </w:pPr>
+      <w:r>
+        <w:t>Add a Draw method to Circle, using the same structure as for Square but a different implementation</w:t>
+      </w:r>
+    </w:p>
+    <w:p>
+      <w:pPr>
+        <w:pStyle w:val="Instruction"/>
+        <w:numPr>
+          <w:ilvl w:val="0"/>
+          <w:numId w:val="4"/>
+        </w:numPr>
+      </w:pPr>
+      <w:r>
+        <w:t>Call the Draw instance method on the two circles representing the wheels, instead of the old DrawCircle function</w:t>
+      </w:r>
+    </w:p>
+    <w:p>
+      <w:pPr>
+        <w:pStyle w:val="Instruction"/>
+        <w:numPr>
+          <w:ilvl w:val="0"/>
+          <w:numId w:val="4"/>
+        </w:numPr>
+      </w:pPr>
+      <w:r>
+        <w:t>Delete the DrawCircle function.</w:t>
+      </w:r>
+    </w:p>
+    <w:p>
+      <w:pPr>
+        <w:pStyle w:val="Instruction"/>
+      </w:pPr>
+      <w:r>
+        <w:t>Paste in your code for the new Draw function on Circle and the modified MyDrawing code.</w:t>
+      </w:r>
+    </w:p>
+    <w:p>
+      <w:pPr>
+        <w:pStyle w:val="Heading1"/>
+      </w:pPr>
+      <w:r>
+        <w:lastRenderedPageBreak/>
+        <w:t>Exercise 4:</w:t>
+      </w:r>
+    </w:p>
+    <w:p/>
+    <w:p>
+      <w:r>
+        <w:t>But what advantage have we gained from moving the Draw functionality from freestanding (static) functions into instance methods on each class.</w:t>
+      </w:r>
+    </w:p>
+    <w:p>
+      <w:pPr>
+        <w:pStyle w:val="ListParagraph"/>
+        <w:numPr>
+          <w:ilvl w:val="0"/>
+          <w:numId w:val="4"/>
+        </w:numPr>
+      </w:pPr>
+      <w:r>
+        <w:t>Code management</w:t>
+      </w:r>
+    </w:p>
+    <w:p>
+      <w:pPr>
+        <w:pStyle w:val="ListParagraph"/>
+        <w:numPr>
+          <w:ilvl w:val="0"/>
+          <w:numId w:val="4"/>
+        </w:numPr>
+      </w:pPr>
+      <w:r>
+        <w:t>Syntax</w:t>
+      </w:r>
+    </w:p>
+    <w:p>
+      <w:pPr>
+        <w:pStyle w:val="ListParagraph"/>
+        <w:numPr>
+          <w:ilvl w:val="0"/>
+          <w:numId w:val="4"/>
+        </w:numPr>
+      </w:pPr>
+      <w:r>
+        <w:t>Polymorphism (because they have the same name).</w:t>
+      </w:r>
+    </w:p>
+    <w:p>
+      <w:r>
+        <w:br w:type="page"/>
+      </w:r>
+    </w:p>
+    <w:p>
+      <w:pPr>
+        <w:pStyle w:val="Heading3"/>
+      </w:pPr>
+      <w:r>
+        <w:lastRenderedPageBreak/>
+        <w:t>Functionality is same; only immediate advantage is the dot-syntax, with auto-complete but later we will see more advantages to implementing behaviour as instance methods (Polymorphism)</w:t>
+      </w:r>
+    </w:p>
+    <w:p>
+      <w:pPr>
+        <w:pStyle w:val="Heading3"/>
+      </w:pPr>
+      <w:r>
+        <w:t>Create an array of squares and iterate over them calling Draw</w:t>
+      </w:r>
+    </w:p>
+    <w:p>
+      <w:pPr>
+        <w:pStyle w:val="Heading3"/>
+      </w:pPr>
+      <w:r>
+        <w:t>Add further methods for Erase, Move, Grow, and Rotate</w:t>
+      </w:r>
+    </w:p>
+    <w:p>
+      <w:pPr>
+        <w:pStyle w:val="Heading2"/>
+      </w:pPr>
+      <w:r>
+        <w:t>Add Circle object</w:t>
+      </w:r>
+    </w:p>
+    <w:p>
+      <w:r>
+        <w:t>Implement Draw, Move and Grow</w:t>
+      </w:r>
+    </w:p>
+    <w:p>
+      <w:r>
+        <w:t>Add two circles into drawing, but note that we can’t add them into our array because they are of a different type, have to treat them differently</w:t>
+      </w:r>
+    </w:p>
+    <w:p>
+      <w:pPr>
+        <w:pStyle w:val="Heading2"/>
+      </w:pPr>
+      <w:r>
+        <w:t>Introducing abstract types</w:t>
+      </w:r>
+    </w:p>
+    <w:p>
+      <w:r>
+        <w:t>Define abstract Shape and make Circle and Square inherit from it</w:t>
+      </w:r>
+    </w:p>
+    <w:p>
+      <w:r>
+        <w:t>Explain abstract -  you can’t say new Shape</w:t>
+      </w:r>
+    </w:p>
+    <w:p>
+      <w:r>
+        <w:t>Now we can change type of array to Shape and add both Circles and Squares</w:t>
+      </w:r>
+    </w:p>
+    <w:p>
+      <w:r>
+        <w:t>But it still won’t let us call Draw or Move on our array members , because it doesn’t know that Shape has those methods</w:t>
+      </w:r>
+    </w:p>
+    <w:p>
+      <w:r>
+        <w:t>Define abstract methods for Draw, Move, and Grow, and change implementations to override them</w:t>
+      </w:r>
+    </w:p>
+    <w:p>
+      <w:pPr>
+        <w:rPr>
+          <w:i/>
+        </w:rPr>
+      </w:pPr>
+      <w:r>
+        <w:t xml:space="preserve">Now we can call those methods on all shapes, </w:t>
+      </w:r>
+      <w:r>
+        <w:rPr>
+          <w:i/>
+        </w:rPr>
+        <w:t>without knowing which specific type (Square or Circle) we are dealing with. This is called Polymorphism</w:t>
+      </w:r>
+    </w:p>
+    <w:p>
+      <w:pPr>
+        <w:pStyle w:val="Heading2"/>
+        <w:rPr>
+          <w:i/>
+        </w:rPr>
+      </w:pPr>
+      <w:r>
+        <w:rPr>
+          <w:i/>
+        </w:rPr>
+        <w:t>Introducing inherited functionality</w:t>
+      </w:r>
+    </w:p>
+    <w:p>
+      <w:pPr>
+        <w:rPr>
+          <w:i/>
+        </w:rPr>
+      </w:pPr>
+      <w:r>
+        <w:rPr>
+          <w:i/>
+        </w:rPr>
+        <w:t>Notice that the two implementations of Move are the same</w:t>
+      </w:r>
+    </w:p>
+    <w:p>
+      <w:pPr>
+        <w:rPr>
+          <w:i/>
+        </w:rPr>
+      </w:pPr>
+      <w:r>
+        <w:rPr>
+          <w:i/>
+        </w:rPr>
+        <w:t>Move the implementation up into Shape, but also need to move up the properties that this needs.</w:t>
+      </w:r>
+    </w:p>
+    <w:p>
+      <w:pPr>
+        <w:rPr>
+          <w:i/>
+        </w:rPr>
+      </w:pPr>
+      <w:r>
+        <w:rPr>
+          <w:i/>
+        </w:rPr>
+        <w:t xml:space="preserve">Now we are not just implementing the same methods, we are </w:t>
+      </w:r>
+      <w:r>
+        <w:t xml:space="preserve">inheriting </w:t>
+      </w:r>
+      <w:r>
+        <w:rPr>
+          <w:i/>
+        </w:rPr>
+        <w:t xml:space="preserve"> some of them</w:t>
+      </w:r>
+    </w:p>
+    <w:p>
+      <w:pPr>
+        <w:pStyle w:val="Heading2"/>
+        <w:rPr>
+          <w:i/>
+        </w:rPr>
+      </w:pPr>
+      <w:r>
+        <w:rPr>
+          <w:i/>
+        </w:rPr>
+        <w:t>Introducing interfaces to provide some kinds of commonality</w:t>
+      </w:r>
+    </w:p>
+    <w:p>
+      <w:pPr>
+        <w:rPr>
+          <w:i/>
+        </w:rPr>
+      </w:pPr>
+      <w:r>
+        <w:rPr>
+          <w:i/>
+        </w:rPr>
+        <w:t>Exercise: Add Equilateral Triangle</w:t>
+      </w:r>
+    </w:p>
+    <w:p>
+      <w:pPr>
+        <w:rPr>
+          <w:i/>
+        </w:rPr>
+      </w:pPr>
+      <w:r>
+        <w:rPr>
+          <w:i/>
+        </w:rPr>
+        <w:t>Add Orientation property and Rotate method, and make this work in Draw</w:t>
+      </w:r>
+    </w:p>
+    <w:p>
+      <w:pPr>
+        <w:rPr>
+          <w:i/>
+        </w:rPr>
+      </w:pPr>
+      <w:r>
+        <w:rPr>
+          <w:i/>
+        </w:rPr>
+        <w:t>Do the same for Square; it makes no sense for Circle</w:t>
+      </w:r>
+    </w:p>
+    <w:p>
+      <w:pPr>
+        <w:rPr>
+          <w:i/>
+        </w:rPr>
+      </w:pPr>
+      <w:r>
+        <w:rPr>
+          <w:i/>
+        </w:rPr>
+        <w:t>How can we rotate all rotatable?</w:t>
+      </w:r>
+    </w:p>
+    <w:p>
+      <w:pPr>
+        <w:pStyle w:val="Heading2"/>
+        <w:rPr>
+          <w:i/>
+        </w:rPr>
+      </w:pPr>
+      <w:r>
+        <w:rPr>
+          <w:i/>
+        </w:rPr>
+        <w:t>Introducing association</w:t>
+      </w:r>
+    </w:p>
+    <w:p>
+      <w:pPr>
+        <w:rPr>
+          <w:i/>
+        </w:rPr>
+      </w:pPr>
+      <w:r>
+        <w:rPr>
+          <w:i/>
+        </w:rPr>
+        <w:t>Define Truck with Cab, Body, Wheels</w:t>
+      </w:r>
+    </w:p>
+    <w:p>
+      <w:pPr>
+        <w:rPr>
+          <w:i/>
+        </w:rPr>
+      </w:pPr>
+    </w:p>
+    <w:p>
+      <w:pPr>
+        <w:pStyle w:val="Heading1"/>
+        <w:rPr>
+          <w:i/>
+        </w:rPr>
+      </w:pPr>
+      <w:r>
+        <w:rPr>
+          <w:i/>
+        </w:rPr>
+        <w:lastRenderedPageBreak/>
+        <w:t>THINK ABOUT: ABSOLUTE vs. RELATIVE positions</w:t>
+      </w:r>
+    </w:p>
+    <w:p>
+      <w:pPr>
+        <w:pStyle w:val="Heading1"/>
+        <w:rPr>
+          <w:i/>
+        </w:rPr>
+      </w:pPr>
+      <w:r>
+        <w:rPr>
+          <w:i/>
+        </w:rPr>
+        <w:lastRenderedPageBreak/>
+        <w:t>THINK ABOUT: Aggregation vs. Composition</w:t>
+      </w:r>
+    </w:p>
+    <w:p/>
+    <w:p>
+      <w:pPr>
+        <w:pStyle w:val="Heading1"/>
+      </w:pPr>
+      <w:r>
+        <w:lastRenderedPageBreak/>
+        <w:t>THINK ABOUT: Adding Information Hiding</w:t>
+      </w:r>
+    </w:p>
+    <w:p>
+      <w:bookmarkStart w:id="0" w:name="_GoBack"/>
+      <w:bookmarkEnd w:id="0"/>
+    </w:p>
     <w:sectPr>
-      <w:footerReference w:type="default" r:id="rId12"/>
+      <w:footerReference w:type="default" r:id="rId13"/>
       <w:pgSz w:w="11906" w:h="16838"/>
       <w:pgMar w:top="1440" w:right="1440" w:bottom="1440" w:left="1440" w:header="708" w:footer="708" w:gutter="0"/>
       <w:cols w:space="708"/>
@@ -3379,7 +5279,7 @@
           <w:rPr>
             <w:noProof/>
           </w:rPr>
-          <w:t>6</w:t>
+          <w:t>14</w:t>
         </w:r>
         <w:r>
           <w:rPr>
@@ -3512,6 +5412,118 @@
     </w:lvl>
   </w:abstractNum>
   <w:abstractNum w:abstractNumId="1" w15:restartNumberingAfterBreak="0">
+    <w:nsid w:val="4A89216D"/>
+    <w:multiLevelType w:val="hybridMultilevel"/>
+    <w:tmpl w:val="0F2C8C6E"/>
+    <w:lvl w:ilvl="0" w:tplc="DCD093A8">
+      <w:numFmt w:val="bullet"/>
+      <w:lvlText w:val="-"/>
+      <w:lvlJc w:val="left"/>
+      <w:pPr>
+        <w:ind w:left="720" w:hanging="360"/>
+      </w:pPr>
+      <w:rPr>
+        <w:rFonts w:ascii="Calibri" w:eastAsiaTheme="minorHAnsi" w:hAnsi="Calibri" w:cs="Calibri" w:hint="default"/>
+      </w:rPr>
+    </w:lvl>
+    <w:lvl w:ilvl="1" w:tplc="08090003" w:tentative="1">
+      <w:start w:val="1"/>
+      <w:numFmt w:val="bullet"/>
+      <w:lvlText w:val="o"/>
+      <w:lvlJc w:val="left"/>
+      <w:pPr>
+        <w:ind w:left="1440" w:hanging="360"/>
+      </w:pPr>
+      <w:rPr>
+        <w:rFonts w:ascii="Courier New" w:hAnsi="Courier New" w:cs="Courier New" w:hint="default"/>
+      </w:rPr>
+    </w:lvl>
+    <w:lvl w:ilvl="2" w:tplc="08090005" w:tentative="1">
+      <w:start w:val="1"/>
+      <w:numFmt w:val="bullet"/>
+      <w:lvlText w:val=""/>
+      <w:lvlJc w:val="left"/>
+      <w:pPr>
+        <w:ind w:left="2160" w:hanging="360"/>
+      </w:pPr>
+      <w:rPr>
+        <w:rFonts w:ascii="Wingdings" w:hAnsi="Wingdings" w:hint="default"/>
+      </w:rPr>
+    </w:lvl>
+    <w:lvl w:ilvl="3" w:tplc="08090001" w:tentative="1">
+      <w:start w:val="1"/>
+      <w:numFmt w:val="bullet"/>
+      <w:lvlText w:val=""/>
+      <w:lvlJc w:val="left"/>
+      <w:pPr>
+        <w:ind w:left="2880" w:hanging="360"/>
+      </w:pPr>
+      <w:rPr>
+        <w:rFonts w:ascii="Symbol" w:hAnsi="Symbol" w:hint="default"/>
+      </w:rPr>
+    </w:lvl>
+    <w:lvl w:ilvl="4" w:tplc="08090003" w:tentative="1">
+      <w:start w:val="1"/>
+      <w:numFmt w:val="bullet"/>
+      <w:lvlText w:val="o"/>
+      <w:lvlJc w:val="left"/>
+      <w:pPr>
+        <w:ind w:left="3600" w:hanging="360"/>
+      </w:pPr>
+      <w:rPr>
+        <w:rFonts w:ascii="Courier New" w:hAnsi="Courier New" w:cs="Courier New" w:hint="default"/>
+      </w:rPr>
+    </w:lvl>
+    <w:lvl w:ilvl="5" w:tplc="08090005" w:tentative="1">
+      <w:start w:val="1"/>
+      <w:numFmt w:val="bullet"/>
+      <w:lvlText w:val=""/>
+      <w:lvlJc w:val="left"/>
+      <w:pPr>
+        <w:ind w:left="4320" w:hanging="360"/>
+      </w:pPr>
+      <w:rPr>
+        <w:rFonts w:ascii="Wingdings" w:hAnsi="Wingdings" w:hint="default"/>
+      </w:rPr>
+    </w:lvl>
+    <w:lvl w:ilvl="6" w:tplc="08090001" w:tentative="1">
+      <w:start w:val="1"/>
+      <w:numFmt w:val="bullet"/>
+      <w:lvlText w:val=""/>
+      <w:lvlJc w:val="left"/>
+      <w:pPr>
+        <w:ind w:left="5040" w:hanging="360"/>
+      </w:pPr>
+      <w:rPr>
+        <w:rFonts w:ascii="Symbol" w:hAnsi="Symbol" w:hint="default"/>
+      </w:rPr>
+    </w:lvl>
+    <w:lvl w:ilvl="7" w:tplc="08090003" w:tentative="1">
+      <w:start w:val="1"/>
+      <w:numFmt w:val="bullet"/>
+      <w:lvlText w:val="o"/>
+      <w:lvlJc w:val="left"/>
+      <w:pPr>
+        <w:ind w:left="5760" w:hanging="360"/>
+      </w:pPr>
+      <w:rPr>
+        <w:rFonts w:ascii="Courier New" w:hAnsi="Courier New" w:cs="Courier New" w:hint="default"/>
+      </w:rPr>
+    </w:lvl>
+    <w:lvl w:ilvl="8" w:tplc="08090005" w:tentative="1">
+      <w:start w:val="1"/>
+      <w:numFmt w:val="bullet"/>
+      <w:lvlText w:val=""/>
+      <w:lvlJc w:val="left"/>
+      <w:pPr>
+        <w:ind w:left="6480" w:hanging="360"/>
+      </w:pPr>
+      <w:rPr>
+        <w:rFonts w:ascii="Wingdings" w:hAnsi="Wingdings" w:hint="default"/>
+      </w:rPr>
+    </w:lvl>
+  </w:abstractNum>
+  <w:abstractNum w:abstractNumId="2" w15:restartNumberingAfterBreak="0">
     <w:nsid w:val="76806A34"/>
     <w:multiLevelType w:val="hybridMultilevel"/>
     <w:tmpl w:val="5900B122"/>
@@ -3624,10 +5636,128 @@
       </w:rPr>
     </w:lvl>
   </w:abstractNum>
+  <w:abstractNum w:abstractNumId="3" w15:restartNumberingAfterBreak="0">
+    <w:nsid w:val="797C51AA"/>
+    <w:multiLevelType w:val="hybridMultilevel"/>
+    <w:tmpl w:val="325A25C8"/>
+    <w:lvl w:ilvl="0" w:tplc="DCD093A8">
+      <w:numFmt w:val="bullet"/>
+      <w:lvlText w:val="-"/>
+      <w:lvlJc w:val="left"/>
+      <w:pPr>
+        <w:ind w:left="720" w:hanging="360"/>
+      </w:pPr>
+      <w:rPr>
+        <w:rFonts w:ascii="Calibri" w:eastAsiaTheme="minorHAnsi" w:hAnsi="Calibri" w:cs="Calibri" w:hint="default"/>
+      </w:rPr>
+    </w:lvl>
+    <w:lvl w:ilvl="1" w:tplc="08090003" w:tentative="1">
+      <w:start w:val="1"/>
+      <w:numFmt w:val="bullet"/>
+      <w:lvlText w:val="o"/>
+      <w:lvlJc w:val="left"/>
+      <w:pPr>
+        <w:ind w:left="1440" w:hanging="360"/>
+      </w:pPr>
+      <w:rPr>
+        <w:rFonts w:ascii="Courier New" w:hAnsi="Courier New" w:cs="Courier New" w:hint="default"/>
+      </w:rPr>
+    </w:lvl>
+    <w:lvl w:ilvl="2" w:tplc="08090005" w:tentative="1">
+      <w:start w:val="1"/>
+      <w:numFmt w:val="bullet"/>
+      <w:lvlText w:val=""/>
+      <w:lvlJc w:val="left"/>
+      <w:pPr>
+        <w:ind w:left="2160" w:hanging="360"/>
+      </w:pPr>
+      <w:rPr>
+        <w:rFonts w:ascii="Wingdings" w:hAnsi="Wingdings" w:hint="default"/>
+      </w:rPr>
+    </w:lvl>
+    <w:lvl w:ilvl="3" w:tplc="08090001" w:tentative="1">
+      <w:start w:val="1"/>
+      <w:numFmt w:val="bullet"/>
+      <w:lvlText w:val=""/>
+      <w:lvlJc w:val="left"/>
+      <w:pPr>
+        <w:ind w:left="2880" w:hanging="360"/>
+      </w:pPr>
+      <w:rPr>
+        <w:rFonts w:ascii="Symbol" w:hAnsi="Symbol" w:hint="default"/>
+      </w:rPr>
+    </w:lvl>
+    <w:lvl w:ilvl="4" w:tplc="08090003" w:tentative="1">
+      <w:start w:val="1"/>
+      <w:numFmt w:val="bullet"/>
+      <w:lvlText w:val="o"/>
+      <w:lvlJc w:val="left"/>
+      <w:pPr>
+        <w:ind w:left="3600" w:hanging="360"/>
+      </w:pPr>
+      <w:rPr>
+        <w:rFonts w:ascii="Courier New" w:hAnsi="Courier New" w:cs="Courier New" w:hint="default"/>
+      </w:rPr>
+    </w:lvl>
+    <w:lvl w:ilvl="5" w:tplc="08090005" w:tentative="1">
+      <w:start w:val="1"/>
+      <w:numFmt w:val="bullet"/>
+      <w:lvlText w:val=""/>
+      <w:lvlJc w:val="left"/>
+      <w:pPr>
+        <w:ind w:left="4320" w:hanging="360"/>
+      </w:pPr>
+      <w:rPr>
+        <w:rFonts w:ascii="Wingdings" w:hAnsi="Wingdings" w:hint="default"/>
+      </w:rPr>
+    </w:lvl>
+    <w:lvl w:ilvl="6" w:tplc="08090001" w:tentative="1">
+      <w:start w:val="1"/>
+      <w:numFmt w:val="bullet"/>
+      <w:lvlText w:val=""/>
+      <w:lvlJc w:val="left"/>
+      <w:pPr>
+        <w:ind w:left="5040" w:hanging="360"/>
+      </w:pPr>
+      <w:rPr>
+        <w:rFonts w:ascii="Symbol" w:hAnsi="Symbol" w:hint="default"/>
+      </w:rPr>
+    </w:lvl>
+    <w:lvl w:ilvl="7" w:tplc="08090003" w:tentative="1">
+      <w:start w:val="1"/>
+      <w:numFmt w:val="bullet"/>
+      <w:lvlText w:val="o"/>
+      <w:lvlJc w:val="left"/>
+      <w:pPr>
+        <w:ind w:left="5760" w:hanging="360"/>
+      </w:pPr>
+      <w:rPr>
+        <w:rFonts w:ascii="Courier New" w:hAnsi="Courier New" w:cs="Courier New" w:hint="default"/>
+      </w:rPr>
+    </w:lvl>
+    <w:lvl w:ilvl="8" w:tplc="08090005" w:tentative="1">
+      <w:start w:val="1"/>
+      <w:numFmt w:val="bullet"/>
+      <w:lvlText w:val=""/>
+      <w:lvlJc w:val="left"/>
+      <w:pPr>
+        <w:ind w:left="6480" w:hanging="360"/>
+      </w:pPr>
+      <w:rPr>
+        <w:rFonts w:ascii="Wingdings" w:hAnsi="Wingdings" w:hint="default"/>
+      </w:rPr>
+    </w:lvl>
+  </w:abstractNum>
   <w:num w:numId="1">
     <w:abstractNumId w:val="0"/>
   </w:num>
   <w:num w:numId="2">
+    <w:abstractNumId w:val="2"/>
+  </w:num>
+  <w:num w:numId="3">
+    <w:abstractNumId w:val="3"/>
+  </w:num>
+  <w:num w:numId="4">
     <w:abstractNumId w:val="1"/>
   </w:num>
 </w:numbering>
@@ -4825,7 +6955,7 @@
 </file>
 
 <file path=customXml/itemProps1.xml><?xml version="1.0" encoding="utf-8"?>
-<ds:datastoreItem xmlns:ds="http://schemas.openxmlformats.org/officeDocument/2006/customXml" ds:itemID="{20E52DE1-B700-465A-82CB-483DE758B2DD}">
+<ds:datastoreItem xmlns:ds="http://schemas.openxmlformats.org/officeDocument/2006/customXml" ds:itemID="{D4094C37-36B7-47B5-A811-EE60FFFAEF86}">
   <ds:schemaRefs>
     <ds:schemaRef ds:uri="http://schemas.openxmlformats.org/officeDocument/2006/bibliography"/>
   </ds:schemaRefs>

</xml_diff>

<commit_message>
OOPDraw - after Exercise 5
</commit_message>
<xml_diff>
--- a/OOPDraw/Student Workbook.docx
+++ b/OOPDraw/Student Workbook.docx
@@ -7582,6 +7582,9 @@
         <w:lastRenderedPageBreak/>
         <w:t>Exercise 4:</w:t>
       </w:r>
+      <w:r>
+        <w:t xml:space="preserve"> Introducing Polymorphism</w:t>
+      </w:r>
     </w:p>
     <w:p/>
     <w:p>
@@ -8491,7 +8494,22 @@
         <w:t>sub-class</w:t>
       </w:r>
       <w:r>
-        <w:t xml:space="preserve"> here) of Shape.  We also need to add the word override to each of their Draw methods to indicate that this is</w:t>
+        <w:t xml:space="preserve"> here) of Shape.  </w:t>
+      </w:r>
+      <w:r>
+        <w:t xml:space="preserve">(Conversely, Shape is then said to be a </w:t>
+      </w:r>
+      <w:r>
+        <w:rPr>
+          <w:i/>
+        </w:rPr>
+        <w:t>super-class</w:t>
+      </w:r>
+      <w:r>
+        <w:t xml:space="preserve"> of Square). </w:t>
+      </w:r>
+      <w:r>
+        <w:t>We also need to add the word override to each of their Draw methods to indicate that this is</w:t>
       </w:r>
       <w:r>
         <w:t xml:space="preserve"> its implementation of the abstract method of the same name defined in Shape</w:t>
@@ -10724,6 +10742,1521 @@
       <w:pPr>
         <w:pStyle w:val="Heading1"/>
       </w:pPr>
+      <w:r>
+        <w:lastRenderedPageBreak/>
+        <w:t>Exercise 5: Introducing inheritance</w:t>
+      </w:r>
+    </w:p>
+    <w:p>
+      <w:r>
+        <w:t>Let</w:t>
+      </w:r>
+      <w:r>
+        <w:t>’</w:t>
+      </w:r>
+      <w:r>
+        <w:t>s add a method into the Square class to move its centre to a new position:</w:t>
+      </w:r>
+    </w:p>
+    <w:p>
+      <w:pPr>
+        <w:pStyle w:val="Code"/>
+      </w:pPr>
+      <w:r>
+        <w:rPr>
+          <w:color w:val="0000FF"/>
+        </w:rPr>
+        <w:t>public</w:t>
+      </w:r>
+      <w:r>
+        <w:t xml:space="preserve"> </w:t>
+      </w:r>
+      <w:r>
+        <w:rPr>
+          <w:color w:val="0000FF"/>
+        </w:rPr>
+        <w:t>void</w:t>
+      </w:r>
+      <w:r>
+        <w:t xml:space="preserve"> </w:t>
+      </w:r>
+      <w:proofErr w:type="spellStart"/>
+      <w:proofErr w:type="gramStart"/>
+      <w:r>
+        <w:t>MoveCentreBy</w:t>
+      </w:r>
+      <w:proofErr w:type="spellEnd"/>
+      <w:r>
+        <w:t>(</w:t>
+      </w:r>
+      <w:proofErr w:type="gramEnd"/>
+      <w:r>
+        <w:rPr>
+          <w:color w:val="0000FF"/>
+        </w:rPr>
+        <w:t>float</w:t>
+      </w:r>
+      <w:r>
+        <w:t xml:space="preserve"> </w:t>
+      </w:r>
+      <w:proofErr w:type="spellStart"/>
+      <w:r>
+        <w:t>xDiff</w:t>
+      </w:r>
+      <w:proofErr w:type="spellEnd"/>
+      <w:r>
+        <w:t xml:space="preserve">, </w:t>
+      </w:r>
+      <w:r>
+        <w:rPr>
+          <w:color w:val="0000FF"/>
+        </w:rPr>
+        <w:t>float</w:t>
+      </w:r>
+      <w:r>
+        <w:t xml:space="preserve"> </w:t>
+      </w:r>
+      <w:proofErr w:type="spellStart"/>
+      <w:r>
+        <w:t>yDiff</w:t>
+      </w:r>
+      <w:proofErr w:type="spellEnd"/>
+      <w:r>
+        <w:t>)</w:t>
+      </w:r>
+    </w:p>
+    <w:p>
+      <w:pPr>
+        <w:pStyle w:val="Code"/>
+      </w:pPr>
+      <w:r>
+        <w:t>{</w:t>
+      </w:r>
+    </w:p>
+    <w:p>
+      <w:pPr>
+        <w:pStyle w:val="Code"/>
+      </w:pPr>
+      <w:r>
+        <w:t xml:space="preserve">    </w:t>
+      </w:r>
+      <w:proofErr w:type="spellStart"/>
+      <w:r>
+        <w:t>CentreX</w:t>
+      </w:r>
+      <w:proofErr w:type="spellEnd"/>
+      <w:r>
+        <w:t xml:space="preserve"> += </w:t>
+      </w:r>
+      <w:proofErr w:type="spellStart"/>
+      <w:r>
+        <w:t>xDiff</w:t>
+      </w:r>
+      <w:proofErr w:type="spellEnd"/>
+      <w:r>
+        <w:t>;</w:t>
+      </w:r>
+    </w:p>
+    <w:p>
+      <w:pPr>
+        <w:pStyle w:val="Code"/>
+      </w:pPr>
+      <w:r>
+        <w:t xml:space="preserve">    </w:t>
+      </w:r>
+      <w:proofErr w:type="spellStart"/>
+      <w:r>
+        <w:t>CentreY</w:t>
+      </w:r>
+      <w:proofErr w:type="spellEnd"/>
+      <w:r>
+        <w:t xml:space="preserve"> += </w:t>
+      </w:r>
+      <w:proofErr w:type="spellStart"/>
+      <w:r>
+        <w:t>yDiff</w:t>
+      </w:r>
+      <w:proofErr w:type="spellEnd"/>
+      <w:r>
+        <w:t>;</w:t>
+      </w:r>
+    </w:p>
+    <w:p>
+      <w:pPr>
+        <w:pStyle w:val="Code"/>
+      </w:pPr>
+      <w:r>
+        <w:t>}</w:t>
+      </w:r>
+    </w:p>
+    <w:p/>
+    <w:p>
+      <w:r>
+        <w:t xml:space="preserve">But notice that if we wanted to add an equivalent method to Circle also then, </w:t>
+      </w:r>
+      <w:r>
+        <w:rPr>
+          <w:i/>
+        </w:rPr>
+        <w:t>in this case</w:t>
+      </w:r>
+      <w:r>
+        <w:t xml:space="preserve">, the implementation would be </w:t>
+      </w:r>
+      <w:proofErr w:type="gramStart"/>
+      <w:r>
+        <w:rPr>
+          <w:i/>
+        </w:rPr>
+        <w:t>exactly</w:t>
+      </w:r>
+      <w:r>
+        <w:t xml:space="preserve"> the same</w:t>
+      </w:r>
+      <w:proofErr w:type="gramEnd"/>
+      <w:r>
+        <w:t>. This would violate the DRY principle (Don’t Repeat Yourself) -  not only is it wasteful but it runs the risk that you might unintentionally introduce a difference at a future point where you don’t want any difference.</w:t>
+      </w:r>
+    </w:p>
+    <w:p>
+      <w:r>
+        <w:t xml:space="preserve">In this case, we can move the entire method (signature and implementation) into the common </w:t>
+      </w:r>
+      <w:r>
+        <w:rPr>
+          <w:i/>
+        </w:rPr>
+        <w:t>super-class</w:t>
+      </w:r>
+      <w:r>
+        <w:t xml:space="preserve"> of Square and Circle </w:t>
+      </w:r>
+      <w:proofErr w:type="gramStart"/>
+      <w:r>
+        <w:t>i.e.</w:t>
+      </w:r>
+      <w:proofErr w:type="gramEnd"/>
+      <w:r>
+        <w:t xml:space="preserve"> Shape. </w:t>
+      </w:r>
+      <w:r>
+        <w:t xml:space="preserve"> We will also need to move the </w:t>
+      </w:r>
+      <w:proofErr w:type="spellStart"/>
+      <w:r>
+        <w:t>CentreX</w:t>
+      </w:r>
+      <w:proofErr w:type="spellEnd"/>
+      <w:r>
+        <w:t xml:space="preserve"> and </w:t>
+      </w:r>
+      <w:proofErr w:type="spellStart"/>
+      <w:r>
+        <w:t>CentreY</w:t>
+      </w:r>
+      <w:proofErr w:type="spellEnd"/>
+      <w:r>
+        <w:t xml:space="preserve"> properties into Shape</w:t>
+      </w:r>
+      <w:r>
+        <w:t xml:space="preserve">, </w:t>
+      </w:r>
+      <w:r>
+        <w:rPr>
+          <w:i/>
+        </w:rPr>
+        <w:t>deleting them from Square and Circle</w:t>
+      </w:r>
+      <w:r>
+        <w:t xml:space="preserve">. We might as well also move the </w:t>
+      </w:r>
+      <w:proofErr w:type="spellStart"/>
+      <w:r>
+        <w:t>LineColor</w:t>
+      </w:r>
+      <w:proofErr w:type="spellEnd"/>
+      <w:r>
+        <w:t xml:space="preserve"> property, just because this further reduces duplication:</w:t>
+      </w:r>
+    </w:p>
+    <w:p>
+      <w:pPr>
+        <w:pStyle w:val="Code"/>
+        <w:rPr>
+          <w:color w:val="000000"/>
+        </w:rPr>
+      </w:pPr>
+      <w:r>
+        <w:rPr>
+          <w:color w:val="000000"/>
+        </w:rPr>
+        <w:t xml:space="preserve">    </w:t>
+      </w:r>
+      <w:r>
+        <w:t>public</w:t>
+      </w:r>
+      <w:r>
+        <w:rPr>
+          <w:color w:val="000000"/>
+        </w:rPr>
+        <w:t xml:space="preserve"> </w:t>
+      </w:r>
+      <w:r>
+        <w:t>abstract</w:t>
+      </w:r>
+      <w:r>
+        <w:rPr>
+          <w:color w:val="000000"/>
+        </w:rPr>
+        <w:t xml:space="preserve"> </w:t>
+      </w:r>
+      <w:r>
+        <w:t>class</w:t>
+      </w:r>
+      <w:r>
+        <w:rPr>
+          <w:color w:val="000000"/>
+        </w:rPr>
+        <w:t xml:space="preserve"> </w:t>
+      </w:r>
+      <w:r>
+        <w:rPr>
+          <w:color w:val="2B91AF"/>
+        </w:rPr>
+        <w:t>Shape</w:t>
+      </w:r>
+    </w:p>
+    <w:p>
+      <w:pPr>
+        <w:pStyle w:val="Code"/>
+        <w:rPr>
+          <w:color w:val="000000"/>
+        </w:rPr>
+      </w:pPr>
+      <w:r>
+        <w:rPr>
+          <w:color w:val="000000"/>
+        </w:rPr>
+        <w:t xml:space="preserve">    {</w:t>
+      </w:r>
+    </w:p>
+    <w:p>
+      <w:pPr>
+        <w:pStyle w:val="Code"/>
+        <w:rPr>
+          <w:color w:val="000000"/>
+          <w:highlight w:val="yellow"/>
+        </w:rPr>
+      </w:pPr>
+      <w:r>
+        <w:rPr>
+          <w:color w:val="000000"/>
+        </w:rPr>
+        <w:t xml:space="preserve">        </w:t>
+      </w:r>
+      <w:r>
+        <w:rPr>
+          <w:color w:val="008000"/>
+          <w:highlight w:val="yellow"/>
+        </w:rPr>
+        <w:t>//Properties</w:t>
+      </w:r>
+    </w:p>
+    <w:p>
+      <w:pPr>
+        <w:pStyle w:val="Code"/>
+        <w:rPr>
+          <w:color w:val="000000"/>
+          <w:highlight w:val="yellow"/>
+        </w:rPr>
+      </w:pPr>
+      <w:r>
+        <w:rPr>
+          <w:color w:val="000000"/>
+          <w:highlight w:val="yellow"/>
+        </w:rPr>
+        <w:t xml:space="preserve">        </w:t>
+      </w:r>
+      <w:r>
+        <w:rPr>
+          <w:highlight w:val="yellow"/>
+        </w:rPr>
+        <w:t>public</w:t>
+      </w:r>
+      <w:r>
+        <w:rPr>
+          <w:color w:val="000000"/>
+          <w:highlight w:val="yellow"/>
+        </w:rPr>
+        <w:t xml:space="preserve"> </w:t>
+      </w:r>
+      <w:r>
+        <w:rPr>
+          <w:highlight w:val="yellow"/>
+        </w:rPr>
+        <w:t>float</w:t>
+      </w:r>
+      <w:r>
+        <w:rPr>
+          <w:color w:val="000000"/>
+          <w:highlight w:val="yellow"/>
+        </w:rPr>
+        <w:t xml:space="preserve"> </w:t>
+      </w:r>
+      <w:proofErr w:type="spellStart"/>
+      <w:r>
+        <w:rPr>
+          <w:color w:val="000000"/>
+          <w:highlight w:val="yellow"/>
+        </w:rPr>
+        <w:t>CentreX</w:t>
+      </w:r>
+      <w:proofErr w:type="spellEnd"/>
+      <w:r>
+        <w:rPr>
+          <w:color w:val="000000"/>
+          <w:highlight w:val="yellow"/>
+        </w:rPr>
+        <w:t xml:space="preserve"> </w:t>
+      </w:r>
+      <w:proofErr w:type="gramStart"/>
+      <w:r>
+        <w:rPr>
+          <w:color w:val="000000"/>
+          <w:highlight w:val="yellow"/>
+        </w:rPr>
+        <w:t xml:space="preserve">{ </w:t>
+      </w:r>
+      <w:r>
+        <w:rPr>
+          <w:highlight w:val="yellow"/>
+        </w:rPr>
+        <w:t>get</w:t>
+      </w:r>
+      <w:proofErr w:type="gramEnd"/>
+      <w:r>
+        <w:rPr>
+          <w:color w:val="000000"/>
+          <w:highlight w:val="yellow"/>
+        </w:rPr>
+        <w:t xml:space="preserve">; </w:t>
+      </w:r>
+      <w:r>
+        <w:rPr>
+          <w:highlight w:val="yellow"/>
+        </w:rPr>
+        <w:t>set</w:t>
+      </w:r>
+      <w:r>
+        <w:rPr>
+          <w:color w:val="000000"/>
+          <w:highlight w:val="yellow"/>
+        </w:rPr>
+        <w:t>; }</w:t>
+      </w:r>
+    </w:p>
+    <w:p>
+      <w:pPr>
+        <w:pStyle w:val="Code"/>
+        <w:rPr>
+          <w:color w:val="000000"/>
+          <w:highlight w:val="yellow"/>
+        </w:rPr>
+      </w:pPr>
+      <w:r>
+        <w:rPr>
+          <w:color w:val="000000"/>
+          <w:highlight w:val="yellow"/>
+        </w:rPr>
+        <w:t xml:space="preserve">        </w:t>
+      </w:r>
+      <w:r>
+        <w:rPr>
+          <w:highlight w:val="yellow"/>
+        </w:rPr>
+        <w:t>public</w:t>
+      </w:r>
+      <w:r>
+        <w:rPr>
+          <w:color w:val="000000"/>
+          <w:highlight w:val="yellow"/>
+        </w:rPr>
+        <w:t xml:space="preserve"> </w:t>
+      </w:r>
+      <w:r>
+        <w:rPr>
+          <w:highlight w:val="yellow"/>
+        </w:rPr>
+        <w:t>float</w:t>
+      </w:r>
+      <w:r>
+        <w:rPr>
+          <w:color w:val="000000"/>
+          <w:highlight w:val="yellow"/>
+        </w:rPr>
+        <w:t xml:space="preserve"> </w:t>
+      </w:r>
+      <w:proofErr w:type="spellStart"/>
+      <w:r>
+        <w:rPr>
+          <w:color w:val="000000"/>
+          <w:highlight w:val="yellow"/>
+        </w:rPr>
+        <w:t>CentreY</w:t>
+      </w:r>
+      <w:proofErr w:type="spellEnd"/>
+      <w:r>
+        <w:rPr>
+          <w:color w:val="000000"/>
+          <w:highlight w:val="yellow"/>
+        </w:rPr>
+        <w:t xml:space="preserve"> </w:t>
+      </w:r>
+      <w:proofErr w:type="gramStart"/>
+      <w:r>
+        <w:rPr>
+          <w:color w:val="000000"/>
+          <w:highlight w:val="yellow"/>
+        </w:rPr>
+        <w:t xml:space="preserve">{ </w:t>
+      </w:r>
+      <w:r>
+        <w:rPr>
+          <w:highlight w:val="yellow"/>
+        </w:rPr>
+        <w:t>get</w:t>
+      </w:r>
+      <w:proofErr w:type="gramEnd"/>
+      <w:r>
+        <w:rPr>
+          <w:color w:val="000000"/>
+          <w:highlight w:val="yellow"/>
+        </w:rPr>
+        <w:t xml:space="preserve">; </w:t>
+      </w:r>
+      <w:r>
+        <w:rPr>
+          <w:highlight w:val="yellow"/>
+        </w:rPr>
+        <w:t>set</w:t>
+      </w:r>
+      <w:r>
+        <w:rPr>
+          <w:color w:val="000000"/>
+          <w:highlight w:val="yellow"/>
+        </w:rPr>
+        <w:t>; }</w:t>
+      </w:r>
+    </w:p>
+    <w:p>
+      <w:pPr>
+        <w:pStyle w:val="Code"/>
+        <w:rPr>
+          <w:color w:val="000000"/>
+        </w:rPr>
+      </w:pPr>
+      <w:r>
+        <w:rPr>
+          <w:color w:val="000000"/>
+          <w:highlight w:val="yellow"/>
+        </w:rPr>
+        <w:t xml:space="preserve">        </w:t>
+      </w:r>
+      <w:r>
+        <w:rPr>
+          <w:highlight w:val="yellow"/>
+        </w:rPr>
+        <w:t>public</w:t>
+      </w:r>
+      <w:r>
+        <w:rPr>
+          <w:color w:val="000000"/>
+          <w:highlight w:val="yellow"/>
+        </w:rPr>
+        <w:t xml:space="preserve"> </w:t>
+      </w:r>
+      <w:proofErr w:type="spellStart"/>
+      <w:r>
+        <w:rPr>
+          <w:color w:val="2B91AF"/>
+          <w:highlight w:val="yellow"/>
+        </w:rPr>
+        <w:t>Color</w:t>
+      </w:r>
+      <w:proofErr w:type="spellEnd"/>
+      <w:r>
+        <w:rPr>
+          <w:color w:val="000000"/>
+          <w:highlight w:val="yellow"/>
+        </w:rPr>
+        <w:t xml:space="preserve"> </w:t>
+      </w:r>
+      <w:proofErr w:type="spellStart"/>
+      <w:r>
+        <w:rPr>
+          <w:color w:val="000000"/>
+          <w:highlight w:val="yellow"/>
+        </w:rPr>
+        <w:t>LineColor</w:t>
+      </w:r>
+      <w:proofErr w:type="spellEnd"/>
+      <w:r>
+        <w:rPr>
+          <w:color w:val="000000"/>
+          <w:highlight w:val="yellow"/>
+        </w:rPr>
+        <w:t xml:space="preserve"> </w:t>
+      </w:r>
+      <w:proofErr w:type="gramStart"/>
+      <w:r>
+        <w:rPr>
+          <w:color w:val="000000"/>
+          <w:highlight w:val="yellow"/>
+        </w:rPr>
+        <w:t xml:space="preserve">{ </w:t>
+      </w:r>
+      <w:r>
+        <w:rPr>
+          <w:highlight w:val="yellow"/>
+        </w:rPr>
+        <w:t>get</w:t>
+      </w:r>
+      <w:proofErr w:type="gramEnd"/>
+      <w:r>
+        <w:rPr>
+          <w:color w:val="000000"/>
+          <w:highlight w:val="yellow"/>
+        </w:rPr>
+        <w:t xml:space="preserve">; </w:t>
+      </w:r>
+      <w:r>
+        <w:rPr>
+          <w:highlight w:val="yellow"/>
+        </w:rPr>
+        <w:t>set</w:t>
+      </w:r>
+      <w:r>
+        <w:rPr>
+          <w:color w:val="000000"/>
+          <w:highlight w:val="yellow"/>
+        </w:rPr>
+        <w:t>; }</w:t>
+      </w:r>
+    </w:p>
+    <w:p>
+      <w:pPr>
+        <w:pStyle w:val="Code"/>
+        <w:rPr>
+          <w:color w:val="000000"/>
+        </w:rPr>
+      </w:pPr>
+    </w:p>
+    <w:p>
+      <w:pPr>
+        <w:pStyle w:val="Code"/>
+        <w:rPr>
+          <w:color w:val="000000"/>
+        </w:rPr>
+      </w:pPr>
+      <w:r>
+        <w:rPr>
+          <w:color w:val="000000"/>
+        </w:rPr>
+        <w:t xml:space="preserve">        </w:t>
+      </w:r>
+      <w:r>
+        <w:rPr>
+          <w:color w:val="008000"/>
+          <w:highlight w:val="yellow"/>
+        </w:rPr>
+        <w:t xml:space="preserve">//Abstract methods -  to be </w:t>
+      </w:r>
+      <w:proofErr w:type="spellStart"/>
+      <w:r>
+        <w:rPr>
+          <w:color w:val="008000"/>
+          <w:highlight w:val="yellow"/>
+        </w:rPr>
+        <w:t>implemeted</w:t>
+      </w:r>
+      <w:proofErr w:type="spellEnd"/>
+      <w:r>
+        <w:rPr>
+          <w:color w:val="008000"/>
+          <w:highlight w:val="yellow"/>
+        </w:rPr>
+        <w:t xml:space="preserve"> in sub-types</w:t>
+      </w:r>
+    </w:p>
+    <w:p>
+      <w:pPr>
+        <w:pStyle w:val="Code"/>
+        <w:rPr>
+          <w:color w:val="000000"/>
+        </w:rPr>
+      </w:pPr>
+      <w:r>
+        <w:rPr>
+          <w:color w:val="000000"/>
+        </w:rPr>
+        <w:t xml:space="preserve">        </w:t>
+      </w:r>
+      <w:r>
+        <w:t>public</w:t>
+      </w:r>
+      <w:r>
+        <w:rPr>
+          <w:color w:val="000000"/>
+        </w:rPr>
+        <w:t xml:space="preserve"> </w:t>
+      </w:r>
+      <w:r>
+        <w:t>abstract</w:t>
+      </w:r>
+      <w:r>
+        <w:rPr>
+          <w:color w:val="000000"/>
+        </w:rPr>
+        <w:t xml:space="preserve"> </w:t>
+      </w:r>
+      <w:r>
+        <w:t>void</w:t>
+      </w:r>
+      <w:r>
+        <w:rPr>
+          <w:color w:val="000000"/>
+        </w:rPr>
+        <w:t xml:space="preserve"> </w:t>
+      </w:r>
+      <w:proofErr w:type="gramStart"/>
+      <w:r>
+        <w:rPr>
+          <w:color w:val="000000"/>
+        </w:rPr>
+        <w:t>Draw(</w:t>
+      </w:r>
+      <w:proofErr w:type="gramEnd"/>
+      <w:r>
+        <w:rPr>
+          <w:color w:val="000000"/>
+        </w:rPr>
+        <w:t>);</w:t>
+      </w:r>
+    </w:p>
+    <w:p>
+      <w:pPr>
+        <w:pStyle w:val="Code"/>
+        <w:rPr>
+          <w:color w:val="000000"/>
+        </w:rPr>
+      </w:pPr>
+      <w:r>
+        <w:rPr>
+          <w:color w:val="000000"/>
+        </w:rPr>
+        <w:t xml:space="preserve">        </w:t>
+      </w:r>
+      <w:r>
+        <w:t>public</w:t>
+      </w:r>
+      <w:r>
+        <w:rPr>
+          <w:color w:val="000000"/>
+        </w:rPr>
+        <w:t xml:space="preserve"> </w:t>
+      </w:r>
+      <w:r>
+        <w:t>abstract</w:t>
+      </w:r>
+      <w:r>
+        <w:rPr>
+          <w:color w:val="000000"/>
+        </w:rPr>
+        <w:t xml:space="preserve"> </w:t>
+      </w:r>
+      <w:r>
+        <w:t>void</w:t>
+      </w:r>
+      <w:r>
+        <w:rPr>
+          <w:color w:val="000000"/>
+        </w:rPr>
+        <w:t xml:space="preserve"> </w:t>
+      </w:r>
+      <w:proofErr w:type="spellStart"/>
+      <w:proofErr w:type="gramStart"/>
+      <w:r>
+        <w:rPr>
+          <w:color w:val="000000"/>
+        </w:rPr>
+        <w:t>GrowBy</w:t>
+      </w:r>
+      <w:proofErr w:type="spellEnd"/>
+      <w:r>
+        <w:rPr>
+          <w:color w:val="000000"/>
+        </w:rPr>
+        <w:t>(</w:t>
+      </w:r>
+      <w:proofErr w:type="gramEnd"/>
+      <w:r>
+        <w:t>float</w:t>
+      </w:r>
+      <w:r>
+        <w:rPr>
+          <w:color w:val="000000"/>
+        </w:rPr>
+        <w:t xml:space="preserve"> factor);</w:t>
+      </w:r>
+    </w:p>
+    <w:p>
+      <w:pPr>
+        <w:pStyle w:val="Code"/>
+        <w:rPr>
+          <w:color w:val="000000"/>
+        </w:rPr>
+      </w:pPr>
+    </w:p>
+    <w:p>
+      <w:pPr>
+        <w:pStyle w:val="Code"/>
+        <w:rPr>
+          <w:color w:val="000000"/>
+          <w:highlight w:val="yellow"/>
+        </w:rPr>
+      </w:pPr>
+      <w:r>
+        <w:rPr>
+          <w:color w:val="000000"/>
+        </w:rPr>
+        <w:t xml:space="preserve">        </w:t>
+      </w:r>
+      <w:r>
+        <w:rPr>
+          <w:color w:val="008000"/>
+          <w:highlight w:val="yellow"/>
+        </w:rPr>
+        <w:t>//Concrete methods</w:t>
+      </w:r>
+    </w:p>
+    <w:p>
+      <w:pPr>
+        <w:pStyle w:val="Code"/>
+        <w:rPr>
+          <w:color w:val="000000"/>
+          <w:highlight w:val="yellow"/>
+        </w:rPr>
+      </w:pPr>
+      <w:r>
+        <w:rPr>
+          <w:color w:val="000000"/>
+          <w:highlight w:val="yellow"/>
+        </w:rPr>
+        <w:t xml:space="preserve">        </w:t>
+      </w:r>
+      <w:r>
+        <w:rPr>
+          <w:highlight w:val="yellow"/>
+        </w:rPr>
+        <w:t>public</w:t>
+      </w:r>
+      <w:r>
+        <w:rPr>
+          <w:color w:val="000000"/>
+          <w:highlight w:val="yellow"/>
+        </w:rPr>
+        <w:t xml:space="preserve"> </w:t>
+      </w:r>
+      <w:r>
+        <w:rPr>
+          <w:highlight w:val="yellow"/>
+        </w:rPr>
+        <w:t>void</w:t>
+      </w:r>
+      <w:r>
+        <w:rPr>
+          <w:color w:val="000000"/>
+          <w:highlight w:val="yellow"/>
+        </w:rPr>
+        <w:t xml:space="preserve"> </w:t>
+      </w:r>
+      <w:proofErr w:type="spellStart"/>
+      <w:proofErr w:type="gramStart"/>
+      <w:r>
+        <w:rPr>
+          <w:color w:val="000000"/>
+          <w:highlight w:val="yellow"/>
+        </w:rPr>
+        <w:t>MoveCentreBy</w:t>
+      </w:r>
+      <w:proofErr w:type="spellEnd"/>
+      <w:r>
+        <w:rPr>
+          <w:color w:val="000000"/>
+          <w:highlight w:val="yellow"/>
+        </w:rPr>
+        <w:t>(</w:t>
+      </w:r>
+      <w:proofErr w:type="gramEnd"/>
+      <w:r>
+        <w:rPr>
+          <w:highlight w:val="yellow"/>
+        </w:rPr>
+        <w:t>float</w:t>
+      </w:r>
+      <w:r>
+        <w:rPr>
+          <w:color w:val="000000"/>
+          <w:highlight w:val="yellow"/>
+        </w:rPr>
+        <w:t xml:space="preserve"> </w:t>
+      </w:r>
+      <w:proofErr w:type="spellStart"/>
+      <w:r>
+        <w:rPr>
+          <w:color w:val="000000"/>
+          <w:highlight w:val="yellow"/>
+        </w:rPr>
+        <w:t>xDiff</w:t>
+      </w:r>
+      <w:proofErr w:type="spellEnd"/>
+      <w:r>
+        <w:rPr>
+          <w:color w:val="000000"/>
+          <w:highlight w:val="yellow"/>
+        </w:rPr>
+        <w:t xml:space="preserve">, </w:t>
+      </w:r>
+      <w:r>
+        <w:rPr>
+          <w:highlight w:val="yellow"/>
+        </w:rPr>
+        <w:t>float</w:t>
+      </w:r>
+      <w:r>
+        <w:rPr>
+          <w:color w:val="000000"/>
+          <w:highlight w:val="yellow"/>
+        </w:rPr>
+        <w:t xml:space="preserve"> </w:t>
+      </w:r>
+      <w:proofErr w:type="spellStart"/>
+      <w:r>
+        <w:rPr>
+          <w:color w:val="000000"/>
+          <w:highlight w:val="yellow"/>
+        </w:rPr>
+        <w:t>yDiff</w:t>
+      </w:r>
+      <w:proofErr w:type="spellEnd"/>
+      <w:r>
+        <w:rPr>
+          <w:color w:val="000000"/>
+          <w:highlight w:val="yellow"/>
+        </w:rPr>
+        <w:t>)</w:t>
+      </w:r>
+    </w:p>
+    <w:p>
+      <w:pPr>
+        <w:pStyle w:val="Code"/>
+        <w:rPr>
+          <w:color w:val="000000"/>
+          <w:highlight w:val="yellow"/>
+        </w:rPr>
+      </w:pPr>
+      <w:r>
+        <w:rPr>
+          <w:color w:val="000000"/>
+          <w:highlight w:val="yellow"/>
+        </w:rPr>
+        <w:t xml:space="preserve">        {</w:t>
+      </w:r>
+    </w:p>
+    <w:p>
+      <w:pPr>
+        <w:pStyle w:val="Code"/>
+        <w:rPr>
+          <w:color w:val="000000"/>
+          <w:highlight w:val="yellow"/>
+        </w:rPr>
+      </w:pPr>
+      <w:r>
+        <w:rPr>
+          <w:color w:val="000000"/>
+          <w:highlight w:val="yellow"/>
+        </w:rPr>
+        <w:t xml:space="preserve">            </w:t>
+      </w:r>
+      <w:proofErr w:type="spellStart"/>
+      <w:r>
+        <w:rPr>
+          <w:color w:val="000000"/>
+          <w:highlight w:val="yellow"/>
+        </w:rPr>
+        <w:t>CentreX</w:t>
+      </w:r>
+      <w:proofErr w:type="spellEnd"/>
+      <w:r>
+        <w:rPr>
+          <w:color w:val="000000"/>
+          <w:highlight w:val="yellow"/>
+        </w:rPr>
+        <w:t xml:space="preserve"> += </w:t>
+      </w:r>
+      <w:proofErr w:type="spellStart"/>
+      <w:r>
+        <w:rPr>
+          <w:color w:val="000000"/>
+          <w:highlight w:val="yellow"/>
+        </w:rPr>
+        <w:t>xDiff</w:t>
+      </w:r>
+      <w:proofErr w:type="spellEnd"/>
+      <w:r>
+        <w:rPr>
+          <w:color w:val="000000"/>
+          <w:highlight w:val="yellow"/>
+        </w:rPr>
+        <w:t>;</w:t>
+      </w:r>
+    </w:p>
+    <w:p>
+      <w:pPr>
+        <w:pStyle w:val="Code"/>
+        <w:rPr>
+          <w:color w:val="000000"/>
+          <w:highlight w:val="yellow"/>
+        </w:rPr>
+      </w:pPr>
+      <w:r>
+        <w:rPr>
+          <w:color w:val="000000"/>
+          <w:highlight w:val="yellow"/>
+        </w:rPr>
+        <w:t xml:space="preserve">            </w:t>
+      </w:r>
+      <w:proofErr w:type="spellStart"/>
+      <w:r>
+        <w:rPr>
+          <w:color w:val="000000"/>
+          <w:highlight w:val="yellow"/>
+        </w:rPr>
+        <w:t>CentreY</w:t>
+      </w:r>
+      <w:proofErr w:type="spellEnd"/>
+      <w:r>
+        <w:rPr>
+          <w:color w:val="000000"/>
+          <w:highlight w:val="yellow"/>
+        </w:rPr>
+        <w:t xml:space="preserve"> += </w:t>
+      </w:r>
+      <w:proofErr w:type="spellStart"/>
+      <w:r>
+        <w:rPr>
+          <w:color w:val="000000"/>
+          <w:highlight w:val="yellow"/>
+        </w:rPr>
+        <w:t>yDiff</w:t>
+      </w:r>
+      <w:proofErr w:type="spellEnd"/>
+      <w:r>
+        <w:rPr>
+          <w:color w:val="000000"/>
+          <w:highlight w:val="yellow"/>
+        </w:rPr>
+        <w:t>;</w:t>
+      </w:r>
+    </w:p>
+    <w:p>
+      <w:pPr>
+        <w:pStyle w:val="Code"/>
+        <w:rPr>
+          <w:color w:val="000000"/>
+        </w:rPr>
+      </w:pPr>
+      <w:r>
+        <w:rPr>
+          <w:color w:val="000000"/>
+          <w:highlight w:val="yellow"/>
+        </w:rPr>
+        <w:t xml:space="preserve">        }</w:t>
+      </w:r>
+    </w:p>
+    <w:p>
+      <w:pPr>
+        <w:pStyle w:val="Code"/>
+      </w:pPr>
+      <w:r>
+        <w:rPr>
+          <w:color w:val="000000"/>
+        </w:rPr>
+        <w:t xml:space="preserve">    }</w:t>
+      </w:r>
+    </w:p>
+    <w:p>
+      <w:r>
+        <w:t xml:space="preserve"> </w:t>
+      </w:r>
+    </w:p>
+    <w:p>
+      <w:r>
+        <w:t>We can now modify the Execute method to move all the shapes a little to the right of where they would have been, before drawing them.  Make the change and then confirm that this works.</w:t>
+      </w:r>
+    </w:p>
+    <w:p>
+      <w:pPr>
+        <w:pStyle w:val="Code"/>
+      </w:pPr>
+      <w:proofErr w:type="spellStart"/>
+      <w:r>
+        <w:rPr>
+          <w:color w:val="0000FF"/>
+        </w:rPr>
+        <w:t>foreach</w:t>
+      </w:r>
+      <w:proofErr w:type="spellEnd"/>
+      <w:r>
+        <w:t xml:space="preserve"> (</w:t>
+      </w:r>
+      <w:proofErr w:type="spellStart"/>
+      <w:r>
+        <w:rPr>
+          <w:color w:val="0000FF"/>
+        </w:rPr>
+        <w:t>var</w:t>
+      </w:r>
+      <w:proofErr w:type="spellEnd"/>
+      <w:r>
+        <w:t xml:space="preserve"> item </w:t>
+      </w:r>
+      <w:r>
+        <w:rPr>
+          <w:color w:val="0000FF"/>
+        </w:rPr>
+        <w:t>in</w:t>
+      </w:r>
+      <w:r>
+        <w:t xml:space="preserve"> list)</w:t>
+      </w:r>
+    </w:p>
+    <w:p>
+      <w:pPr>
+        <w:pStyle w:val="Code"/>
+      </w:pPr>
+      <w:r>
+        <w:t>{</w:t>
+      </w:r>
+    </w:p>
+    <w:p>
+      <w:pPr>
+        <w:pStyle w:val="Code"/>
+      </w:pPr>
+      <w:r>
+        <w:t xml:space="preserve">    </w:t>
+      </w:r>
+      <w:proofErr w:type="spellStart"/>
+      <w:proofErr w:type="gramStart"/>
+      <w:r>
+        <w:rPr>
+          <w:highlight w:val="yellow"/>
+        </w:rPr>
+        <w:t>item.MoveCentreBy</w:t>
+      </w:r>
+      <w:proofErr w:type="spellEnd"/>
+      <w:proofErr w:type="gramEnd"/>
+      <w:r>
+        <w:rPr>
+          <w:highlight w:val="yellow"/>
+        </w:rPr>
+        <w:t>(20, 0);</w:t>
+      </w:r>
+    </w:p>
+    <w:p>
+      <w:pPr>
+        <w:pStyle w:val="Code"/>
+      </w:pPr>
+      <w:r>
+        <w:t xml:space="preserve">    </w:t>
+      </w:r>
+      <w:proofErr w:type="spellStart"/>
+      <w:proofErr w:type="gramStart"/>
+      <w:r>
+        <w:t>item.GrowBy</w:t>
+      </w:r>
+      <w:proofErr w:type="spellEnd"/>
+      <w:proofErr w:type="gramEnd"/>
+      <w:r>
+        <w:t>(2);</w:t>
+      </w:r>
+    </w:p>
+    <w:p>
+      <w:pPr>
+        <w:pStyle w:val="Code"/>
+      </w:pPr>
+      <w:r>
+        <w:t xml:space="preserve">    </w:t>
+      </w:r>
+      <w:proofErr w:type="spellStart"/>
+      <w:proofErr w:type="gramStart"/>
+      <w:r>
+        <w:t>item.Draw</w:t>
+      </w:r>
+      <w:proofErr w:type="spellEnd"/>
+      <w:proofErr w:type="gramEnd"/>
+      <w:r>
+        <w:t>();</w:t>
+      </w:r>
+    </w:p>
+    <w:p>
+      <w:pPr>
+        <w:pStyle w:val="Code"/>
+      </w:pPr>
+      <w:r>
+        <w:t>}</w:t>
+      </w:r>
+    </w:p>
+    <w:p/>
+    <w:p>
+      <w:pPr>
+        <w:pStyle w:val="Instruction"/>
+      </w:pPr>
+      <w:r>
+        <w:t xml:space="preserve">Now create an </w:t>
+      </w:r>
+      <w:proofErr w:type="spellStart"/>
+      <w:r>
+        <w:t>EquilateralTriangle</w:t>
+      </w:r>
+      <w:proofErr w:type="spellEnd"/>
+      <w:r>
+        <w:t xml:space="preserve"> class, inheriting from Shape. It can have a </w:t>
+      </w:r>
+      <w:proofErr w:type="spellStart"/>
+      <w:r>
+        <w:t>SideLength</w:t>
+      </w:r>
+      <w:proofErr w:type="spellEnd"/>
+      <w:r>
+        <w:t xml:space="preserve"> property just like </w:t>
+      </w:r>
+      <w:proofErr w:type="gramStart"/>
+      <w:r>
+        <w:t>Square, but</w:t>
+      </w:r>
+      <w:proofErr w:type="gramEnd"/>
+      <w:r>
+        <w:t xml:space="preserve"> will need its own implementation of Draw.  </w:t>
+      </w:r>
+      <w:r>
+        <w:t xml:space="preserve">To calculate the correct offset </w:t>
+      </w:r>
+      <w:r>
+        <w:lastRenderedPageBreak/>
+        <w:t xml:space="preserve">from the centre, and orient the triangle so it has a flat base, </w:t>
+      </w:r>
+      <w:r>
+        <w:rPr>
+          <w:i/>
+        </w:rPr>
+        <w:t>start</w:t>
+      </w:r>
+      <w:r>
+        <w:t xml:space="preserve"> the Draw method with these three lines:</w:t>
+      </w:r>
+    </w:p>
+    <w:p>
+      <w:pPr>
+        <w:autoSpaceDE w:val="0"/>
+        <w:autoSpaceDN w:val="0"/>
+        <w:adjustRightInd w:val="0"/>
+        <w:spacing w:after="0" w:line="240" w:lineRule="auto"/>
+        <w:rPr>
+          <w:rFonts w:ascii="Consolas" w:hAnsi="Consolas" w:cs="Consolas"/>
+          <w:color w:val="000000"/>
+          <w:sz w:val="19"/>
+          <w:szCs w:val="19"/>
+        </w:rPr>
+      </w:pPr>
+      <w:proofErr w:type="spellStart"/>
+      <w:r>
+        <w:rPr>
+          <w:rFonts w:ascii="Consolas" w:hAnsi="Consolas" w:cs="Consolas"/>
+          <w:color w:val="2B91AF"/>
+          <w:sz w:val="19"/>
+          <w:szCs w:val="19"/>
+        </w:rPr>
+        <w:t>Turtle</w:t>
+      </w:r>
+      <w:r>
+        <w:rPr>
+          <w:rFonts w:ascii="Consolas" w:hAnsi="Consolas" w:cs="Consolas"/>
+          <w:color w:val="000000"/>
+          <w:sz w:val="19"/>
+          <w:szCs w:val="19"/>
+        </w:rPr>
+        <w:t>.Angle</w:t>
+      </w:r>
+      <w:proofErr w:type="spellEnd"/>
+      <w:r>
+        <w:rPr>
+          <w:rFonts w:ascii="Consolas" w:hAnsi="Consolas" w:cs="Consolas"/>
+          <w:color w:val="000000"/>
+          <w:sz w:val="19"/>
+          <w:szCs w:val="19"/>
+        </w:rPr>
+        <w:t xml:space="preserve"> = -90;</w:t>
+      </w:r>
+    </w:p>
+    <w:p>
+      <w:pPr>
+        <w:autoSpaceDE w:val="0"/>
+        <w:autoSpaceDN w:val="0"/>
+        <w:adjustRightInd w:val="0"/>
+        <w:spacing w:after="0" w:line="240" w:lineRule="auto"/>
+        <w:rPr>
+          <w:rFonts w:ascii="Consolas" w:hAnsi="Consolas" w:cs="Consolas"/>
+          <w:color w:val="000000"/>
+          <w:sz w:val="19"/>
+          <w:szCs w:val="19"/>
+        </w:rPr>
+      </w:pPr>
+      <w:proofErr w:type="spellStart"/>
+      <w:r>
+        <w:rPr>
+          <w:rFonts w:ascii="Consolas" w:hAnsi="Consolas" w:cs="Consolas"/>
+          <w:color w:val="2B91AF"/>
+          <w:sz w:val="19"/>
+          <w:szCs w:val="19"/>
+        </w:rPr>
+        <w:t>Turtle</w:t>
+      </w:r>
+      <w:r>
+        <w:rPr>
+          <w:rFonts w:ascii="Consolas" w:hAnsi="Consolas" w:cs="Consolas"/>
+          <w:color w:val="000000"/>
+          <w:sz w:val="19"/>
+          <w:szCs w:val="19"/>
+        </w:rPr>
+        <w:t>.X</w:t>
+      </w:r>
+      <w:proofErr w:type="spellEnd"/>
+      <w:r>
+        <w:rPr>
+          <w:rFonts w:ascii="Consolas" w:hAnsi="Consolas" w:cs="Consolas"/>
+          <w:color w:val="000000"/>
+          <w:sz w:val="19"/>
+          <w:szCs w:val="19"/>
+        </w:rPr>
+        <w:t xml:space="preserve"> = </w:t>
+      </w:r>
+      <w:proofErr w:type="spellStart"/>
+      <w:r>
+        <w:rPr>
+          <w:rFonts w:ascii="Consolas" w:hAnsi="Consolas" w:cs="Consolas"/>
+          <w:color w:val="000000"/>
+          <w:sz w:val="19"/>
+          <w:szCs w:val="19"/>
+        </w:rPr>
+        <w:t>CentreX</w:t>
+      </w:r>
+      <w:proofErr w:type="spellEnd"/>
+      <w:r>
+        <w:rPr>
+          <w:rFonts w:ascii="Consolas" w:hAnsi="Consolas" w:cs="Consolas"/>
+          <w:color w:val="000000"/>
+          <w:sz w:val="19"/>
+          <w:szCs w:val="19"/>
+        </w:rPr>
+        <w:t xml:space="preserve"> - </w:t>
+      </w:r>
+      <w:proofErr w:type="spellStart"/>
+      <w:r>
+        <w:rPr>
+          <w:rFonts w:ascii="Consolas" w:hAnsi="Consolas" w:cs="Consolas"/>
+          <w:color w:val="000000"/>
+          <w:sz w:val="19"/>
+          <w:szCs w:val="19"/>
+        </w:rPr>
+        <w:t>SideLength</w:t>
+      </w:r>
+      <w:proofErr w:type="spellEnd"/>
+      <w:r>
+        <w:rPr>
+          <w:rFonts w:ascii="Consolas" w:hAnsi="Consolas" w:cs="Consolas"/>
+          <w:color w:val="000000"/>
+          <w:sz w:val="19"/>
+          <w:szCs w:val="19"/>
+        </w:rPr>
+        <w:t xml:space="preserve"> / 2; </w:t>
+      </w:r>
+      <w:r>
+        <w:rPr>
+          <w:rFonts w:ascii="Consolas" w:hAnsi="Consolas" w:cs="Consolas"/>
+          <w:color w:val="008000"/>
+          <w:sz w:val="19"/>
+          <w:szCs w:val="19"/>
+        </w:rPr>
+        <w:t>//To ensure shape is centred correctly</w:t>
+      </w:r>
+    </w:p>
+    <w:p>
+      <w:pPr>
+        <w:autoSpaceDE w:val="0"/>
+        <w:autoSpaceDN w:val="0"/>
+        <w:adjustRightInd w:val="0"/>
+        <w:spacing w:after="0" w:line="240" w:lineRule="auto"/>
+        <w:rPr>
+          <w:rFonts w:ascii="Consolas" w:hAnsi="Consolas" w:cs="Consolas"/>
+          <w:color w:val="000000"/>
+          <w:sz w:val="19"/>
+          <w:szCs w:val="19"/>
+        </w:rPr>
+      </w:pPr>
+      <w:proofErr w:type="spellStart"/>
+      <w:r>
+        <w:rPr>
+          <w:rFonts w:ascii="Consolas" w:hAnsi="Consolas" w:cs="Consolas"/>
+          <w:color w:val="2B91AF"/>
+          <w:sz w:val="19"/>
+          <w:szCs w:val="19"/>
+        </w:rPr>
+        <w:t>Turtle</w:t>
+      </w:r>
+      <w:r>
+        <w:rPr>
+          <w:rFonts w:ascii="Consolas" w:hAnsi="Consolas" w:cs="Consolas"/>
+          <w:color w:val="000000"/>
+          <w:sz w:val="19"/>
+          <w:szCs w:val="19"/>
+        </w:rPr>
+        <w:t>.Y</w:t>
+      </w:r>
+      <w:proofErr w:type="spellEnd"/>
+      <w:r>
+        <w:rPr>
+          <w:rFonts w:ascii="Consolas" w:hAnsi="Consolas" w:cs="Consolas"/>
+          <w:color w:val="000000"/>
+          <w:sz w:val="19"/>
+          <w:szCs w:val="19"/>
+        </w:rPr>
+        <w:t xml:space="preserve"> = </w:t>
+      </w:r>
+      <w:proofErr w:type="spellStart"/>
+      <w:r>
+        <w:rPr>
+          <w:rFonts w:ascii="Consolas" w:hAnsi="Consolas" w:cs="Consolas"/>
+          <w:color w:val="000000"/>
+          <w:sz w:val="19"/>
+          <w:szCs w:val="19"/>
+        </w:rPr>
+        <w:t>CentreY</w:t>
+      </w:r>
+      <w:proofErr w:type="spellEnd"/>
+      <w:r>
+        <w:rPr>
+          <w:rFonts w:ascii="Consolas" w:hAnsi="Consolas" w:cs="Consolas"/>
+          <w:color w:val="000000"/>
+          <w:sz w:val="19"/>
+          <w:szCs w:val="19"/>
+        </w:rPr>
+        <w:t xml:space="preserve"> - (</w:t>
+      </w:r>
+      <w:r>
+        <w:rPr>
+          <w:rFonts w:ascii="Consolas" w:hAnsi="Consolas" w:cs="Consolas"/>
+          <w:color w:val="0000FF"/>
+          <w:sz w:val="19"/>
+          <w:szCs w:val="19"/>
+        </w:rPr>
+        <w:t>float</w:t>
+      </w:r>
+      <w:r>
+        <w:rPr>
+          <w:rFonts w:ascii="Consolas" w:hAnsi="Consolas" w:cs="Consolas"/>
+          <w:color w:val="000000"/>
+          <w:sz w:val="19"/>
+          <w:szCs w:val="19"/>
+        </w:rPr>
+        <w:t>) (</w:t>
+      </w:r>
+      <w:proofErr w:type="spellStart"/>
+      <w:r>
+        <w:rPr>
+          <w:rFonts w:ascii="Consolas" w:hAnsi="Consolas" w:cs="Consolas"/>
+          <w:color w:val="000000"/>
+          <w:sz w:val="19"/>
+          <w:szCs w:val="19"/>
+        </w:rPr>
+        <w:t>SideLength</w:t>
+      </w:r>
+      <w:proofErr w:type="spellEnd"/>
+      <w:r>
+        <w:rPr>
+          <w:rFonts w:ascii="Consolas" w:hAnsi="Consolas" w:cs="Consolas"/>
+          <w:color w:val="000000"/>
+          <w:sz w:val="19"/>
+          <w:szCs w:val="19"/>
+        </w:rPr>
+        <w:t xml:space="preserve"> * </w:t>
+      </w:r>
+      <w:proofErr w:type="spellStart"/>
+      <w:r>
+        <w:rPr>
+          <w:rFonts w:ascii="Consolas" w:hAnsi="Consolas" w:cs="Consolas"/>
+          <w:color w:val="2B91AF"/>
+          <w:sz w:val="19"/>
+          <w:szCs w:val="19"/>
+        </w:rPr>
+        <w:t>Math</w:t>
+      </w:r>
+      <w:r>
+        <w:rPr>
+          <w:rFonts w:ascii="Consolas" w:hAnsi="Consolas" w:cs="Consolas"/>
+          <w:color w:val="000000"/>
+          <w:sz w:val="19"/>
+          <w:szCs w:val="19"/>
+        </w:rPr>
+        <w:t>.Sin</w:t>
+      </w:r>
+      <w:proofErr w:type="spellEnd"/>
+      <w:r>
+        <w:rPr>
+          <w:rFonts w:ascii="Consolas" w:hAnsi="Consolas" w:cs="Consolas"/>
+          <w:color w:val="000000"/>
+          <w:sz w:val="19"/>
+          <w:szCs w:val="19"/>
+        </w:rPr>
+        <w:t xml:space="preserve">(60) /3); </w:t>
+      </w:r>
+      <w:r>
+        <w:rPr>
+          <w:rFonts w:ascii="Consolas" w:hAnsi="Consolas" w:cs="Consolas"/>
+          <w:color w:val="008000"/>
+          <w:sz w:val="19"/>
+          <w:szCs w:val="19"/>
+        </w:rPr>
+        <w:t>//Centre is at a third of the height</w:t>
+      </w:r>
+    </w:p>
+    <w:p>
+      <w:pPr>
+        <w:pStyle w:val="Instruction"/>
+      </w:pPr>
+    </w:p>
+    <w:p>
+      <w:pPr>
+        <w:pStyle w:val="Instruction"/>
+      </w:pPr>
+      <w:r>
+        <w:t>Modify the execute method such that it draws a small red warning triangle at road level behind the (broken down!) truck.  Paste in your drawing and your code for the Equilateral Triangle class and the modified Execute function.</w:t>
+      </w:r>
+    </w:p>
+    <w:p>
+      <w:pPr>
+        <w:pStyle w:val="Heading1"/>
+      </w:pPr>
       <w:bookmarkStart w:id="0" w:name="_GoBack"/>
       <w:bookmarkEnd w:id="0"/>
     </w:p>
@@ -11100,7 +12633,7 @@
           <w:rPr>
             <w:noProof/>
           </w:rPr>
-          <w:t>17</w:t>
+          <w:t>19</w:t>
         </w:r>
         <w:r>
           <w:rPr>
@@ -12777,7 +14310,7 @@
 </file>
 
 <file path=customXml/itemProps1.xml><?xml version="1.0" encoding="utf-8"?>
-<ds:datastoreItem xmlns:ds="http://schemas.openxmlformats.org/officeDocument/2006/customXml" ds:itemID="{938D41DF-B5CE-46DC-B212-638DF5E72373}">
+<ds:datastoreItem xmlns:ds="http://schemas.openxmlformats.org/officeDocument/2006/customXml" ds:itemID="{A9EC4C8B-F4FD-4B33-B341-E9746AA367D7}">
   <ds:schemaRefs>
     <ds:schemaRef ds:uri="http://schemas.openxmlformats.org/officeDocument/2006/bibliography"/>
   </ds:schemaRefs>

</xml_diff>